<commit_message>
functioneel ontwerp finishing touch
</commit_message>
<xml_diff>
--- a/documentatie/Functioneel ontwerp.docx
+++ b/documentatie/Functioneel ontwerp.docx
@@ -148,13 +148,13 @@
                     <pic:cNvPicPr/>
                   </pic:nvPicPr>
                   <pic:blipFill>
-                    <a:blip r:embed="rId5">
+                    <a:blip r:embed="rId6">
                       <a:extLst>
                         <a:ext uri="{28A0092B-C50C-407E-A947-70E740481C1C}">
                           <a14:useLocalDpi xmlns:a14="http://schemas.microsoft.com/office/drawing/2010/main" val="0"/>
                         </a:ext>
                         <a:ext uri="{96DAC541-7B7A-43D3-8B79-37D633B846F1}">
-                          <asvg:svgBlip xmlns:asvg="http://schemas.microsoft.com/office/drawing/2016/SVG/main" r:embed="rId6"/>
+                          <asvg:svgBlip xmlns:asvg="http://schemas.microsoft.com/office/drawing/2016/SVG/main" r:embed="rId7"/>
                         </a:ext>
                       </a:extLst>
                     </a:blip>
@@ -481,6 +481,394 @@
         <w:br w:type="page"/>
       </w:r>
     </w:p>
+    <w:sdt>
+      <w:sdtPr>
+        <w:id w:val="1987432995"/>
+        <w:docPartObj>
+          <w:docPartGallery w:val="Table of Contents"/>
+          <w:docPartUnique/>
+        </w:docPartObj>
+      </w:sdtPr>
+      <w:sdtEndPr>
+        <w:rPr>
+          <w:rFonts w:asciiTheme="minorHAnsi" w:eastAsiaTheme="minorHAnsi" w:hAnsiTheme="minorHAnsi" w:cstheme="minorBidi"/>
+          <w:b/>
+          <w:bCs/>
+          <w:color w:val="auto"/>
+          <w:sz w:val="22"/>
+          <w:szCs w:val="22"/>
+          <w:lang w:eastAsia="en-US"/>
+        </w:rPr>
+      </w:sdtEndPr>
+      <w:sdtContent>
+        <w:p>
+          <w:pPr>
+            <w:pStyle w:val="Kopvaninhoudsopgave"/>
+          </w:pPr>
+          <w:r>
+            <w:t>Inhoudsopgave</w:t>
+          </w:r>
+        </w:p>
+        <w:p>
+          <w:pPr>
+            <w:pStyle w:val="Inhopg1"/>
+            <w:tabs>
+              <w:tab w:val="right" w:leader="dot" w:pos="9062"/>
+            </w:tabs>
+            <w:rPr>
+              <w:noProof/>
+            </w:rPr>
+          </w:pPr>
+          <w:r>
+            <w:fldChar w:fldCharType="begin"/>
+          </w:r>
+          <w:r>
+            <w:instrText xml:space="preserve"> TOC \o "1-3" \h \z \u </w:instrText>
+          </w:r>
+          <w:r>
+            <w:fldChar w:fldCharType="separate"/>
+          </w:r>
+          <w:hyperlink w:anchor="_Toc52268626" w:history="1">
+            <w:r>
+              <w:rPr>
+                <w:rStyle w:val="Hyperlink"/>
+                <w:noProof/>
+              </w:rPr>
+              <w:t>Inleiding</w:t>
+            </w:r>
+            <w:r>
+              <w:rPr>
+                <w:noProof/>
+                <w:webHidden/>
+              </w:rPr>
+              <w:tab/>
+            </w:r>
+            <w:r>
+              <w:rPr>
+                <w:noProof/>
+                <w:webHidden/>
+              </w:rPr>
+              <w:fldChar w:fldCharType="begin"/>
+            </w:r>
+            <w:r>
+              <w:rPr>
+                <w:noProof/>
+                <w:webHidden/>
+              </w:rPr>
+              <w:instrText xml:space="preserve"> PAGEREF _Toc52268626 \h </w:instrText>
+            </w:r>
+            <w:r>
+              <w:rPr>
+                <w:noProof/>
+                <w:webHidden/>
+              </w:rPr>
+            </w:r>
+            <w:r>
+              <w:rPr>
+                <w:noProof/>
+                <w:webHidden/>
+              </w:rPr>
+              <w:fldChar w:fldCharType="separate"/>
+            </w:r>
+            <w:r>
+              <w:rPr>
+                <w:noProof/>
+                <w:webHidden/>
+              </w:rPr>
+              <w:t>3</w:t>
+            </w:r>
+            <w:r>
+              <w:rPr>
+                <w:noProof/>
+                <w:webHidden/>
+              </w:rPr>
+              <w:fldChar w:fldCharType="end"/>
+            </w:r>
+          </w:hyperlink>
+        </w:p>
+        <w:p>
+          <w:pPr>
+            <w:pStyle w:val="Inhopg1"/>
+            <w:tabs>
+              <w:tab w:val="right" w:leader="dot" w:pos="9062"/>
+            </w:tabs>
+            <w:rPr>
+              <w:noProof/>
+            </w:rPr>
+          </w:pPr>
+          <w:hyperlink w:anchor="_Toc52268627" w:history="1">
+            <w:r>
+              <w:rPr>
+                <w:rStyle w:val="Hyperlink"/>
+                <w:noProof/>
+              </w:rPr>
+              <w:t>Functionaliteiten</w:t>
+            </w:r>
+            <w:r>
+              <w:rPr>
+                <w:noProof/>
+                <w:webHidden/>
+              </w:rPr>
+              <w:tab/>
+            </w:r>
+            <w:r>
+              <w:rPr>
+                <w:noProof/>
+                <w:webHidden/>
+              </w:rPr>
+              <w:fldChar w:fldCharType="begin"/>
+            </w:r>
+            <w:r>
+              <w:rPr>
+                <w:noProof/>
+                <w:webHidden/>
+              </w:rPr>
+              <w:instrText xml:space="preserve"> PAGEREF _Toc52268627 \h </w:instrText>
+            </w:r>
+            <w:r>
+              <w:rPr>
+                <w:noProof/>
+                <w:webHidden/>
+              </w:rPr>
+            </w:r>
+            <w:r>
+              <w:rPr>
+                <w:noProof/>
+                <w:webHidden/>
+              </w:rPr>
+              <w:fldChar w:fldCharType="separate"/>
+            </w:r>
+            <w:r>
+              <w:rPr>
+                <w:noProof/>
+                <w:webHidden/>
+              </w:rPr>
+              <w:t>3</w:t>
+            </w:r>
+            <w:r>
+              <w:rPr>
+                <w:noProof/>
+                <w:webHidden/>
+              </w:rPr>
+              <w:fldChar w:fldCharType="end"/>
+            </w:r>
+          </w:hyperlink>
+        </w:p>
+        <w:p>
+          <w:pPr>
+            <w:pStyle w:val="Inhopg1"/>
+            <w:tabs>
+              <w:tab w:val="right" w:leader="dot" w:pos="9062"/>
+            </w:tabs>
+            <w:rPr>
+              <w:noProof/>
+            </w:rPr>
+          </w:pPr>
+          <w:hyperlink w:anchor="_Toc52268628" w:history="1">
+            <w:r>
+              <w:rPr>
+                <w:rStyle w:val="Hyperlink"/>
+                <w:noProof/>
+              </w:rPr>
+              <w:t>Basisschermlay-out</w:t>
+            </w:r>
+            <w:r>
+              <w:rPr>
+                <w:noProof/>
+                <w:webHidden/>
+              </w:rPr>
+              <w:tab/>
+            </w:r>
+            <w:r>
+              <w:rPr>
+                <w:noProof/>
+                <w:webHidden/>
+              </w:rPr>
+              <w:fldChar w:fldCharType="begin"/>
+            </w:r>
+            <w:r>
+              <w:rPr>
+                <w:noProof/>
+                <w:webHidden/>
+              </w:rPr>
+              <w:instrText xml:space="preserve"> PAGEREF _Toc52268628 \h </w:instrText>
+            </w:r>
+            <w:r>
+              <w:rPr>
+                <w:noProof/>
+                <w:webHidden/>
+              </w:rPr>
+            </w:r>
+            <w:r>
+              <w:rPr>
+                <w:noProof/>
+                <w:webHidden/>
+              </w:rPr>
+              <w:fldChar w:fldCharType="separate"/>
+            </w:r>
+            <w:r>
+              <w:rPr>
+                <w:noProof/>
+                <w:webHidden/>
+              </w:rPr>
+              <w:t>4</w:t>
+            </w:r>
+            <w:r>
+              <w:rPr>
+                <w:noProof/>
+                <w:webHidden/>
+              </w:rPr>
+              <w:fldChar w:fldCharType="end"/>
+            </w:r>
+          </w:hyperlink>
+        </w:p>
+        <w:p>
+          <w:pPr>
+            <w:pStyle w:val="Inhopg1"/>
+            <w:tabs>
+              <w:tab w:val="right" w:leader="dot" w:pos="9062"/>
+            </w:tabs>
+            <w:rPr>
+              <w:noProof/>
+            </w:rPr>
+          </w:pPr>
+          <w:hyperlink w:anchor="_Toc52268629" w:history="1">
+            <w:r>
+              <w:rPr>
+                <w:rStyle w:val="Hyperlink"/>
+                <w:noProof/>
+              </w:rPr>
+              <w:t>Uitvoer Ontwerp</w:t>
+            </w:r>
+            <w:r>
+              <w:rPr>
+                <w:noProof/>
+                <w:webHidden/>
+              </w:rPr>
+              <w:tab/>
+            </w:r>
+            <w:r>
+              <w:rPr>
+                <w:noProof/>
+                <w:webHidden/>
+              </w:rPr>
+              <w:fldChar w:fldCharType="begin"/>
+            </w:r>
+            <w:r>
+              <w:rPr>
+                <w:noProof/>
+                <w:webHidden/>
+              </w:rPr>
+              <w:instrText xml:space="preserve"> PAGEREF _Toc52268629 \h </w:instrText>
+            </w:r>
+            <w:r>
+              <w:rPr>
+                <w:noProof/>
+                <w:webHidden/>
+              </w:rPr>
+            </w:r>
+            <w:r>
+              <w:rPr>
+                <w:noProof/>
+                <w:webHidden/>
+              </w:rPr>
+              <w:fldChar w:fldCharType="separate"/>
+            </w:r>
+            <w:r>
+              <w:rPr>
+                <w:noProof/>
+                <w:webHidden/>
+              </w:rPr>
+              <w:t>5</w:t>
+            </w:r>
+            <w:r>
+              <w:rPr>
+                <w:noProof/>
+                <w:webHidden/>
+              </w:rPr>
+              <w:fldChar w:fldCharType="end"/>
+            </w:r>
+          </w:hyperlink>
+        </w:p>
+        <w:p>
+          <w:pPr>
+            <w:pStyle w:val="Inhopg1"/>
+            <w:tabs>
+              <w:tab w:val="right" w:leader="dot" w:pos="9062"/>
+            </w:tabs>
+            <w:rPr>
+              <w:noProof/>
+            </w:rPr>
+          </w:pPr>
+          <w:hyperlink w:anchor="_Toc52268630" w:history="1">
+            <w:r>
+              <w:rPr>
+                <w:rStyle w:val="Hyperlink"/>
+                <w:noProof/>
+              </w:rPr>
+              <w:t>Gebruikersschermen</w:t>
+            </w:r>
+            <w:r>
+              <w:rPr>
+                <w:noProof/>
+                <w:webHidden/>
+              </w:rPr>
+              <w:tab/>
+            </w:r>
+            <w:r>
+              <w:rPr>
+                <w:noProof/>
+                <w:webHidden/>
+              </w:rPr>
+              <w:fldChar w:fldCharType="begin"/>
+            </w:r>
+            <w:r>
+              <w:rPr>
+                <w:noProof/>
+                <w:webHidden/>
+              </w:rPr>
+              <w:instrText xml:space="preserve"> PAGEREF _Toc52268630 \h </w:instrText>
+            </w:r>
+            <w:r>
+              <w:rPr>
+                <w:noProof/>
+                <w:webHidden/>
+              </w:rPr>
+            </w:r>
+            <w:r>
+              <w:rPr>
+                <w:noProof/>
+                <w:webHidden/>
+              </w:rPr>
+              <w:fldChar w:fldCharType="separate"/>
+            </w:r>
+            <w:r>
+              <w:rPr>
+                <w:noProof/>
+                <w:webHidden/>
+              </w:rPr>
+              <w:t>5</w:t>
+            </w:r>
+            <w:r>
+              <w:rPr>
+                <w:noProof/>
+                <w:webHidden/>
+              </w:rPr>
+              <w:fldChar w:fldCharType="end"/>
+            </w:r>
+          </w:hyperlink>
+        </w:p>
+        <w:p>
+          <w:r>
+            <w:rPr>
+              <w:b/>
+              <w:bCs/>
+            </w:rPr>
+            <w:fldChar w:fldCharType="end"/>
+          </w:r>
+        </w:p>
+      </w:sdtContent>
+    </w:sdt>
     <w:p>
       <w:pPr>
         <w:spacing w:after="0" w:line="240" w:lineRule="auto"/>
@@ -491,703 +879,6 @@
           <w:lang w:eastAsia="nl-NL"/>
         </w:rPr>
       </w:pPr>
-      <w:r>
-        <w:rPr>
-          <w:rFonts w:ascii="Calibri" w:eastAsia="Times New Roman" w:hAnsi="Calibri" w:cs="Calibri"/>
-          <w:b/>
-          <w:bCs/>
-          <w:color w:val="000000"/>
-          <w:sz w:val="48"/>
-          <w:szCs w:val="48"/>
-          <w:lang w:eastAsia="nl-NL"/>
-        </w:rPr>
-        <w:lastRenderedPageBreak/>
-        <w:t>Inhoudsopgave</w:t>
-      </w:r>
-    </w:p>
-    <w:p>
-      <w:pPr>
-        <w:spacing w:after="0" w:line="240" w:lineRule="auto"/>
-        <w:rPr>
-          <w:rFonts w:ascii="Times New Roman" w:eastAsia="Times New Roman" w:hAnsi="Times New Roman" w:cs="Times New Roman"/>
-          <w:sz w:val="24"/>
-          <w:szCs w:val="24"/>
-          <w:lang w:eastAsia="nl-NL"/>
-        </w:rPr>
-      </w:pPr>
-    </w:p>
-    <w:p>
-      <w:pPr>
-        <w:spacing w:after="100" w:line="240" w:lineRule="auto"/>
-        <w:rPr>
-          <w:rFonts w:ascii="Times New Roman" w:eastAsia="Times New Roman" w:hAnsi="Times New Roman" w:cs="Times New Roman"/>
-          <w:sz w:val="24"/>
-          <w:szCs w:val="24"/>
-          <w:lang w:eastAsia="nl-NL"/>
-        </w:rPr>
-      </w:pPr>
-      <w:hyperlink r:id="rId7" w:anchor="heading=h.tyjcwt" w:history="1">
-        <w:r>
-          <w:rPr>
-            <w:rFonts w:ascii="Calibri" w:eastAsia="Times New Roman" w:hAnsi="Calibri" w:cs="Calibri"/>
-            <w:color w:val="000000"/>
-            <w:u w:val="single"/>
-            <w:lang w:eastAsia="nl-NL"/>
-          </w:rPr>
-          <w:t>Inleiding</w:t>
-        </w:r>
-        <w:r>
-          <w:rPr>
-            <w:rFonts w:ascii="Calibri" w:eastAsia="Times New Roman" w:hAnsi="Calibri" w:cs="Calibri"/>
-            <w:color w:val="000000"/>
-            <w:lang w:eastAsia="nl-NL"/>
-          </w:rPr>
-          <w:tab/>
-        </w:r>
-        <w:r>
-          <w:rPr>
-            <w:rFonts w:ascii="Calibri" w:eastAsia="Times New Roman" w:hAnsi="Calibri" w:cs="Calibri"/>
-            <w:color w:val="000000"/>
-            <w:lang w:eastAsia="nl-NL"/>
-          </w:rPr>
-          <w:tab/>
-        </w:r>
-        <w:r>
-          <w:rPr>
-            <w:rFonts w:ascii="Calibri" w:eastAsia="Times New Roman" w:hAnsi="Calibri" w:cs="Calibri"/>
-            <w:color w:val="000000"/>
-            <w:lang w:eastAsia="nl-NL"/>
-          </w:rPr>
-          <w:tab/>
-        </w:r>
-        <w:r>
-          <w:rPr>
-            <w:rFonts w:ascii="Calibri" w:eastAsia="Times New Roman" w:hAnsi="Calibri" w:cs="Calibri"/>
-            <w:color w:val="000000"/>
-            <w:lang w:eastAsia="nl-NL"/>
-          </w:rPr>
-          <w:tab/>
-        </w:r>
-        <w:r>
-          <w:rPr>
-            <w:rFonts w:ascii="Calibri" w:eastAsia="Times New Roman" w:hAnsi="Calibri" w:cs="Calibri"/>
-            <w:color w:val="000000"/>
-            <w:lang w:eastAsia="nl-NL"/>
-          </w:rPr>
-          <w:tab/>
-        </w:r>
-        <w:r>
-          <w:rPr>
-            <w:rFonts w:ascii="Calibri" w:eastAsia="Times New Roman" w:hAnsi="Calibri" w:cs="Calibri"/>
-            <w:color w:val="000000"/>
-            <w:lang w:eastAsia="nl-NL"/>
-          </w:rPr>
-          <w:tab/>
-        </w:r>
-        <w:r>
-          <w:rPr>
-            <w:rFonts w:ascii="Calibri" w:eastAsia="Times New Roman" w:hAnsi="Calibri" w:cs="Calibri"/>
-            <w:color w:val="000000"/>
-            <w:lang w:eastAsia="nl-NL"/>
-          </w:rPr>
-          <w:tab/>
-        </w:r>
-        <w:r>
-          <w:rPr>
-            <w:rFonts w:ascii="Calibri" w:eastAsia="Times New Roman" w:hAnsi="Calibri" w:cs="Calibri"/>
-            <w:color w:val="000000"/>
-            <w:lang w:eastAsia="nl-NL"/>
-          </w:rPr>
-          <w:tab/>
-        </w:r>
-        <w:r>
-          <w:rPr>
-            <w:rFonts w:ascii="Calibri" w:eastAsia="Times New Roman" w:hAnsi="Calibri" w:cs="Calibri"/>
-            <w:color w:val="000000"/>
-            <w:lang w:eastAsia="nl-NL"/>
-          </w:rPr>
-          <w:tab/>
-        </w:r>
-        <w:r>
-          <w:rPr>
-            <w:rFonts w:ascii="Calibri" w:eastAsia="Times New Roman" w:hAnsi="Calibri" w:cs="Calibri"/>
-            <w:color w:val="000000"/>
-            <w:u w:val="single"/>
-            <w:lang w:eastAsia="nl-NL"/>
-          </w:rPr>
-          <w:t>3</w:t>
-        </w:r>
-      </w:hyperlink>
-    </w:p>
-    <w:p>
-      <w:pPr>
-        <w:spacing w:after="100" w:line="240" w:lineRule="auto"/>
-        <w:rPr>
-          <w:rFonts w:ascii="Times New Roman" w:eastAsia="Times New Roman" w:hAnsi="Times New Roman" w:cs="Times New Roman"/>
-          <w:sz w:val="24"/>
-          <w:szCs w:val="24"/>
-          <w:lang w:eastAsia="nl-NL"/>
-        </w:rPr>
-      </w:pPr>
-      <w:hyperlink r:id="rId8" w:anchor="heading=h.3dy6vkm" w:history="1">
-        <w:r>
-          <w:rPr>
-            <w:rFonts w:ascii="Calibri" w:eastAsia="Times New Roman" w:hAnsi="Calibri" w:cs="Calibri"/>
-            <w:color w:val="000000"/>
-            <w:u w:val="single"/>
-            <w:lang w:eastAsia="nl-NL"/>
-          </w:rPr>
-          <w:t>Functionaliteiten</w:t>
-        </w:r>
-        <w:r>
-          <w:rPr>
-            <w:rFonts w:ascii="Calibri" w:eastAsia="Times New Roman" w:hAnsi="Calibri" w:cs="Calibri"/>
-            <w:color w:val="000000"/>
-            <w:lang w:eastAsia="nl-NL"/>
-          </w:rPr>
-          <w:tab/>
-        </w:r>
-        <w:r>
-          <w:rPr>
-            <w:rFonts w:ascii="Calibri" w:eastAsia="Times New Roman" w:hAnsi="Calibri" w:cs="Calibri"/>
-            <w:color w:val="000000"/>
-            <w:lang w:eastAsia="nl-NL"/>
-          </w:rPr>
-          <w:tab/>
-        </w:r>
-        <w:r>
-          <w:rPr>
-            <w:rFonts w:ascii="Calibri" w:eastAsia="Times New Roman" w:hAnsi="Calibri" w:cs="Calibri"/>
-            <w:color w:val="000000"/>
-            <w:lang w:eastAsia="nl-NL"/>
-          </w:rPr>
-          <w:tab/>
-        </w:r>
-        <w:r>
-          <w:rPr>
-            <w:rFonts w:ascii="Calibri" w:eastAsia="Times New Roman" w:hAnsi="Calibri" w:cs="Calibri"/>
-            <w:color w:val="000000"/>
-            <w:lang w:eastAsia="nl-NL"/>
-          </w:rPr>
-          <w:tab/>
-        </w:r>
-        <w:r>
-          <w:rPr>
-            <w:rFonts w:ascii="Calibri" w:eastAsia="Times New Roman" w:hAnsi="Calibri" w:cs="Calibri"/>
-            <w:color w:val="000000"/>
-            <w:lang w:eastAsia="nl-NL"/>
-          </w:rPr>
-          <w:tab/>
-        </w:r>
-        <w:r>
-          <w:rPr>
-            <w:rFonts w:ascii="Calibri" w:eastAsia="Times New Roman" w:hAnsi="Calibri" w:cs="Calibri"/>
-            <w:color w:val="000000"/>
-            <w:lang w:eastAsia="nl-NL"/>
-          </w:rPr>
-          <w:tab/>
-        </w:r>
-        <w:r>
-          <w:rPr>
-            <w:rFonts w:ascii="Calibri" w:eastAsia="Times New Roman" w:hAnsi="Calibri" w:cs="Calibri"/>
-            <w:color w:val="000000"/>
-            <w:lang w:eastAsia="nl-NL"/>
-          </w:rPr>
-          <w:tab/>
-        </w:r>
-        <w:r>
-          <w:rPr>
-            <w:rFonts w:ascii="Calibri" w:eastAsia="Times New Roman" w:hAnsi="Calibri" w:cs="Calibri"/>
-            <w:color w:val="000000"/>
-            <w:lang w:eastAsia="nl-NL"/>
-          </w:rPr>
-          <w:tab/>
-        </w:r>
-        <w:r>
-          <w:rPr>
-            <w:rFonts w:ascii="Calibri" w:eastAsia="Times New Roman" w:hAnsi="Calibri" w:cs="Calibri"/>
-            <w:color w:val="000000"/>
-            <w:u w:val="single"/>
-            <w:lang w:eastAsia="nl-NL"/>
-          </w:rPr>
-          <w:t>3</w:t>
-        </w:r>
-      </w:hyperlink>
-    </w:p>
-    <w:p>
-      <w:pPr>
-        <w:spacing w:after="100" w:line="240" w:lineRule="auto"/>
-        <w:rPr>
-          <w:rFonts w:ascii="Times New Roman" w:eastAsia="Times New Roman" w:hAnsi="Times New Roman" w:cs="Times New Roman"/>
-          <w:sz w:val="24"/>
-          <w:szCs w:val="24"/>
-          <w:lang w:eastAsia="nl-NL"/>
-        </w:rPr>
-      </w:pPr>
-      <w:hyperlink r:id="rId9" w:anchor="heading=h.1t3h5sf" w:history="1">
-        <w:r>
-          <w:rPr>
-            <w:rFonts w:ascii="Calibri" w:eastAsia="Times New Roman" w:hAnsi="Calibri" w:cs="Calibri"/>
-            <w:color w:val="000000"/>
-            <w:u w:val="single"/>
-            <w:lang w:eastAsia="nl-NL"/>
-          </w:rPr>
-          <w:t>Basisschermlay-out</w:t>
-        </w:r>
-        <w:r>
-          <w:rPr>
-            <w:rFonts w:ascii="Calibri" w:eastAsia="Times New Roman" w:hAnsi="Calibri" w:cs="Calibri"/>
-            <w:color w:val="000000"/>
-            <w:lang w:eastAsia="nl-NL"/>
-          </w:rPr>
-          <w:tab/>
-        </w:r>
-        <w:r>
-          <w:rPr>
-            <w:rFonts w:ascii="Calibri" w:eastAsia="Times New Roman" w:hAnsi="Calibri" w:cs="Calibri"/>
-            <w:color w:val="000000"/>
-            <w:lang w:eastAsia="nl-NL"/>
-          </w:rPr>
-          <w:tab/>
-        </w:r>
-        <w:r>
-          <w:rPr>
-            <w:rFonts w:ascii="Calibri" w:eastAsia="Times New Roman" w:hAnsi="Calibri" w:cs="Calibri"/>
-            <w:color w:val="000000"/>
-            <w:lang w:eastAsia="nl-NL"/>
-          </w:rPr>
-          <w:tab/>
-        </w:r>
-        <w:r>
-          <w:rPr>
-            <w:rFonts w:ascii="Calibri" w:eastAsia="Times New Roman" w:hAnsi="Calibri" w:cs="Calibri"/>
-            <w:color w:val="000000"/>
-            <w:lang w:eastAsia="nl-NL"/>
-          </w:rPr>
-          <w:tab/>
-        </w:r>
-        <w:r>
-          <w:rPr>
-            <w:rFonts w:ascii="Calibri" w:eastAsia="Times New Roman" w:hAnsi="Calibri" w:cs="Calibri"/>
-            <w:color w:val="000000"/>
-            <w:lang w:eastAsia="nl-NL"/>
-          </w:rPr>
-          <w:tab/>
-        </w:r>
-        <w:r>
-          <w:rPr>
-            <w:rFonts w:ascii="Calibri" w:eastAsia="Times New Roman" w:hAnsi="Calibri" w:cs="Calibri"/>
-            <w:color w:val="000000"/>
-            <w:lang w:eastAsia="nl-NL"/>
-          </w:rPr>
-          <w:tab/>
-        </w:r>
-        <w:r>
-          <w:rPr>
-            <w:rFonts w:ascii="Calibri" w:eastAsia="Times New Roman" w:hAnsi="Calibri" w:cs="Calibri"/>
-            <w:color w:val="000000"/>
-            <w:lang w:eastAsia="nl-NL"/>
-          </w:rPr>
-          <w:tab/>
-        </w:r>
-        <w:r>
-          <w:rPr>
-            <w:rFonts w:ascii="Calibri" w:eastAsia="Times New Roman" w:hAnsi="Calibri" w:cs="Calibri"/>
-            <w:color w:val="000000"/>
-            <w:lang w:eastAsia="nl-NL"/>
-          </w:rPr>
-          <w:tab/>
-        </w:r>
-        <w:r>
-          <w:rPr>
-            <w:rFonts w:ascii="Calibri" w:eastAsia="Times New Roman" w:hAnsi="Calibri" w:cs="Calibri"/>
-            <w:color w:val="000000"/>
-            <w:u w:val="single"/>
-            <w:lang w:eastAsia="nl-NL"/>
-          </w:rPr>
-          <w:t>3</w:t>
-        </w:r>
-      </w:hyperlink>
-    </w:p>
-    <w:p>
-      <w:pPr>
-        <w:spacing w:after="100" w:line="240" w:lineRule="auto"/>
-        <w:rPr>
-          <w:rFonts w:ascii="Times New Roman" w:eastAsia="Times New Roman" w:hAnsi="Times New Roman" w:cs="Times New Roman"/>
-          <w:sz w:val="24"/>
-          <w:szCs w:val="24"/>
-          <w:lang w:eastAsia="nl-NL"/>
-        </w:rPr>
-      </w:pPr>
-      <w:hyperlink r:id="rId10" w:anchor="heading=h.4d34og8" w:history="1">
-        <w:r>
-          <w:rPr>
-            <w:rFonts w:ascii="Calibri" w:eastAsia="Times New Roman" w:hAnsi="Calibri" w:cs="Calibri"/>
-            <w:color w:val="000000"/>
-            <w:u w:val="single"/>
-            <w:lang w:eastAsia="nl-NL"/>
-          </w:rPr>
-          <w:t>Uitvoerontwerp</w:t>
-        </w:r>
-        <w:r>
-          <w:rPr>
-            <w:rFonts w:ascii="Calibri" w:eastAsia="Times New Roman" w:hAnsi="Calibri" w:cs="Calibri"/>
-            <w:color w:val="000000"/>
-            <w:lang w:eastAsia="nl-NL"/>
-          </w:rPr>
-          <w:tab/>
-        </w:r>
-        <w:r>
-          <w:rPr>
-            <w:rFonts w:ascii="Calibri" w:eastAsia="Times New Roman" w:hAnsi="Calibri" w:cs="Calibri"/>
-            <w:color w:val="000000"/>
-            <w:lang w:eastAsia="nl-NL"/>
-          </w:rPr>
-          <w:tab/>
-        </w:r>
-        <w:r>
-          <w:rPr>
-            <w:rFonts w:ascii="Calibri" w:eastAsia="Times New Roman" w:hAnsi="Calibri" w:cs="Calibri"/>
-            <w:color w:val="000000"/>
-            <w:lang w:eastAsia="nl-NL"/>
-          </w:rPr>
-          <w:tab/>
-        </w:r>
-        <w:r>
-          <w:rPr>
-            <w:rFonts w:ascii="Calibri" w:eastAsia="Times New Roman" w:hAnsi="Calibri" w:cs="Calibri"/>
-            <w:color w:val="000000"/>
-            <w:lang w:eastAsia="nl-NL"/>
-          </w:rPr>
-          <w:tab/>
-        </w:r>
-        <w:r>
-          <w:rPr>
-            <w:rFonts w:ascii="Calibri" w:eastAsia="Times New Roman" w:hAnsi="Calibri" w:cs="Calibri"/>
-            <w:color w:val="000000"/>
-            <w:lang w:eastAsia="nl-NL"/>
-          </w:rPr>
-          <w:tab/>
-        </w:r>
-        <w:r>
-          <w:rPr>
-            <w:rFonts w:ascii="Calibri" w:eastAsia="Times New Roman" w:hAnsi="Calibri" w:cs="Calibri"/>
-            <w:color w:val="000000"/>
-            <w:lang w:eastAsia="nl-NL"/>
-          </w:rPr>
-          <w:tab/>
-        </w:r>
-        <w:r>
-          <w:rPr>
-            <w:rFonts w:ascii="Calibri" w:eastAsia="Times New Roman" w:hAnsi="Calibri" w:cs="Calibri"/>
-            <w:color w:val="000000"/>
-            <w:lang w:eastAsia="nl-NL"/>
-          </w:rPr>
-          <w:tab/>
-        </w:r>
-        <w:r>
-          <w:rPr>
-            <w:rFonts w:ascii="Calibri" w:eastAsia="Times New Roman" w:hAnsi="Calibri" w:cs="Calibri"/>
-            <w:color w:val="000000"/>
-            <w:lang w:eastAsia="nl-NL"/>
-          </w:rPr>
-          <w:tab/>
-        </w:r>
-        <w:r>
-          <w:rPr>
-            <w:rFonts w:ascii="Calibri" w:eastAsia="Times New Roman" w:hAnsi="Calibri" w:cs="Calibri"/>
-            <w:color w:val="000000"/>
-            <w:u w:val="single"/>
-            <w:lang w:eastAsia="nl-NL"/>
-          </w:rPr>
-          <w:t>3</w:t>
-        </w:r>
-      </w:hyperlink>
-    </w:p>
-    <w:p>
-      <w:pPr>
-        <w:spacing w:after="100" w:line="240" w:lineRule="auto"/>
-        <w:rPr>
-          <w:rFonts w:ascii="Times New Roman" w:eastAsia="Times New Roman" w:hAnsi="Times New Roman" w:cs="Times New Roman"/>
-          <w:sz w:val="24"/>
-          <w:szCs w:val="24"/>
-          <w:lang w:eastAsia="nl-NL"/>
-        </w:rPr>
-      </w:pPr>
-      <w:hyperlink r:id="rId11" w:anchor="heading=h.17dp8vu" w:history="1">
-        <w:r>
-          <w:rPr>
-            <w:rFonts w:ascii="Calibri" w:eastAsia="Times New Roman" w:hAnsi="Calibri" w:cs="Calibri"/>
-            <w:color w:val="000000"/>
-            <w:u w:val="single"/>
-            <w:lang w:eastAsia="nl-NL"/>
-          </w:rPr>
-          <w:t>Formulierontwerp</w:t>
-        </w:r>
-        <w:r>
-          <w:rPr>
-            <w:rFonts w:ascii="Calibri" w:eastAsia="Times New Roman" w:hAnsi="Calibri" w:cs="Calibri"/>
-            <w:color w:val="000000"/>
-            <w:lang w:eastAsia="nl-NL"/>
-          </w:rPr>
-          <w:tab/>
-        </w:r>
-        <w:r>
-          <w:rPr>
-            <w:rFonts w:ascii="Calibri" w:eastAsia="Times New Roman" w:hAnsi="Calibri" w:cs="Calibri"/>
-            <w:color w:val="000000"/>
-            <w:lang w:eastAsia="nl-NL"/>
-          </w:rPr>
-          <w:tab/>
-        </w:r>
-        <w:r>
-          <w:rPr>
-            <w:rFonts w:ascii="Calibri" w:eastAsia="Times New Roman" w:hAnsi="Calibri" w:cs="Calibri"/>
-            <w:color w:val="000000"/>
-            <w:lang w:eastAsia="nl-NL"/>
-          </w:rPr>
-          <w:tab/>
-        </w:r>
-        <w:r>
-          <w:rPr>
-            <w:rFonts w:ascii="Calibri" w:eastAsia="Times New Roman" w:hAnsi="Calibri" w:cs="Calibri"/>
-            <w:color w:val="000000"/>
-            <w:lang w:eastAsia="nl-NL"/>
-          </w:rPr>
-          <w:tab/>
-        </w:r>
-        <w:r>
-          <w:rPr>
-            <w:rFonts w:ascii="Calibri" w:eastAsia="Times New Roman" w:hAnsi="Calibri" w:cs="Calibri"/>
-            <w:color w:val="000000"/>
-            <w:lang w:eastAsia="nl-NL"/>
-          </w:rPr>
-          <w:tab/>
-        </w:r>
-        <w:r>
-          <w:rPr>
-            <w:rFonts w:ascii="Calibri" w:eastAsia="Times New Roman" w:hAnsi="Calibri" w:cs="Calibri"/>
-            <w:color w:val="000000"/>
-            <w:lang w:eastAsia="nl-NL"/>
-          </w:rPr>
-          <w:tab/>
-        </w:r>
-        <w:r>
-          <w:rPr>
-            <w:rFonts w:ascii="Calibri" w:eastAsia="Times New Roman" w:hAnsi="Calibri" w:cs="Calibri"/>
-            <w:color w:val="000000"/>
-            <w:lang w:eastAsia="nl-NL"/>
-          </w:rPr>
-          <w:tab/>
-        </w:r>
-        <w:r>
-          <w:rPr>
-            <w:rFonts w:ascii="Calibri" w:eastAsia="Times New Roman" w:hAnsi="Calibri" w:cs="Calibri"/>
-            <w:color w:val="000000"/>
-            <w:lang w:eastAsia="nl-NL"/>
-          </w:rPr>
-          <w:tab/>
-        </w:r>
-        <w:r>
-          <w:rPr>
-            <w:rFonts w:ascii="Calibri" w:eastAsia="Times New Roman" w:hAnsi="Calibri" w:cs="Calibri"/>
-            <w:color w:val="000000"/>
-            <w:u w:val="single"/>
-            <w:lang w:eastAsia="nl-NL"/>
-          </w:rPr>
-          <w:t>3</w:t>
-        </w:r>
-      </w:hyperlink>
-    </w:p>
-    <w:p>
-      <w:pPr>
-        <w:spacing w:after="100" w:line="240" w:lineRule="auto"/>
-        <w:rPr>
-          <w:rFonts w:ascii="Times New Roman" w:eastAsia="Times New Roman" w:hAnsi="Times New Roman" w:cs="Times New Roman"/>
-          <w:sz w:val="24"/>
-          <w:szCs w:val="24"/>
-          <w:lang w:eastAsia="nl-NL"/>
-        </w:rPr>
-      </w:pPr>
-      <w:hyperlink r:id="rId12" w:anchor="heading=h.26in1rg" w:history="1">
-        <w:r>
-          <w:rPr>
-            <w:rFonts w:ascii="Calibri" w:eastAsia="Times New Roman" w:hAnsi="Calibri" w:cs="Calibri"/>
-            <w:color w:val="000000"/>
-            <w:u w:val="single"/>
-            <w:lang w:eastAsia="nl-NL"/>
-          </w:rPr>
-          <w:t>Navigatiestructuur</w:t>
-        </w:r>
-        <w:r>
-          <w:rPr>
-            <w:rFonts w:ascii="Calibri" w:eastAsia="Times New Roman" w:hAnsi="Calibri" w:cs="Calibri"/>
-            <w:color w:val="000000"/>
-            <w:lang w:eastAsia="nl-NL"/>
-          </w:rPr>
-          <w:tab/>
-        </w:r>
-        <w:r>
-          <w:rPr>
-            <w:rFonts w:ascii="Calibri" w:eastAsia="Times New Roman" w:hAnsi="Calibri" w:cs="Calibri"/>
-            <w:color w:val="000000"/>
-            <w:lang w:eastAsia="nl-NL"/>
-          </w:rPr>
-          <w:tab/>
-        </w:r>
-        <w:r>
-          <w:rPr>
-            <w:rFonts w:ascii="Calibri" w:eastAsia="Times New Roman" w:hAnsi="Calibri" w:cs="Calibri"/>
-            <w:color w:val="000000"/>
-            <w:lang w:eastAsia="nl-NL"/>
-          </w:rPr>
-          <w:tab/>
-        </w:r>
-        <w:r>
-          <w:rPr>
-            <w:rFonts w:ascii="Calibri" w:eastAsia="Times New Roman" w:hAnsi="Calibri" w:cs="Calibri"/>
-            <w:color w:val="000000"/>
-            <w:lang w:eastAsia="nl-NL"/>
-          </w:rPr>
-          <w:tab/>
-        </w:r>
-        <w:r>
-          <w:rPr>
-            <w:rFonts w:ascii="Calibri" w:eastAsia="Times New Roman" w:hAnsi="Calibri" w:cs="Calibri"/>
-            <w:color w:val="000000"/>
-            <w:lang w:eastAsia="nl-NL"/>
-          </w:rPr>
-          <w:tab/>
-        </w:r>
-        <w:r>
-          <w:rPr>
-            <w:rFonts w:ascii="Calibri" w:eastAsia="Times New Roman" w:hAnsi="Calibri" w:cs="Calibri"/>
-            <w:color w:val="000000"/>
-            <w:lang w:eastAsia="nl-NL"/>
-          </w:rPr>
-          <w:tab/>
-        </w:r>
-        <w:r>
-          <w:rPr>
-            <w:rFonts w:ascii="Calibri" w:eastAsia="Times New Roman" w:hAnsi="Calibri" w:cs="Calibri"/>
-            <w:color w:val="000000"/>
-            <w:lang w:eastAsia="nl-NL"/>
-          </w:rPr>
-          <w:tab/>
-        </w:r>
-        <w:r>
-          <w:rPr>
-            <w:rFonts w:ascii="Calibri" w:eastAsia="Times New Roman" w:hAnsi="Calibri" w:cs="Calibri"/>
-            <w:color w:val="000000"/>
-            <w:lang w:eastAsia="nl-NL"/>
-          </w:rPr>
-          <w:tab/>
-        </w:r>
-        <w:r>
-          <w:rPr>
-            <w:rFonts w:ascii="Calibri" w:eastAsia="Times New Roman" w:hAnsi="Calibri" w:cs="Calibri"/>
-            <w:color w:val="000000"/>
-            <w:u w:val="single"/>
-            <w:lang w:eastAsia="nl-NL"/>
-          </w:rPr>
-          <w:t>3</w:t>
-        </w:r>
-      </w:hyperlink>
-    </w:p>
-    <w:p>
-      <w:pPr>
-        <w:spacing w:after="100" w:line="240" w:lineRule="auto"/>
-        <w:rPr>
-          <w:rFonts w:ascii="Times New Roman" w:eastAsia="Times New Roman" w:hAnsi="Times New Roman" w:cs="Times New Roman"/>
-          <w:sz w:val="24"/>
-          <w:szCs w:val="24"/>
-          <w:lang w:eastAsia="nl-NL"/>
-        </w:rPr>
-      </w:pPr>
-      <w:hyperlink r:id="rId13" w:anchor="heading=h.lnxbz9" w:history="1">
-        <w:r>
-          <w:rPr>
-            <w:rFonts w:ascii="Calibri" w:eastAsia="Times New Roman" w:hAnsi="Calibri" w:cs="Calibri"/>
-            <w:color w:val="000000"/>
-            <w:u w:val="single"/>
-            <w:lang w:eastAsia="nl-NL"/>
-          </w:rPr>
-          <w:t>Gebruikersschermen</w:t>
-        </w:r>
-        <w:r>
-          <w:rPr>
-            <w:rFonts w:ascii="Calibri" w:eastAsia="Times New Roman" w:hAnsi="Calibri" w:cs="Calibri"/>
-            <w:color w:val="000000"/>
-            <w:lang w:eastAsia="nl-NL"/>
-          </w:rPr>
-          <w:tab/>
-        </w:r>
-        <w:r>
-          <w:rPr>
-            <w:rFonts w:ascii="Calibri" w:eastAsia="Times New Roman" w:hAnsi="Calibri" w:cs="Calibri"/>
-            <w:color w:val="000000"/>
-            <w:lang w:eastAsia="nl-NL"/>
-          </w:rPr>
-          <w:tab/>
-        </w:r>
-        <w:r>
-          <w:rPr>
-            <w:rFonts w:ascii="Calibri" w:eastAsia="Times New Roman" w:hAnsi="Calibri" w:cs="Calibri"/>
-            <w:color w:val="000000"/>
-            <w:lang w:eastAsia="nl-NL"/>
-          </w:rPr>
-          <w:tab/>
-        </w:r>
-        <w:r>
-          <w:rPr>
-            <w:rFonts w:ascii="Calibri" w:eastAsia="Times New Roman" w:hAnsi="Calibri" w:cs="Calibri"/>
-            <w:color w:val="000000"/>
-            <w:lang w:eastAsia="nl-NL"/>
-          </w:rPr>
-          <w:tab/>
-        </w:r>
-        <w:r>
-          <w:rPr>
-            <w:rFonts w:ascii="Calibri" w:eastAsia="Times New Roman" w:hAnsi="Calibri" w:cs="Calibri"/>
-            <w:color w:val="000000"/>
-            <w:lang w:eastAsia="nl-NL"/>
-          </w:rPr>
-          <w:tab/>
-        </w:r>
-        <w:r>
-          <w:rPr>
-            <w:rFonts w:ascii="Calibri" w:eastAsia="Times New Roman" w:hAnsi="Calibri" w:cs="Calibri"/>
-            <w:color w:val="000000"/>
-            <w:lang w:eastAsia="nl-NL"/>
-          </w:rPr>
-          <w:tab/>
-        </w:r>
-        <w:r>
-          <w:rPr>
-            <w:rFonts w:ascii="Calibri" w:eastAsia="Times New Roman" w:hAnsi="Calibri" w:cs="Calibri"/>
-            <w:color w:val="000000"/>
-            <w:lang w:eastAsia="nl-NL"/>
-          </w:rPr>
-          <w:tab/>
-        </w:r>
-        <w:r>
-          <w:rPr>
-            <w:rFonts w:ascii="Calibri" w:eastAsia="Times New Roman" w:hAnsi="Calibri" w:cs="Calibri"/>
-            <w:color w:val="000000"/>
-            <w:lang w:eastAsia="nl-NL"/>
-          </w:rPr>
-          <w:tab/>
-        </w:r>
-        <w:r>
-          <w:rPr>
-            <w:rFonts w:ascii="Calibri" w:eastAsia="Times New Roman" w:hAnsi="Calibri" w:cs="Calibri"/>
-            <w:color w:val="000000"/>
-            <w:u w:val="single"/>
-            <w:lang w:eastAsia="nl-NL"/>
-          </w:rPr>
-          <w:t>3</w:t>
-        </w:r>
-      </w:hyperlink>
     </w:p>
     <w:p>
       <w:r>
@@ -1196,21 +887,75 @@
     </w:p>
     <w:p>
       <w:pPr>
-        <w:jc w:val="center"/>
-        <w:rPr>
-          <w:rFonts w:ascii="Calibri" w:hAnsi="Calibri" w:cs="Calibri"/>
-          <w:sz w:val="48"/>
-          <w:szCs w:val="48"/>
-        </w:rPr>
-      </w:pPr>
-      <w:r>
-        <w:rPr>
-          <w:rFonts w:ascii="Calibri" w:hAnsi="Calibri" w:cs="Calibri"/>
-          <w:sz w:val="48"/>
-          <w:szCs w:val="48"/>
-        </w:rPr>
+        <w:pStyle w:val="Kop1"/>
+        <w:ind w:firstLine="708"/>
+      </w:pPr>
+      <w:bookmarkStart w:id="0" w:name="_Toc52268626"/>
+      <w:r>
         <w:lastRenderedPageBreak/>
         <w:t>Inleiding</w:t>
+      </w:r>
+      <w:bookmarkEnd w:id="0"/>
+    </w:p>
+    <w:p>
+      <w:pPr>
+        <w:ind w:left="708"/>
+        <w:rPr>
+          <w:rFonts w:ascii="Calibri" w:hAnsi="Calibri" w:cs="Calibri"/>
+          <w:color w:val="000000"/>
+        </w:rPr>
+      </w:pPr>
+      <w:r>
+        <w:rPr>
+          <w:rFonts w:ascii="Calibri" w:hAnsi="Calibri" w:cs="Calibri"/>
+        </w:rPr>
+        <w:t>In dit project bouwen wij een  website</w:t>
+      </w:r>
+      <w:r>
+        <w:rPr>
+          <w:rFonts w:ascii="Calibri" w:hAnsi="Calibri" w:cs="Calibri"/>
+        </w:rPr>
+        <w:t xml:space="preserve"> voor het bedrijf </w:t>
+      </w:r>
+      <w:proofErr w:type="spellStart"/>
+      <w:r>
+        <w:rPr>
+          <w:rFonts w:ascii="Calibri" w:hAnsi="Calibri" w:cs="Calibri"/>
+        </w:rPr>
+        <w:t>GamePlayParty</w:t>
+      </w:r>
+      <w:proofErr w:type="spellEnd"/>
+      <w:r>
+        <w:rPr>
+          <w:rFonts w:ascii="Calibri" w:hAnsi="Calibri" w:cs="Calibri"/>
+        </w:rPr>
+        <w:t xml:space="preserve">, met onder andere een </w:t>
+      </w:r>
+      <w:r>
+        <w:rPr>
+          <w:rFonts w:ascii="Calibri" w:hAnsi="Calibri" w:cs="Calibri"/>
+        </w:rPr>
+        <w:t>login systeem en een reserveringsysteem voor de klanten. Zodat de klanten de bioscoopzalen kunnen reserveren en kunnen betalen. Verder</w:t>
+      </w:r>
+      <w:r>
+        <w:rPr>
+          <w:rFonts w:ascii="Calibri" w:hAnsi="Calibri" w:cs="Calibri"/>
+        </w:rPr>
+        <w:t xml:space="preserve"> vind je in dit </w:t>
+      </w:r>
+      <w:r>
+        <w:rPr>
+          <w:rFonts w:ascii="Calibri" w:hAnsi="Calibri" w:cs="Calibri"/>
+          <w:color w:val="000000"/>
+        </w:rPr>
+        <w:t>ontwerp een overzicht van de functionaliteiten waaraan de applicatie moet voldoen.</w:t>
+      </w:r>
+      <w:r>
+        <w:rPr>
+          <w:rFonts w:ascii="Calibri" w:hAnsi="Calibri" w:cs="Calibri"/>
+          <w:color w:val="000000"/>
+        </w:rPr>
+        <w:t xml:space="preserve"> </w:t>
       </w:r>
     </w:p>
     <w:p>
@@ -1222,85 +967,21 @@
           <w:color w:val="000000"/>
         </w:rPr>
       </w:pPr>
-      <w:r>
-        <w:rPr>
-          <w:rFonts w:ascii="Calibri" w:hAnsi="Calibri" w:cs="Calibri"/>
-        </w:rPr>
-        <w:t>In dit project bouwen wij een  website</w:t>
-      </w:r>
-      <w:r>
-        <w:rPr>
-          <w:rFonts w:ascii="Calibri" w:hAnsi="Calibri" w:cs="Calibri"/>
-        </w:rPr>
-        <w:t xml:space="preserve"> voor het bedrijf </w:t>
-      </w:r>
-      <w:proofErr w:type="spellStart"/>
-      <w:r>
-        <w:rPr>
-          <w:rFonts w:ascii="Calibri" w:hAnsi="Calibri" w:cs="Calibri"/>
-        </w:rPr>
-        <w:t>GamePlayParty</w:t>
-      </w:r>
-      <w:proofErr w:type="spellEnd"/>
-      <w:r>
-        <w:rPr>
-          <w:rFonts w:ascii="Calibri" w:hAnsi="Calibri" w:cs="Calibri"/>
-        </w:rPr>
-        <w:t xml:space="preserve">, met onder andere een </w:t>
-      </w:r>
-      <w:r>
-        <w:rPr>
-          <w:rFonts w:ascii="Calibri" w:hAnsi="Calibri" w:cs="Calibri"/>
-        </w:rPr>
-        <w:t>login systeem en een reserveringsysteem voor de klanten. Zodat de klanten de bioscoopzalen kunnen reserveren en kunnen betalen. Verder</w:t>
-      </w:r>
-      <w:r>
-        <w:rPr>
-          <w:rFonts w:ascii="Calibri" w:hAnsi="Calibri" w:cs="Calibri"/>
-        </w:rPr>
-        <w:t xml:space="preserve"> vind je in dit </w:t>
-      </w:r>
-      <w:r>
-        <w:rPr>
-          <w:rFonts w:ascii="Calibri" w:hAnsi="Calibri" w:cs="Calibri"/>
-          <w:color w:val="000000"/>
-        </w:rPr>
-        <w:t>ontwerp een overzicht van de functionaliteiten waaraan de applicatie moet voldoen.</w:t>
-      </w:r>
-      <w:r>
-        <w:rPr>
-          <w:rFonts w:ascii="Calibri" w:hAnsi="Calibri" w:cs="Calibri"/>
-          <w:color w:val="000000"/>
-        </w:rPr>
-        <w:t xml:space="preserve"> </w:t>
-      </w:r>
-    </w:p>
-    <w:p>
-      <w:pPr>
-        <w:jc w:val="center"/>
-        <w:rPr>
-          <w:rFonts w:ascii="Calibri" w:hAnsi="Calibri" w:cs="Calibri"/>
+    </w:p>
+    <w:p>
+      <w:pPr>
+        <w:pStyle w:val="Kop1"/>
+        <w:ind w:left="12" w:firstLine="708"/>
+        <w:rPr>
           <w:i/>
           <w:iCs/>
-          <w:color w:val="000000"/>
-        </w:rPr>
-      </w:pPr>
-      <w:r>
-        <w:rPr>
-          <w:rFonts w:ascii="Calibri" w:hAnsi="Calibri" w:cs="Calibri"/>
-          <w:color w:val="000000"/>
-          <w:sz w:val="48"/>
-          <w:szCs w:val="48"/>
-        </w:rPr>
+        </w:rPr>
+      </w:pPr>
+      <w:bookmarkStart w:id="1" w:name="_Toc52268627"/>
+      <w:r>
         <w:t>Functionaliteiten</w:t>
       </w:r>
-    </w:p>
-    <w:p>
-      <w:pPr>
-        <w:rPr>
-          <w:rFonts w:ascii="Calibri" w:hAnsi="Calibri" w:cs="Calibri"/>
-        </w:rPr>
-      </w:pPr>
+      <w:bookmarkEnd w:id="1"/>
     </w:p>
     <w:p>
       <w:pPr>
@@ -1906,22 +1587,23 @@
           <w:szCs w:val="48"/>
         </w:rPr>
       </w:pPr>
-      <w:r>
-        <w:rPr>
-          <w:rFonts w:ascii="Calibri" w:hAnsi="Calibri" w:cs="Calibri"/>
-          <w:color w:val="000000"/>
-          <w:sz w:val="48"/>
-          <w:szCs w:val="48"/>
-        </w:rPr>
+    </w:p>
+    <w:p>
+      <w:pPr>
+        <w:pStyle w:val="Kop1"/>
+        <w:ind w:left="708" w:firstLine="708"/>
+      </w:pPr>
+      <w:bookmarkStart w:id="2" w:name="_Toc52268628"/>
+      <w:r>
         <w:lastRenderedPageBreak/>
         <w:t>Basisschermlay-out</w:t>
       </w:r>
+      <w:bookmarkEnd w:id="2"/>
     </w:p>
     <w:p>
       <w:pPr>
         <w:spacing w:line="240" w:lineRule="auto"/>
         <w:ind w:left="720"/>
-        <w:jc w:val="center"/>
         <w:rPr>
           <w:rFonts w:ascii="Calibri" w:hAnsi="Calibri" w:cs="Calibri"/>
           <w:color w:val="000000"/>
@@ -1949,7 +1631,7 @@
                     <pic:cNvPicPr/>
                   </pic:nvPicPr>
                   <pic:blipFill>
-                    <a:blip r:embed="rId14"/>
+                    <a:blip r:embed="rId8"/>
                     <a:stretch>
                       <a:fillRect/>
                     </a:stretch>
@@ -1973,7 +1655,7 @@
     <w:p>
       <w:pPr>
         <w:spacing w:line="240" w:lineRule="auto"/>
-        <w:ind w:left="720"/>
+        <w:ind w:left="1416"/>
         <w:rPr>
           <w:rFonts w:ascii="Calibri" w:hAnsi="Calibri" w:cs="Calibri"/>
           <w:color w:val="000000"/>
@@ -2006,7 +1688,7 @@
     <w:p>
       <w:pPr>
         <w:spacing w:line="240" w:lineRule="auto"/>
-        <w:ind w:left="720"/>
+        <w:ind w:left="1416"/>
         <w:rPr>
           <w:rFonts w:ascii="Calibri" w:hAnsi="Calibri" w:cs="Calibri"/>
           <w:color w:val="000000"/>
@@ -2030,7 +1712,7 @@
     <w:p>
       <w:pPr>
         <w:spacing w:line="240" w:lineRule="auto"/>
-        <w:ind w:left="720"/>
+        <w:ind w:left="1416"/>
         <w:rPr>
           <w:rStyle w:val="value"/>
           <w:rFonts w:ascii="Consolas" w:hAnsi="Consolas"/>
@@ -2107,7 +1789,7 @@
                     </pic:cNvPicPr>
                   </pic:nvPicPr>
                   <pic:blipFill>
-                    <a:blip r:embed="rId15" cstate="print">
+                    <a:blip r:embed="rId9" cstate="print">
                       <a:extLst>
                         <a:ext uri="{28A0092B-C50C-407E-A947-70E740481C1C}">
                           <a14:useLocalDpi xmlns:a14="http://schemas.microsoft.com/office/drawing/2010/main" val="0"/>
@@ -2178,7 +1860,7 @@
     <w:p>
       <w:pPr>
         <w:spacing w:line="240" w:lineRule="auto"/>
-        <w:ind w:left="720"/>
+        <w:ind w:left="1416"/>
         <w:rPr>
           <w:rStyle w:val="value"/>
           <w:rFonts w:ascii="Consolas" w:hAnsi="Consolas"/>
@@ -2276,7 +1958,7 @@
                     </pic:cNvPicPr>
                   </pic:nvPicPr>
                   <pic:blipFill rotWithShape="1">
-                    <a:blip r:embed="rId16">
+                    <a:blip r:embed="rId10">
                       <a:extLst>
                         <a:ext uri="{28A0092B-C50C-407E-A947-70E740481C1C}">
                           <a14:useLocalDpi xmlns:a14="http://schemas.microsoft.com/office/drawing/2010/main" val="0"/>
@@ -2346,7 +2028,7 @@
     <w:p>
       <w:pPr>
         <w:spacing w:line="240" w:lineRule="auto"/>
-        <w:ind w:left="720"/>
+        <w:ind w:left="1416"/>
         <w:rPr>
           <w:rStyle w:val="value"/>
           <w:rFonts w:ascii="Calibri" w:hAnsi="Calibri" w:cs="Calibri"/>
@@ -2395,10 +2077,10 @@
           <w:noProof/>
         </w:rPr>
         <w:drawing>
-          <wp:inline distT="0" distB="0" distL="0" distR="0" wp14:anchorId="55CEE847" wp14:editId="7DB1E04E">
-            <wp:extent cx="182880" cy="182880"/>
-            <wp:effectExtent l="0" t="0" r="7620" b="7620"/>
-            <wp:docPr id="4" name="Afbeelding 4" descr="E53E3E | Make a color scheme based on bright red(#E53E3E)"/>
+          <wp:inline distT="0" distB="0" distL="0" distR="0" wp14:anchorId="39945827" wp14:editId="0B069D1F">
+            <wp:extent cx="160020" cy="212793"/>
+            <wp:effectExtent l="0" t="0" r="0" b="0"/>
+            <wp:docPr id="3" name="Afbeelding 3" descr="#17a2b8 color image"/>
             <wp:cNvGraphicFramePr>
               <a:graphicFrameLocks xmlns:a="http://schemas.openxmlformats.org/drawingml/2006/main" noChangeAspect="1"/>
             </wp:cNvGraphicFramePr>
@@ -2406,26 +2088,28 @@
               <a:graphicData uri="http://schemas.openxmlformats.org/drawingml/2006/picture">
                 <pic:pic xmlns:pic="http://schemas.openxmlformats.org/drawingml/2006/picture">
                   <pic:nvPicPr>
-                    <pic:cNvPr id="0" name="Picture 7" descr="E53E3E | Make a color scheme based on bright red(#E53E3E)"/>
+                    <pic:cNvPr id="0" name="Picture 1" descr="#17a2b8 color image"/>
                     <pic:cNvPicPr>
                       <a:picLocks noChangeAspect="1" noChangeArrowheads="1"/>
                     </pic:cNvPicPr>
                   </pic:nvPicPr>
-                  <pic:blipFill rotWithShape="1">
-                    <a:blip r:embed="rId17">
+                  <pic:blipFill>
+                    <a:blip r:embed="rId11" cstate="print">
                       <a:extLst>
                         <a:ext uri="{28A0092B-C50C-407E-A947-70E740481C1C}">
                           <a14:useLocalDpi xmlns:a14="http://schemas.microsoft.com/office/drawing/2010/main" val="0"/>
                         </a:ext>
                       </a:extLst>
                     </a:blip>
-                    <a:srcRect r="96825" b="93651"/>
-                    <a:stretch/>
+                    <a:srcRect/>
+                    <a:stretch>
+                      <a:fillRect/>
+                    </a:stretch>
                   </pic:blipFill>
                   <pic:spPr bwMode="auto">
                     <a:xfrm>
                       <a:off x="0" y="0"/>
-                      <a:ext cx="182880" cy="182880"/>
+                      <a:ext cx="169074" cy="224833"/>
                     </a:xfrm>
                     <a:prstGeom prst="rect">
                       <a:avLst/>
@@ -2434,11 +2118,6 @@
                     <a:ln>
                       <a:noFill/>
                     </a:ln>
-                    <a:extLst>
-                      <a:ext uri="{53640926-AAD7-44D8-BBD7-CCE9431645EC}">
-                        <a14:shadowObscured xmlns:a14="http://schemas.microsoft.com/office/drawing/2010/main"/>
-                      </a:ext>
-                    </a:extLst>
                   </pic:spPr>
                 </pic:pic>
               </a:graphicData>
@@ -2448,26 +2127,28 @@
       </w:r>
       <w:r>
         <w:rPr>
-          <w:rStyle w:val="value"/>
-          <w:rFonts w:ascii="Calibri" w:hAnsi="Calibri" w:cs="Calibri"/>
+          <w:rFonts w:ascii="Consolas" w:hAnsi="Consolas"/>
           <w:b/>
           <w:bCs/>
           <w:color w:val="222222"/>
-          <w:lang w:val="en-US"/>
-        </w:rPr>
-        <w:t>#e53e3e</w:t>
-      </w:r>
-    </w:p>
-    <w:p>
-      <w:pPr>
-        <w:spacing w:line="240" w:lineRule="auto"/>
-        <w:ind w:left="720"/>
-        <w:rPr>
-          <w:rFonts w:ascii="Calibri" w:hAnsi="Calibri" w:cs="Calibri"/>
+          <w:sz w:val="18"/>
+          <w:szCs w:val="18"/>
+        </w:rPr>
+        <w:t>#17a2b8</w:t>
+      </w:r>
+    </w:p>
+    <w:p>
+      <w:pPr>
+        <w:spacing w:line="240" w:lineRule="auto"/>
+        <w:ind w:left="1416"/>
+        <w:rPr>
+          <w:rFonts w:ascii="Consolas" w:hAnsi="Consolas"/>
           <w:b/>
           <w:bCs/>
           <w:color w:val="222222"/>
-          <w:lang w:val="en-US"/>
+          <w:sz w:val="18"/>
+          <w:szCs w:val="18"/>
+          <w:lang w:val="en-GB"/>
         </w:rPr>
       </w:pPr>
       <w:proofErr w:type="spellStart"/>
@@ -2514,7 +2195,7 @@
                     </pic:cNvPicPr>
                   </pic:nvPicPr>
                   <pic:blipFill>
-                    <a:blip r:embed="rId18" cstate="print">
+                    <a:blip r:embed="rId12" cstate="print">
                       <a:extLst>
                         <a:ext uri="{28A0092B-C50C-407E-A947-70E740481C1C}">
                           <a14:useLocalDpi xmlns:a14="http://schemas.microsoft.com/office/drawing/2010/main" val="0"/>
@@ -2561,6 +2242,20 @@
     <w:p>
       <w:pPr>
         <w:spacing w:line="240" w:lineRule="auto"/>
+        <w:ind w:left="1416"/>
+        <w:rPr>
+          <w:rFonts w:ascii="Calibri" w:hAnsi="Calibri" w:cs="Calibri"/>
+          <w:b/>
+          <w:bCs/>
+          <w:color w:val="222222"/>
+          <w:lang w:val="en-US"/>
+        </w:rPr>
+      </w:pPr>
+    </w:p>
+    <w:p>
+      <w:pPr>
+        <w:spacing w:line="240" w:lineRule="auto"/>
+        <w:ind w:left="696"/>
         <w:rPr>
           <w:noProof/>
           <w:lang w:val="en-US"/>
@@ -2570,7 +2265,7 @@
     <w:p>
       <w:pPr>
         <w:spacing w:line="240" w:lineRule="auto"/>
-        <w:ind w:left="720"/>
+        <w:ind w:left="1416"/>
         <w:rPr>
           <w:rFonts w:ascii="Calibri" w:hAnsi="Calibri" w:cs="Calibri"/>
           <w:color w:val="000000"/>
@@ -2587,7 +2282,7 @@
     <w:p>
       <w:pPr>
         <w:spacing w:line="240" w:lineRule="auto"/>
-        <w:ind w:left="720"/>
+        <w:ind w:left="1416"/>
         <w:rPr>
           <w:rFonts w:ascii="Calibri" w:hAnsi="Calibri" w:cs="Calibri"/>
           <w:b/>
@@ -2658,8 +2353,6 @@
     <w:p>
       <w:pPr>
         <w:spacing w:line="240" w:lineRule="auto"/>
-        <w:ind w:left="720"/>
-        <w:jc w:val="center"/>
         <w:rPr>
           <w:rFonts w:ascii="Calibri" w:hAnsi="Calibri" w:cs="Calibri"/>
           <w:color w:val="000000"/>
@@ -2671,8 +2364,6 @@
     <w:p>
       <w:pPr>
         <w:spacing w:line="240" w:lineRule="auto"/>
-        <w:ind w:left="720"/>
-        <w:jc w:val="center"/>
         <w:rPr>
           <w:rFonts w:ascii="Calibri" w:hAnsi="Calibri" w:cs="Calibri"/>
           <w:color w:val="000000"/>
@@ -2683,26 +2374,15 @@
     </w:p>
     <w:p>
       <w:pPr>
-        <w:spacing w:line="240" w:lineRule="auto"/>
-        <w:ind w:left="720"/>
-        <w:jc w:val="center"/>
-        <w:rPr>
-          <w:rFonts w:ascii="Calibri" w:hAnsi="Calibri" w:cs="Calibri"/>
-          <w:color w:val="000000"/>
-          <w:sz w:val="48"/>
-          <w:szCs w:val="48"/>
-        </w:rPr>
-      </w:pPr>
-      <w:r>
-        <w:rPr>
-          <w:rFonts w:ascii="Calibri" w:hAnsi="Calibri" w:cs="Calibri"/>
-          <w:color w:val="000000"/>
-          <w:sz w:val="48"/>
-          <w:szCs w:val="48"/>
-        </w:rPr>
+        <w:pStyle w:val="Kop1"/>
+        <w:ind w:firstLine="708"/>
+      </w:pPr>
+      <w:bookmarkStart w:id="3" w:name="_Toc52268629"/>
+      <w:r>
         <w:lastRenderedPageBreak/>
         <w:t>Uitvoer Ontwerp</w:t>
       </w:r>
+      <w:bookmarkEnd w:id="3"/>
     </w:p>
     <w:p>
       <w:pPr>
@@ -2788,31 +2468,19 @@
     </w:p>
     <w:p>
       <w:pPr>
-        <w:spacing w:line="240" w:lineRule="auto"/>
+        <w:pStyle w:val="Kop1"/>
         <w:ind w:left="720"/>
-        <w:jc w:val="center"/>
-        <w:rPr>
-          <w:rFonts w:ascii="Calibri" w:hAnsi="Calibri" w:cs="Calibri"/>
-          <w:color w:val="000000"/>
-          <w:sz w:val="48"/>
-          <w:szCs w:val="48"/>
-        </w:rPr>
-      </w:pPr>
-      <w:r>
-        <w:rPr>
-          <w:rFonts w:ascii="Calibri" w:hAnsi="Calibri" w:cs="Calibri"/>
-          <w:color w:val="000000"/>
-          <w:sz w:val="48"/>
-          <w:szCs w:val="48"/>
-        </w:rPr>
+      </w:pPr>
+      <w:bookmarkStart w:id="4" w:name="_Toc52268630"/>
+      <w:r>
         <w:t>Gebruikersschermen</w:t>
       </w:r>
+      <w:bookmarkEnd w:id="4"/>
     </w:p>
     <w:p>
       <w:pPr>
         <w:spacing w:line="240" w:lineRule="auto"/>
         <w:ind w:left="720"/>
-        <w:jc w:val="center"/>
         <w:rPr>
           <w:rFonts w:ascii="Calibri" w:hAnsi="Calibri" w:cs="Calibri"/>
           <w:color w:val="000000"/>
@@ -2829,6 +2497,296 @@
             <wp:extent cx="2682240" cy="4970631"/>
             <wp:effectExtent l="0" t="0" r="3810" b="1905"/>
             <wp:docPr id="21" name="Afbeelding 21"/>
+            <wp:cNvGraphicFramePr>
+              <a:graphicFrameLocks xmlns:a="http://schemas.openxmlformats.org/drawingml/2006/main" noChangeAspect="1"/>
+            </wp:cNvGraphicFramePr>
+            <a:graphic xmlns:a="http://schemas.openxmlformats.org/drawingml/2006/main">
+              <a:graphicData uri="http://schemas.openxmlformats.org/drawingml/2006/picture">
+                <pic:pic xmlns:pic="http://schemas.openxmlformats.org/drawingml/2006/picture">
+                  <pic:nvPicPr>
+                    <pic:cNvPr id="1" name=""/>
+                    <pic:cNvPicPr/>
+                  </pic:nvPicPr>
+                  <pic:blipFill>
+                    <a:blip r:embed="rId8"/>
+                    <a:stretch>
+                      <a:fillRect/>
+                    </a:stretch>
+                  </pic:blipFill>
+                  <pic:spPr>
+                    <a:xfrm>
+                      <a:off x="0" y="0"/>
+                      <a:ext cx="2701319" cy="5005987"/>
+                    </a:xfrm>
+                    <a:prstGeom prst="rect">
+                      <a:avLst/>
+                    </a:prstGeom>
+                  </pic:spPr>
+                </pic:pic>
+              </a:graphicData>
+            </a:graphic>
+          </wp:inline>
+        </w:drawing>
+      </w:r>
+    </w:p>
+    <w:p>
+      <w:pPr>
+        <w:spacing w:line="240" w:lineRule="auto"/>
+        <w:ind w:left="720"/>
+        <w:rPr>
+          <w:rFonts w:ascii="Calibri" w:eastAsia="Times New Roman" w:hAnsi="Calibri" w:cs="Calibri"/>
+          <w:lang w:eastAsia="nl-NL"/>
+        </w:rPr>
+      </w:pPr>
+      <w:r>
+        <w:rPr>
+          <w:rFonts w:ascii="Calibri" w:eastAsia="Times New Roman" w:hAnsi="Calibri" w:cs="Calibri"/>
+          <w:lang w:eastAsia="nl-NL"/>
+        </w:rPr>
+        <w:t xml:space="preserve">Hierboven ziet u de homepagina, Hier kom je als aller eerst op binnen. </w:t>
+      </w:r>
+      <w:r>
+        <w:rPr>
+          <w:rFonts w:ascii="Calibri" w:eastAsia="Times New Roman" w:hAnsi="Calibri" w:cs="Calibri"/>
+          <w:lang w:eastAsia="nl-NL"/>
+        </w:rPr>
+        <w:t>Rechts b</w:t>
+      </w:r>
+      <w:r>
+        <w:rPr>
+          <w:rFonts w:ascii="Calibri" w:eastAsia="Times New Roman" w:hAnsi="Calibri" w:cs="Calibri"/>
+          <w:lang w:eastAsia="nl-NL"/>
+        </w:rPr>
+        <w:t>oven</w:t>
+      </w:r>
+      <w:r>
+        <w:rPr>
+          <w:rFonts w:ascii="Calibri" w:eastAsia="Times New Roman" w:hAnsi="Calibri" w:cs="Calibri"/>
+          <w:lang w:eastAsia="nl-NL"/>
+        </w:rPr>
+        <w:t xml:space="preserve"> </w:t>
+      </w:r>
+      <w:r>
+        <w:rPr>
+          <w:rFonts w:ascii="Calibri" w:eastAsia="Times New Roman" w:hAnsi="Calibri" w:cs="Calibri"/>
+          <w:lang w:eastAsia="nl-NL"/>
+        </w:rPr>
+        <w:t xml:space="preserve">in heb je de navigatiebar die je naar andere pagina’s kan leiden. </w:t>
+      </w:r>
+      <w:r>
+        <w:rPr>
+          <w:rFonts w:ascii="Calibri" w:eastAsia="Times New Roman" w:hAnsi="Calibri" w:cs="Calibri"/>
+          <w:lang w:eastAsia="nl-NL"/>
+        </w:rPr>
+        <w:t xml:space="preserve">Deze klapt verder uit als je bent ingelogd. </w:t>
+      </w:r>
+      <w:r>
+        <w:rPr>
+          <w:rFonts w:ascii="Calibri" w:eastAsia="Times New Roman" w:hAnsi="Calibri" w:cs="Calibri"/>
+          <w:lang w:eastAsia="nl-NL"/>
+        </w:rPr>
+        <w:t>Daaronder heb je informatie over wat Gameplayparty precies doet.</w:t>
+      </w:r>
+      <w:r>
+        <w:rPr>
+          <w:rFonts w:ascii="Calibri" w:eastAsia="Times New Roman" w:hAnsi="Calibri" w:cs="Calibri"/>
+          <w:lang w:eastAsia="nl-NL"/>
+        </w:rPr>
+        <w:t xml:space="preserve"> En daaronder heb je de </w:t>
+      </w:r>
+      <w:r>
+        <w:rPr>
+          <w:rFonts w:ascii="Calibri" w:eastAsia="Times New Roman" w:hAnsi="Calibri" w:cs="Calibri"/>
+          <w:lang w:eastAsia="nl-NL"/>
+        </w:rPr>
+        <w:t>bioscopen die beschikbaar zijn</w:t>
+      </w:r>
+      <w:r>
+        <w:rPr>
+          <w:rFonts w:ascii="Calibri" w:eastAsia="Times New Roman" w:hAnsi="Calibri" w:cs="Calibri"/>
+          <w:lang w:eastAsia="nl-NL"/>
+        </w:rPr>
+        <w:t xml:space="preserve">. </w:t>
+      </w:r>
+    </w:p>
+    <w:p>
+      <w:pPr>
+        <w:spacing w:line="240" w:lineRule="auto"/>
+        <w:ind w:left="720"/>
+        <w:rPr>
+          <w:rFonts w:ascii="Calibri" w:eastAsia="Times New Roman" w:hAnsi="Calibri" w:cs="Calibri"/>
+          <w:lang w:eastAsia="nl-NL"/>
+        </w:rPr>
+      </w:pPr>
+    </w:p>
+    <w:p>
+      <w:pPr>
+        <w:spacing w:line="240" w:lineRule="auto"/>
+        <w:ind w:left="720"/>
+        <w:rPr>
+          <w:rFonts w:ascii="Calibri" w:eastAsia="Times New Roman" w:hAnsi="Calibri" w:cs="Calibri"/>
+          <w:lang w:eastAsia="nl-NL"/>
+        </w:rPr>
+      </w:pPr>
+      <w:r>
+        <w:rPr>
+          <w:noProof/>
+        </w:rPr>
+        <w:lastRenderedPageBreak/>
+        <w:drawing>
+          <wp:inline distT="0" distB="0" distL="0" distR="0" wp14:anchorId="70264297" wp14:editId="06D598BD">
+            <wp:extent cx="3819525" cy="5219700"/>
+            <wp:effectExtent l="0" t="0" r="9525" b="0"/>
+            <wp:docPr id="1" name="Afbeelding 1"/>
+            <wp:cNvGraphicFramePr>
+              <a:graphicFrameLocks xmlns:a="http://schemas.openxmlformats.org/drawingml/2006/main" noChangeAspect="1"/>
+            </wp:cNvGraphicFramePr>
+            <a:graphic xmlns:a="http://schemas.openxmlformats.org/drawingml/2006/main">
+              <a:graphicData uri="http://schemas.openxmlformats.org/drawingml/2006/picture">
+                <pic:pic xmlns:pic="http://schemas.openxmlformats.org/drawingml/2006/picture">
+                  <pic:nvPicPr>
+                    <pic:cNvPr id="1" name=""/>
+                    <pic:cNvPicPr/>
+                  </pic:nvPicPr>
+                  <pic:blipFill>
+                    <a:blip r:embed="rId13"/>
+                    <a:stretch>
+                      <a:fillRect/>
+                    </a:stretch>
+                  </pic:blipFill>
+                  <pic:spPr>
+                    <a:xfrm>
+                      <a:off x="0" y="0"/>
+                      <a:ext cx="3819525" cy="5219700"/>
+                    </a:xfrm>
+                    <a:prstGeom prst="rect">
+                      <a:avLst/>
+                    </a:prstGeom>
+                  </pic:spPr>
+                </pic:pic>
+              </a:graphicData>
+            </a:graphic>
+          </wp:inline>
+        </w:drawing>
+      </w:r>
+    </w:p>
+    <w:p>
+      <w:pPr>
+        <w:spacing w:line="240" w:lineRule="auto"/>
+        <w:ind w:left="720"/>
+        <w:rPr>
+          <w:rFonts w:ascii="Calibri" w:eastAsia="Times New Roman" w:hAnsi="Calibri" w:cs="Calibri"/>
+          <w:lang w:eastAsia="nl-NL"/>
+        </w:rPr>
+      </w:pPr>
+      <w:r>
+        <w:rPr>
+          <w:rFonts w:ascii="Calibri" w:eastAsia="Times New Roman" w:hAnsi="Calibri" w:cs="Calibri"/>
+          <w:lang w:eastAsia="nl-NL"/>
+        </w:rPr>
+        <w:t xml:space="preserve">Hierboven ziet u de </w:t>
+      </w:r>
+      <w:r>
+        <w:rPr>
+          <w:rFonts w:ascii="Calibri" w:eastAsia="Times New Roman" w:hAnsi="Calibri" w:cs="Calibri"/>
+          <w:lang w:eastAsia="nl-NL"/>
+        </w:rPr>
+        <w:t>klant/</w:t>
+      </w:r>
+      <w:proofErr w:type="spellStart"/>
+      <w:r>
+        <w:rPr>
+          <w:rFonts w:ascii="Calibri" w:eastAsia="Times New Roman" w:hAnsi="Calibri" w:cs="Calibri"/>
+          <w:lang w:eastAsia="nl-NL"/>
+        </w:rPr>
+        <w:t>admin</w:t>
+      </w:r>
+      <w:proofErr w:type="spellEnd"/>
+      <w:r>
+        <w:rPr>
+          <w:rFonts w:ascii="Calibri" w:eastAsia="Times New Roman" w:hAnsi="Calibri" w:cs="Calibri"/>
+          <w:lang w:eastAsia="nl-NL"/>
+        </w:rPr>
+        <w:t xml:space="preserve"> loginpagina. Hier komt u </w:t>
+      </w:r>
+      <w:r>
+        <w:rPr>
+          <w:rFonts w:ascii="Calibri" w:eastAsia="Times New Roman" w:hAnsi="Calibri" w:cs="Calibri"/>
+          <w:lang w:eastAsia="nl-NL"/>
+        </w:rPr>
+        <w:t xml:space="preserve">als u </w:t>
+      </w:r>
+      <w:r>
+        <w:rPr>
+          <w:rFonts w:ascii="Calibri" w:eastAsia="Times New Roman" w:hAnsi="Calibri" w:cs="Calibri"/>
+          <w:lang w:eastAsia="nl-NL"/>
+        </w:rPr>
+        <w:t>op de homepagina inloggen drukt</w:t>
+      </w:r>
+      <w:r>
+        <w:rPr>
+          <w:rFonts w:ascii="Calibri" w:eastAsia="Times New Roman" w:hAnsi="Calibri" w:cs="Calibri"/>
+          <w:lang w:eastAsia="nl-NL"/>
+        </w:rPr>
+        <w:t xml:space="preserve"> </w:t>
+      </w:r>
+      <w:r>
+        <w:rPr>
+          <w:rFonts w:ascii="Calibri" w:eastAsia="Times New Roman" w:hAnsi="Calibri" w:cs="Calibri"/>
+          <w:lang w:eastAsia="nl-NL"/>
+        </w:rPr>
+        <w:t>in de navigatie</w:t>
+      </w:r>
+      <w:r>
+        <w:rPr>
+          <w:rFonts w:ascii="Calibri" w:eastAsia="Times New Roman" w:hAnsi="Calibri" w:cs="Calibri"/>
+          <w:lang w:eastAsia="nl-NL"/>
+        </w:rPr>
+        <w:t xml:space="preserve">. Hier kunt u inloggen om naar de </w:t>
+      </w:r>
+      <w:proofErr w:type="spellStart"/>
+      <w:r>
+        <w:rPr>
+          <w:rFonts w:ascii="Calibri" w:eastAsia="Times New Roman" w:hAnsi="Calibri" w:cs="Calibri"/>
+          <w:lang w:eastAsia="nl-NL"/>
+        </w:rPr>
+        <w:t>admin</w:t>
+      </w:r>
+      <w:proofErr w:type="spellEnd"/>
+      <w:r>
+        <w:rPr>
+          <w:rFonts w:ascii="Calibri" w:eastAsia="Times New Roman" w:hAnsi="Calibri" w:cs="Calibri"/>
+          <w:lang w:eastAsia="nl-NL"/>
+        </w:rPr>
+        <w:t>/klanten</w:t>
+      </w:r>
+      <w:r>
+        <w:rPr>
+          <w:rFonts w:ascii="Calibri" w:eastAsia="Times New Roman" w:hAnsi="Calibri" w:cs="Calibri"/>
+          <w:lang w:eastAsia="nl-NL"/>
+        </w:rPr>
+        <w:t xml:space="preserve"> dashboard te gaan. </w:t>
+      </w:r>
+    </w:p>
+    <w:p>
+      <w:pPr>
+        <w:spacing w:line="240" w:lineRule="auto"/>
+        <w:ind w:left="720"/>
+        <w:rPr>
+          <w:rFonts w:ascii="Calibri" w:eastAsia="Times New Roman" w:hAnsi="Calibri" w:cs="Calibri"/>
+          <w:lang w:eastAsia="nl-NL"/>
+        </w:rPr>
+      </w:pPr>
+      <w:r>
+        <w:rPr>
+          <w:noProof/>
+        </w:rPr>
+        <w:lastRenderedPageBreak/>
+        <w:drawing>
+          <wp:inline distT="0" distB="0" distL="0" distR="0" wp14:anchorId="6F922F9F" wp14:editId="5639CF83">
+            <wp:extent cx="3771900" cy="3819525"/>
+            <wp:effectExtent l="0" t="0" r="0" b="9525"/>
+            <wp:docPr id="22" name="Afbeelding 22"/>
             <wp:cNvGraphicFramePr>
               <a:graphicFrameLocks xmlns:a="http://schemas.openxmlformats.org/drawingml/2006/main" noChangeAspect="1"/>
             </wp:cNvGraphicFramePr>
@@ -2848,7 +2806,7 @@
                   <pic:spPr>
                     <a:xfrm>
                       <a:off x="0" y="0"/>
-                      <a:ext cx="2701319" cy="5005987"/>
+                      <a:ext cx="3771900" cy="3819525"/>
                     </a:xfrm>
                     <a:prstGeom prst="rect">
                       <a:avLst/>
@@ -2875,70 +2833,137 @@
           <w:rFonts w:ascii="Calibri" w:eastAsia="Times New Roman" w:hAnsi="Calibri" w:cs="Calibri"/>
           <w:lang w:eastAsia="nl-NL"/>
         </w:rPr>
-        <w:t xml:space="preserve">Hierboven ziet u de homepagina, Hier kom je als aller eerst op binnen. </w:t>
-      </w:r>
-      <w:r>
-        <w:rPr>
-          <w:rFonts w:ascii="Calibri" w:eastAsia="Times New Roman" w:hAnsi="Calibri" w:cs="Calibri"/>
-          <w:lang w:eastAsia="nl-NL"/>
-        </w:rPr>
-        <w:t>Rechts b</w:t>
-      </w:r>
-      <w:r>
-        <w:rPr>
-          <w:rFonts w:ascii="Calibri" w:eastAsia="Times New Roman" w:hAnsi="Calibri" w:cs="Calibri"/>
-          <w:lang w:eastAsia="nl-NL"/>
-        </w:rPr>
-        <w:t>oven</w:t>
-      </w:r>
-      <w:r>
-        <w:rPr>
-          <w:rFonts w:ascii="Calibri" w:eastAsia="Times New Roman" w:hAnsi="Calibri" w:cs="Calibri"/>
-          <w:lang w:eastAsia="nl-NL"/>
-        </w:rPr>
-        <w:t xml:space="preserve"> </w:t>
-      </w:r>
-      <w:r>
-        <w:rPr>
-          <w:rFonts w:ascii="Calibri" w:eastAsia="Times New Roman" w:hAnsi="Calibri" w:cs="Calibri"/>
-          <w:lang w:eastAsia="nl-NL"/>
-        </w:rPr>
-        <w:t xml:space="preserve">in heb je de navigatiebar die je naar andere pagina’s kan leiden. </w:t>
-      </w:r>
-      <w:r>
-        <w:rPr>
-          <w:rFonts w:ascii="Calibri" w:eastAsia="Times New Roman" w:hAnsi="Calibri" w:cs="Calibri"/>
-          <w:lang w:eastAsia="nl-NL"/>
-        </w:rPr>
-        <w:t xml:space="preserve">Deze klapt verder uit als je bent ingelogd. </w:t>
-      </w:r>
-      <w:r>
-        <w:rPr>
-          <w:rFonts w:ascii="Calibri" w:eastAsia="Times New Roman" w:hAnsi="Calibri" w:cs="Calibri"/>
-          <w:lang w:eastAsia="nl-NL"/>
-        </w:rPr>
-        <w:t>Daaronder heb je informatie over wat Gameplayparty precies doet.</w:t>
-      </w:r>
-      <w:r>
-        <w:rPr>
-          <w:rFonts w:ascii="Calibri" w:eastAsia="Times New Roman" w:hAnsi="Calibri" w:cs="Calibri"/>
-          <w:lang w:eastAsia="nl-NL"/>
-        </w:rPr>
-        <w:t xml:space="preserve"> En daaronder heb je de </w:t>
-      </w:r>
-      <w:r>
-        <w:rPr>
-          <w:rFonts w:ascii="Calibri" w:eastAsia="Times New Roman" w:hAnsi="Calibri" w:cs="Calibri"/>
-          <w:lang w:eastAsia="nl-NL"/>
-        </w:rPr>
-        <w:t>bioscopen die beschikbaar zijn</w:t>
-      </w:r>
-      <w:r>
-        <w:rPr>
-          <w:rFonts w:ascii="Calibri" w:eastAsia="Times New Roman" w:hAnsi="Calibri" w:cs="Calibri"/>
-          <w:lang w:eastAsia="nl-NL"/>
-        </w:rPr>
-        <w:t xml:space="preserve">. </w:t>
+        <w:t xml:space="preserve">Hierboven ziet u de </w:t>
+      </w:r>
+      <w:r>
+        <w:rPr>
+          <w:rFonts w:ascii="Calibri" w:eastAsia="Times New Roman" w:hAnsi="Calibri" w:cs="Calibri"/>
+          <w:lang w:eastAsia="nl-NL"/>
+        </w:rPr>
+        <w:t>dashboard</w:t>
+      </w:r>
+      <w:r>
+        <w:rPr>
+          <w:rFonts w:ascii="Calibri" w:eastAsia="Times New Roman" w:hAnsi="Calibri" w:cs="Calibri"/>
+          <w:lang w:eastAsia="nl-NL"/>
+        </w:rPr>
+        <w:t xml:space="preserve">. Hier kom je binnen als je bent ingelogd als </w:t>
+      </w:r>
+      <w:proofErr w:type="spellStart"/>
+      <w:r>
+        <w:rPr>
+          <w:rFonts w:ascii="Calibri" w:eastAsia="Times New Roman" w:hAnsi="Calibri" w:cs="Calibri"/>
+          <w:lang w:eastAsia="nl-NL"/>
+        </w:rPr>
+        <w:t>admin</w:t>
+      </w:r>
+      <w:proofErr w:type="spellEnd"/>
+      <w:r>
+        <w:rPr>
+          <w:rFonts w:ascii="Calibri" w:eastAsia="Times New Roman" w:hAnsi="Calibri" w:cs="Calibri"/>
+          <w:lang w:eastAsia="nl-NL"/>
+        </w:rPr>
+        <w:t>/</w:t>
+      </w:r>
+      <w:r>
+        <w:rPr>
+          <w:rFonts w:ascii="Calibri" w:eastAsia="Times New Roman" w:hAnsi="Calibri" w:cs="Calibri"/>
+          <w:lang w:eastAsia="nl-NL"/>
+        </w:rPr>
+        <w:t>bioscoop</w:t>
+      </w:r>
+      <w:r>
+        <w:rPr>
+          <w:rFonts w:ascii="Calibri" w:eastAsia="Times New Roman" w:hAnsi="Calibri" w:cs="Calibri"/>
+          <w:lang w:eastAsia="nl-NL"/>
+        </w:rPr>
+        <w:t xml:space="preserve">. Je krijgt dan een </w:t>
+      </w:r>
+      <w:r>
+        <w:rPr>
+          <w:rFonts w:ascii="Calibri" w:eastAsia="Times New Roman" w:hAnsi="Calibri" w:cs="Calibri"/>
+          <w:lang w:eastAsia="nl-NL"/>
+        </w:rPr>
+        <w:t xml:space="preserve">als </w:t>
+      </w:r>
+      <w:proofErr w:type="spellStart"/>
+      <w:r>
+        <w:rPr>
+          <w:rFonts w:ascii="Calibri" w:eastAsia="Times New Roman" w:hAnsi="Calibri" w:cs="Calibri"/>
+          <w:lang w:eastAsia="nl-NL"/>
+        </w:rPr>
+        <w:t>admin</w:t>
+      </w:r>
+      <w:proofErr w:type="spellEnd"/>
+      <w:r>
+        <w:rPr>
+          <w:rFonts w:ascii="Calibri" w:eastAsia="Times New Roman" w:hAnsi="Calibri" w:cs="Calibri"/>
+          <w:lang w:eastAsia="nl-NL"/>
+        </w:rPr>
+        <w:t xml:space="preserve"> een </w:t>
+      </w:r>
+      <w:r>
+        <w:rPr>
+          <w:rFonts w:ascii="Calibri" w:eastAsia="Times New Roman" w:hAnsi="Calibri" w:cs="Calibri"/>
+          <w:lang w:eastAsia="nl-NL"/>
+        </w:rPr>
+        <w:t xml:space="preserve">dashboard met 4 knoppen. Een om </w:t>
+      </w:r>
+      <w:r>
+        <w:rPr>
+          <w:rFonts w:ascii="Calibri" w:eastAsia="Times New Roman" w:hAnsi="Calibri" w:cs="Calibri"/>
+          <w:lang w:eastAsia="nl-NL"/>
+        </w:rPr>
+        <w:t>bioscopen te kunnen</w:t>
+      </w:r>
+      <w:r>
+        <w:rPr>
+          <w:rFonts w:ascii="Calibri" w:eastAsia="Times New Roman" w:hAnsi="Calibri" w:cs="Calibri"/>
+          <w:lang w:eastAsia="nl-NL"/>
+        </w:rPr>
+        <w:t xml:space="preserve"> te gaan. Een </w:t>
+      </w:r>
+      <w:r>
+        <w:rPr>
+          <w:rFonts w:ascii="Calibri" w:eastAsia="Times New Roman" w:hAnsi="Calibri" w:cs="Calibri"/>
+          <w:lang w:eastAsia="nl-NL"/>
+        </w:rPr>
+        <w:t>om naar pakketten te gaan</w:t>
+      </w:r>
+      <w:r>
+        <w:rPr>
+          <w:rFonts w:ascii="Calibri" w:eastAsia="Times New Roman" w:hAnsi="Calibri" w:cs="Calibri"/>
+          <w:lang w:eastAsia="nl-NL"/>
+        </w:rPr>
+        <w:t xml:space="preserve">. Een om </w:t>
+      </w:r>
+      <w:r>
+        <w:rPr>
+          <w:rFonts w:ascii="Calibri" w:eastAsia="Times New Roman" w:hAnsi="Calibri" w:cs="Calibri"/>
+          <w:lang w:eastAsia="nl-NL"/>
+        </w:rPr>
+        <w:t>terug  te gaan naar de homepagina</w:t>
+      </w:r>
+      <w:r>
+        <w:rPr>
+          <w:rFonts w:ascii="Calibri" w:eastAsia="Times New Roman" w:hAnsi="Calibri" w:cs="Calibri"/>
+          <w:lang w:eastAsia="nl-NL"/>
+        </w:rPr>
+        <w:t xml:space="preserve">. En een om </w:t>
+      </w:r>
+      <w:r>
+        <w:rPr>
+          <w:rFonts w:ascii="Calibri" w:eastAsia="Times New Roman" w:hAnsi="Calibri" w:cs="Calibri"/>
+          <w:lang w:eastAsia="nl-NL"/>
+        </w:rPr>
+        <w:t>uit te loggen.</w:t>
+      </w:r>
+      <w:r>
+        <w:rPr>
+          <w:rFonts w:ascii="Calibri" w:eastAsia="Times New Roman" w:hAnsi="Calibri" w:cs="Calibri"/>
+          <w:lang w:eastAsia="nl-NL"/>
+        </w:rPr>
+        <w:t xml:space="preserve"> Als je ingelogd bent als bioscoop heb je een dashboard van 3 knoppen. Eentje om terug te gaan naar de homepagina. Eentje om te selecteren wat er allemaal beschikbaar is. En eentje om uit te loggen</w:t>
       </w:r>
     </w:p>
     <w:p>
@@ -2966,10 +2991,451 @@
         </w:rPr>
         <w:lastRenderedPageBreak/>
         <w:drawing>
-          <wp:inline distT="0" distB="0" distL="0" distR="0" wp14:anchorId="70264297" wp14:editId="06D598BD">
-            <wp:extent cx="3819525" cy="5219700"/>
-            <wp:effectExtent l="0" t="0" r="9525" b="0"/>
-            <wp:docPr id="1" name="Afbeelding 1"/>
+          <wp:inline distT="0" distB="0" distL="0" distR="0" wp14:anchorId="0386EF2E" wp14:editId="5CD1AB05">
+            <wp:extent cx="5760720" cy="5804535"/>
+            <wp:effectExtent l="0" t="0" r="0" b="5715"/>
+            <wp:docPr id="23" name="Afbeelding 23"/>
+            <wp:cNvGraphicFramePr>
+              <a:graphicFrameLocks xmlns:a="http://schemas.openxmlformats.org/drawingml/2006/main" noChangeAspect="1"/>
+            </wp:cNvGraphicFramePr>
+            <a:graphic xmlns:a="http://schemas.openxmlformats.org/drawingml/2006/main">
+              <a:graphicData uri="http://schemas.openxmlformats.org/drawingml/2006/picture">
+                <pic:pic xmlns:pic="http://schemas.openxmlformats.org/drawingml/2006/picture">
+                  <pic:nvPicPr>
+                    <pic:cNvPr id="1" name=""/>
+                    <pic:cNvPicPr/>
+                  </pic:nvPicPr>
+                  <pic:blipFill>
+                    <a:blip r:embed="rId15"/>
+                    <a:stretch>
+                      <a:fillRect/>
+                    </a:stretch>
+                  </pic:blipFill>
+                  <pic:spPr>
+                    <a:xfrm>
+                      <a:off x="0" y="0"/>
+                      <a:ext cx="5760720" cy="5804535"/>
+                    </a:xfrm>
+                    <a:prstGeom prst="rect">
+                      <a:avLst/>
+                    </a:prstGeom>
+                  </pic:spPr>
+                </pic:pic>
+              </a:graphicData>
+            </a:graphic>
+          </wp:inline>
+        </w:drawing>
+      </w:r>
+    </w:p>
+    <w:p>
+      <w:pPr>
+        <w:spacing w:line="240" w:lineRule="auto"/>
+        <w:ind w:left="720"/>
+        <w:rPr>
+          <w:rFonts w:ascii="Calibri" w:eastAsia="Times New Roman" w:hAnsi="Calibri" w:cs="Calibri"/>
+          <w:lang w:eastAsia="nl-NL"/>
+        </w:rPr>
+      </w:pPr>
+      <w:r>
+        <w:rPr>
+          <w:rFonts w:ascii="Calibri" w:eastAsia="Times New Roman" w:hAnsi="Calibri" w:cs="Calibri"/>
+          <w:lang w:eastAsia="nl-NL"/>
+        </w:rPr>
+        <w:t xml:space="preserve">Hierboven ziet u de </w:t>
+      </w:r>
+      <w:r>
+        <w:rPr>
+          <w:rFonts w:ascii="Calibri" w:eastAsia="Times New Roman" w:hAnsi="Calibri" w:cs="Calibri"/>
+          <w:lang w:eastAsia="nl-NL"/>
+        </w:rPr>
+        <w:t>bioscoop pagina</w:t>
+      </w:r>
+      <w:r>
+        <w:rPr>
+          <w:rFonts w:ascii="Calibri" w:eastAsia="Times New Roman" w:hAnsi="Calibri" w:cs="Calibri"/>
+          <w:lang w:eastAsia="nl-NL"/>
+        </w:rPr>
+        <w:t xml:space="preserve">, Hier kom je op binnen als je </w:t>
+      </w:r>
+      <w:r>
+        <w:rPr>
+          <w:rFonts w:ascii="Calibri" w:eastAsia="Times New Roman" w:hAnsi="Calibri" w:cs="Calibri"/>
+          <w:lang w:eastAsia="nl-NL"/>
+        </w:rPr>
+        <w:t>ingelogd bent als</w:t>
+      </w:r>
+      <w:r>
+        <w:rPr>
+          <w:rFonts w:ascii="Calibri" w:eastAsia="Times New Roman" w:hAnsi="Calibri" w:cs="Calibri"/>
+          <w:lang w:eastAsia="nl-NL"/>
+        </w:rPr>
+        <w:t xml:space="preserve"> </w:t>
+      </w:r>
+      <w:r>
+        <w:rPr>
+          <w:rFonts w:ascii="Calibri" w:eastAsia="Times New Roman" w:hAnsi="Calibri" w:cs="Calibri"/>
+          <w:lang w:eastAsia="nl-NL"/>
+        </w:rPr>
+        <w:t xml:space="preserve">een bioscoop beheerder. Hier kunnen de bioscoopbeheerders aanpassen hoeveel zalen en plekken ze beschikbaar hebben en wat voor apparatuur. </w:t>
+      </w:r>
+    </w:p>
+    <w:p>
+      <w:pPr>
+        <w:spacing w:line="240" w:lineRule="auto"/>
+        <w:ind w:left="720"/>
+        <w:rPr>
+          <w:rFonts w:ascii="Calibri" w:eastAsia="Times New Roman" w:hAnsi="Calibri" w:cs="Calibri"/>
+          <w:lang w:eastAsia="nl-NL"/>
+        </w:rPr>
+      </w:pPr>
+      <w:r>
+        <w:rPr>
+          <w:noProof/>
+        </w:rPr>
+        <w:lastRenderedPageBreak/>
+        <w:drawing>
+          <wp:inline distT="0" distB="0" distL="0" distR="0" wp14:anchorId="28228072" wp14:editId="63C05C62">
+            <wp:extent cx="5760720" cy="6005830"/>
+            <wp:effectExtent l="0" t="0" r="0" b="0"/>
+            <wp:docPr id="24" name="Afbeelding 24"/>
+            <wp:cNvGraphicFramePr>
+              <a:graphicFrameLocks xmlns:a="http://schemas.openxmlformats.org/drawingml/2006/main" noChangeAspect="1"/>
+            </wp:cNvGraphicFramePr>
+            <a:graphic xmlns:a="http://schemas.openxmlformats.org/drawingml/2006/main">
+              <a:graphicData uri="http://schemas.openxmlformats.org/drawingml/2006/picture">
+                <pic:pic xmlns:pic="http://schemas.openxmlformats.org/drawingml/2006/picture">
+                  <pic:nvPicPr>
+                    <pic:cNvPr id="1" name=""/>
+                    <pic:cNvPicPr/>
+                  </pic:nvPicPr>
+                  <pic:blipFill>
+                    <a:blip r:embed="rId16"/>
+                    <a:stretch>
+                      <a:fillRect/>
+                    </a:stretch>
+                  </pic:blipFill>
+                  <pic:spPr>
+                    <a:xfrm>
+                      <a:off x="0" y="0"/>
+                      <a:ext cx="5760720" cy="6005830"/>
+                    </a:xfrm>
+                    <a:prstGeom prst="rect">
+                      <a:avLst/>
+                    </a:prstGeom>
+                  </pic:spPr>
+                </pic:pic>
+              </a:graphicData>
+            </a:graphic>
+          </wp:inline>
+        </w:drawing>
+      </w:r>
+    </w:p>
+    <w:p>
+      <w:pPr>
+        <w:spacing w:line="240" w:lineRule="auto"/>
+        <w:ind w:left="720"/>
+        <w:rPr>
+          <w:rFonts w:ascii="Calibri" w:eastAsia="Times New Roman" w:hAnsi="Calibri" w:cs="Calibri"/>
+          <w:lang w:eastAsia="nl-NL"/>
+        </w:rPr>
+      </w:pPr>
+      <w:r>
+        <w:rPr>
+          <w:rFonts w:ascii="Calibri" w:eastAsia="Times New Roman" w:hAnsi="Calibri" w:cs="Calibri"/>
+          <w:lang w:eastAsia="nl-NL"/>
+        </w:rPr>
+        <w:t xml:space="preserve">Hierboven ziet u de </w:t>
+      </w:r>
+      <w:r>
+        <w:rPr>
+          <w:rFonts w:ascii="Calibri" w:eastAsia="Times New Roman" w:hAnsi="Calibri" w:cs="Calibri"/>
+          <w:lang w:eastAsia="nl-NL"/>
+        </w:rPr>
+        <w:t>Bioscoopzaal toevoeg pagina</w:t>
+      </w:r>
+      <w:r>
+        <w:rPr>
+          <w:rFonts w:ascii="Calibri" w:eastAsia="Times New Roman" w:hAnsi="Calibri" w:cs="Calibri"/>
+          <w:lang w:eastAsia="nl-NL"/>
+        </w:rPr>
+        <w:t xml:space="preserve">, Hier kom je op binnen als je </w:t>
+      </w:r>
+      <w:r>
+        <w:rPr>
+          <w:rFonts w:ascii="Calibri" w:eastAsia="Times New Roman" w:hAnsi="Calibri" w:cs="Calibri"/>
+          <w:lang w:eastAsia="nl-NL"/>
+        </w:rPr>
+        <w:t>bij bioscoopzalen pagina drukt op de knop zaal toevoegen.</w:t>
+      </w:r>
+      <w:r>
+        <w:rPr>
+          <w:rFonts w:ascii="Calibri" w:eastAsia="Times New Roman" w:hAnsi="Calibri" w:cs="Calibri"/>
+          <w:lang w:eastAsia="nl-NL"/>
+        </w:rPr>
+        <w:t xml:space="preserve"> Hier k</w:t>
+      </w:r>
+      <w:r>
+        <w:rPr>
+          <w:rFonts w:ascii="Calibri" w:eastAsia="Times New Roman" w:hAnsi="Calibri" w:cs="Calibri"/>
+          <w:lang w:eastAsia="nl-NL"/>
+        </w:rPr>
+        <w:t>an de bioscoop beheerder een nieuwe zaal toevoegen als die wil</w:t>
+      </w:r>
+      <w:r>
+        <w:rPr>
+          <w:rFonts w:ascii="Calibri" w:eastAsia="Times New Roman" w:hAnsi="Calibri" w:cs="Calibri"/>
+          <w:lang w:eastAsia="nl-NL"/>
+        </w:rPr>
+        <w:t xml:space="preserve">. </w:t>
+      </w:r>
+    </w:p>
+    <w:p>
+      <w:pPr>
+        <w:spacing w:line="240" w:lineRule="auto"/>
+        <w:ind w:left="720"/>
+        <w:rPr>
+          <w:rFonts w:ascii="Calibri" w:eastAsia="Times New Roman" w:hAnsi="Calibri" w:cs="Calibri"/>
+          <w:lang w:eastAsia="nl-NL"/>
+        </w:rPr>
+      </w:pPr>
+    </w:p>
+    <w:p>
+      <w:pPr>
+        <w:spacing w:line="240" w:lineRule="auto"/>
+        <w:ind w:left="720"/>
+        <w:rPr>
+          <w:rFonts w:ascii="Calibri" w:eastAsia="Times New Roman" w:hAnsi="Calibri" w:cs="Calibri"/>
+          <w:lang w:eastAsia="nl-NL"/>
+        </w:rPr>
+      </w:pPr>
+      <w:r>
+        <w:rPr>
+          <w:noProof/>
+        </w:rPr>
+        <w:lastRenderedPageBreak/>
+        <w:drawing>
+          <wp:inline distT="0" distB="0" distL="0" distR="0" wp14:anchorId="35C2B484" wp14:editId="1AC743F1">
+            <wp:extent cx="5760720" cy="6385560"/>
+            <wp:effectExtent l="0" t="0" r="0" b="0"/>
+            <wp:docPr id="25" name="Afbeelding 25"/>
+            <wp:cNvGraphicFramePr>
+              <a:graphicFrameLocks xmlns:a="http://schemas.openxmlformats.org/drawingml/2006/main" noChangeAspect="1"/>
+            </wp:cNvGraphicFramePr>
+            <a:graphic xmlns:a="http://schemas.openxmlformats.org/drawingml/2006/main">
+              <a:graphicData uri="http://schemas.openxmlformats.org/drawingml/2006/picture">
+                <pic:pic xmlns:pic="http://schemas.openxmlformats.org/drawingml/2006/picture">
+                  <pic:nvPicPr>
+                    <pic:cNvPr id="1" name=""/>
+                    <pic:cNvPicPr/>
+                  </pic:nvPicPr>
+                  <pic:blipFill>
+                    <a:blip r:embed="rId17"/>
+                    <a:stretch>
+                      <a:fillRect/>
+                    </a:stretch>
+                  </pic:blipFill>
+                  <pic:spPr>
+                    <a:xfrm>
+                      <a:off x="0" y="0"/>
+                      <a:ext cx="5760720" cy="6385560"/>
+                    </a:xfrm>
+                    <a:prstGeom prst="rect">
+                      <a:avLst/>
+                    </a:prstGeom>
+                  </pic:spPr>
+                </pic:pic>
+              </a:graphicData>
+            </a:graphic>
+          </wp:inline>
+        </w:drawing>
+      </w:r>
+    </w:p>
+    <w:p>
+      <w:pPr>
+        <w:spacing w:line="240" w:lineRule="auto"/>
+        <w:ind w:left="720"/>
+        <w:rPr>
+          <w:rFonts w:ascii="Calibri" w:eastAsia="Times New Roman" w:hAnsi="Calibri" w:cs="Calibri"/>
+          <w:lang w:eastAsia="nl-NL"/>
+        </w:rPr>
+      </w:pPr>
+      <w:r>
+        <w:rPr>
+          <w:rFonts w:ascii="Calibri" w:eastAsia="Times New Roman" w:hAnsi="Calibri" w:cs="Calibri"/>
+          <w:lang w:eastAsia="nl-NL"/>
+        </w:rPr>
+        <w:t>Hierboven ziet u de</w:t>
+      </w:r>
+      <w:r>
+        <w:rPr>
+          <w:rFonts w:ascii="Calibri" w:eastAsia="Times New Roman" w:hAnsi="Calibri" w:cs="Calibri"/>
+          <w:lang w:eastAsia="nl-NL"/>
+        </w:rPr>
+        <w:t xml:space="preserve"> bioscoopzaal aanpas pagina</w:t>
+      </w:r>
+      <w:r>
+        <w:rPr>
+          <w:rFonts w:ascii="Calibri" w:eastAsia="Times New Roman" w:hAnsi="Calibri" w:cs="Calibri"/>
+          <w:lang w:eastAsia="nl-NL"/>
+        </w:rPr>
+        <w:t xml:space="preserve">. Hier komt </w:t>
+      </w:r>
+      <w:r>
+        <w:rPr>
+          <w:rFonts w:ascii="Calibri" w:eastAsia="Times New Roman" w:hAnsi="Calibri" w:cs="Calibri"/>
+          <w:lang w:eastAsia="nl-NL"/>
+        </w:rPr>
+        <w:t xml:space="preserve">u als op de bioscoop pagina op de knop bioscoop zaal aanpassen drukt. Hier kunt bioscoop aanpassen, hoeveel zalen er beschikbaar zijn en zitplaatsen. </w:t>
+      </w:r>
+    </w:p>
+    <w:p>
+      <w:pPr>
+        <w:spacing w:line="240" w:lineRule="auto"/>
+        <w:ind w:left="720"/>
+        <w:rPr>
+          <w:rFonts w:ascii="Calibri" w:eastAsia="Times New Roman" w:hAnsi="Calibri" w:cs="Calibri"/>
+          <w:lang w:eastAsia="nl-NL"/>
+        </w:rPr>
+      </w:pPr>
+    </w:p>
+    <w:p>
+      <w:pPr>
+        <w:spacing w:line="240" w:lineRule="auto"/>
+        <w:ind w:left="720"/>
+        <w:rPr>
+          <w:noProof/>
+        </w:rPr>
+      </w:pPr>
+      <w:r>
+        <w:rPr>
+          <w:noProof/>
+        </w:rPr>
+        <w:lastRenderedPageBreak/>
+        <w:drawing>
+          <wp:inline distT="0" distB="0" distL="0" distR="0" wp14:anchorId="3F621DF3" wp14:editId="2F1BAC5C">
+            <wp:extent cx="5760720" cy="5787390"/>
+            <wp:effectExtent l="0" t="0" r="0" b="3810"/>
+            <wp:docPr id="26" name="Afbeelding 26"/>
+            <wp:cNvGraphicFramePr>
+              <a:graphicFrameLocks xmlns:a="http://schemas.openxmlformats.org/drawingml/2006/main" noChangeAspect="1"/>
+            </wp:cNvGraphicFramePr>
+            <a:graphic xmlns:a="http://schemas.openxmlformats.org/drawingml/2006/main">
+              <a:graphicData uri="http://schemas.openxmlformats.org/drawingml/2006/picture">
+                <pic:pic xmlns:pic="http://schemas.openxmlformats.org/drawingml/2006/picture">
+                  <pic:nvPicPr>
+                    <pic:cNvPr id="1" name=""/>
+                    <pic:cNvPicPr/>
+                  </pic:nvPicPr>
+                  <pic:blipFill>
+                    <a:blip r:embed="rId18"/>
+                    <a:stretch>
+                      <a:fillRect/>
+                    </a:stretch>
+                  </pic:blipFill>
+                  <pic:spPr>
+                    <a:xfrm>
+                      <a:off x="0" y="0"/>
+                      <a:ext cx="5760720" cy="5787390"/>
+                    </a:xfrm>
+                    <a:prstGeom prst="rect">
+                      <a:avLst/>
+                    </a:prstGeom>
+                  </pic:spPr>
+                </pic:pic>
+              </a:graphicData>
+            </a:graphic>
+          </wp:inline>
+        </w:drawing>
+      </w:r>
+    </w:p>
+    <w:p>
+      <w:pPr>
+        <w:rPr>
+          <w:noProof/>
+        </w:rPr>
+      </w:pPr>
+    </w:p>
+    <w:p>
+      <w:pPr>
+        <w:spacing w:line="240" w:lineRule="auto"/>
+        <w:ind w:left="720"/>
+        <w:rPr>
+          <w:rFonts w:ascii="Calibri" w:eastAsia="Times New Roman" w:hAnsi="Calibri" w:cs="Calibri"/>
+          <w:lang w:eastAsia="nl-NL"/>
+        </w:rPr>
+      </w:pPr>
+      <w:r>
+        <w:rPr>
+          <w:rFonts w:ascii="Calibri" w:eastAsia="Times New Roman" w:hAnsi="Calibri" w:cs="Calibri"/>
+          <w:lang w:eastAsia="nl-NL"/>
+        </w:rPr>
+        <w:t xml:space="preserve">Hierboven ziet u de </w:t>
+      </w:r>
+      <w:proofErr w:type="spellStart"/>
+      <w:r>
+        <w:rPr>
+          <w:rFonts w:ascii="Calibri" w:eastAsia="Times New Roman" w:hAnsi="Calibri" w:cs="Calibri"/>
+          <w:lang w:eastAsia="nl-NL"/>
+        </w:rPr>
+        <w:t>adminpagina</w:t>
+      </w:r>
+      <w:proofErr w:type="spellEnd"/>
+      <w:r>
+        <w:rPr>
+          <w:rFonts w:ascii="Calibri" w:eastAsia="Times New Roman" w:hAnsi="Calibri" w:cs="Calibri"/>
+          <w:lang w:eastAsia="nl-NL"/>
+        </w:rPr>
+        <w:t xml:space="preserve">, Hier kom je op binnen als je ingelogd bent als een </w:t>
+      </w:r>
+      <w:proofErr w:type="spellStart"/>
+      <w:r>
+        <w:rPr>
+          <w:rFonts w:ascii="Calibri" w:eastAsia="Times New Roman" w:hAnsi="Calibri" w:cs="Calibri"/>
+          <w:lang w:eastAsia="nl-NL"/>
+        </w:rPr>
+        <w:t>admin</w:t>
+      </w:r>
+      <w:proofErr w:type="spellEnd"/>
+      <w:r>
+        <w:rPr>
+          <w:rFonts w:ascii="Calibri" w:eastAsia="Times New Roman" w:hAnsi="Calibri" w:cs="Calibri"/>
+          <w:lang w:eastAsia="nl-NL"/>
+        </w:rPr>
+        <w:t xml:space="preserve">. Hier kunnen de </w:t>
+      </w:r>
+      <w:proofErr w:type="spellStart"/>
+      <w:r>
+        <w:rPr>
+          <w:rFonts w:ascii="Calibri" w:eastAsia="Times New Roman" w:hAnsi="Calibri" w:cs="Calibri"/>
+          <w:lang w:eastAsia="nl-NL"/>
+        </w:rPr>
+        <w:t>admins</w:t>
+      </w:r>
+      <w:proofErr w:type="spellEnd"/>
+      <w:r>
+        <w:rPr>
+          <w:rFonts w:ascii="Calibri" w:eastAsia="Times New Roman" w:hAnsi="Calibri" w:cs="Calibri"/>
+          <w:lang w:eastAsia="nl-NL"/>
+        </w:rPr>
+        <w:t xml:space="preserve"> aanpassen welke bioscopen er actief zijn en welke niet. Ook kunnen ze hier de bioscopen aanpassen. En verwijderen.</w:t>
+      </w:r>
+    </w:p>
+    <w:p>
+      <w:pPr>
+        <w:tabs>
+          <w:tab w:val="left" w:pos="2280"/>
+        </w:tabs>
+      </w:pPr>
+      <w:r>
+        <w:rPr>
+          <w:noProof/>
+        </w:rPr>
+        <w:lastRenderedPageBreak/>
+        <w:drawing>
+          <wp:inline distT="0" distB="0" distL="0" distR="0" wp14:anchorId="7006DF40" wp14:editId="52AFA025">
+            <wp:extent cx="4429125" cy="7019925"/>
+            <wp:effectExtent l="0" t="0" r="9525" b="9525"/>
+            <wp:docPr id="27" name="Afbeelding 27"/>
             <wp:cNvGraphicFramePr>
               <a:graphicFrameLocks xmlns:a="http://schemas.openxmlformats.org/drawingml/2006/main" noChangeAspect="1"/>
             </wp:cNvGraphicFramePr>
@@ -2989,804 +3455,6 @@
                   <pic:spPr>
                     <a:xfrm>
                       <a:off x="0" y="0"/>
-                      <a:ext cx="3819525" cy="5219700"/>
-                    </a:xfrm>
-                    <a:prstGeom prst="rect">
-                      <a:avLst/>
-                    </a:prstGeom>
-                  </pic:spPr>
-                </pic:pic>
-              </a:graphicData>
-            </a:graphic>
-          </wp:inline>
-        </w:drawing>
-      </w:r>
-    </w:p>
-    <w:p>
-      <w:pPr>
-        <w:spacing w:line="240" w:lineRule="auto"/>
-        <w:ind w:left="720"/>
-        <w:rPr>
-          <w:rFonts w:ascii="Calibri" w:eastAsia="Times New Roman" w:hAnsi="Calibri" w:cs="Calibri"/>
-          <w:lang w:eastAsia="nl-NL"/>
-        </w:rPr>
-      </w:pPr>
-      <w:r>
-        <w:rPr>
-          <w:rFonts w:ascii="Calibri" w:eastAsia="Times New Roman" w:hAnsi="Calibri" w:cs="Calibri"/>
-          <w:lang w:eastAsia="nl-NL"/>
-        </w:rPr>
-        <w:t xml:space="preserve">Hierboven ziet u de </w:t>
-      </w:r>
-      <w:r>
-        <w:rPr>
-          <w:rFonts w:ascii="Calibri" w:eastAsia="Times New Roman" w:hAnsi="Calibri" w:cs="Calibri"/>
-          <w:lang w:eastAsia="nl-NL"/>
-        </w:rPr>
-        <w:t>klant/</w:t>
-      </w:r>
-      <w:proofErr w:type="spellStart"/>
-      <w:r>
-        <w:rPr>
-          <w:rFonts w:ascii="Calibri" w:eastAsia="Times New Roman" w:hAnsi="Calibri" w:cs="Calibri"/>
-          <w:lang w:eastAsia="nl-NL"/>
-        </w:rPr>
-        <w:t>admin</w:t>
-      </w:r>
-      <w:proofErr w:type="spellEnd"/>
-      <w:r>
-        <w:rPr>
-          <w:rFonts w:ascii="Calibri" w:eastAsia="Times New Roman" w:hAnsi="Calibri" w:cs="Calibri"/>
-          <w:lang w:eastAsia="nl-NL"/>
-        </w:rPr>
-        <w:t xml:space="preserve"> loginpagina. Hier komt u </w:t>
-      </w:r>
-      <w:r>
-        <w:rPr>
-          <w:rFonts w:ascii="Calibri" w:eastAsia="Times New Roman" w:hAnsi="Calibri" w:cs="Calibri"/>
-          <w:lang w:eastAsia="nl-NL"/>
-        </w:rPr>
-        <w:t xml:space="preserve">als u </w:t>
-      </w:r>
-      <w:r>
-        <w:rPr>
-          <w:rFonts w:ascii="Calibri" w:eastAsia="Times New Roman" w:hAnsi="Calibri" w:cs="Calibri"/>
-          <w:lang w:eastAsia="nl-NL"/>
-        </w:rPr>
-        <w:t>op de homepagina inloggen drukt</w:t>
-      </w:r>
-      <w:r>
-        <w:rPr>
-          <w:rFonts w:ascii="Calibri" w:eastAsia="Times New Roman" w:hAnsi="Calibri" w:cs="Calibri"/>
-          <w:lang w:eastAsia="nl-NL"/>
-        </w:rPr>
-        <w:t xml:space="preserve"> </w:t>
-      </w:r>
-      <w:r>
-        <w:rPr>
-          <w:rFonts w:ascii="Calibri" w:eastAsia="Times New Roman" w:hAnsi="Calibri" w:cs="Calibri"/>
-          <w:lang w:eastAsia="nl-NL"/>
-        </w:rPr>
-        <w:t>in de navigatie</w:t>
-      </w:r>
-      <w:r>
-        <w:rPr>
-          <w:rFonts w:ascii="Calibri" w:eastAsia="Times New Roman" w:hAnsi="Calibri" w:cs="Calibri"/>
-          <w:lang w:eastAsia="nl-NL"/>
-        </w:rPr>
-        <w:t xml:space="preserve">. Hier kunt u inloggen om naar de </w:t>
-      </w:r>
-      <w:proofErr w:type="spellStart"/>
-      <w:r>
-        <w:rPr>
-          <w:rFonts w:ascii="Calibri" w:eastAsia="Times New Roman" w:hAnsi="Calibri" w:cs="Calibri"/>
-          <w:lang w:eastAsia="nl-NL"/>
-        </w:rPr>
-        <w:t>admin</w:t>
-      </w:r>
-      <w:proofErr w:type="spellEnd"/>
-      <w:r>
-        <w:rPr>
-          <w:rFonts w:ascii="Calibri" w:eastAsia="Times New Roman" w:hAnsi="Calibri" w:cs="Calibri"/>
-          <w:lang w:eastAsia="nl-NL"/>
-        </w:rPr>
-        <w:t>/klanten</w:t>
-      </w:r>
-      <w:r>
-        <w:rPr>
-          <w:rFonts w:ascii="Calibri" w:eastAsia="Times New Roman" w:hAnsi="Calibri" w:cs="Calibri"/>
-          <w:lang w:eastAsia="nl-NL"/>
-        </w:rPr>
-        <w:t xml:space="preserve"> dashboard te gaan. </w:t>
-      </w:r>
-    </w:p>
-    <w:p>
-      <w:pPr>
-        <w:spacing w:line="240" w:lineRule="auto"/>
-        <w:ind w:left="720"/>
-        <w:rPr>
-          <w:rFonts w:ascii="Calibri" w:eastAsia="Times New Roman" w:hAnsi="Calibri" w:cs="Calibri"/>
-          <w:lang w:eastAsia="nl-NL"/>
-        </w:rPr>
-      </w:pPr>
-      <w:r>
-        <w:rPr>
-          <w:noProof/>
-        </w:rPr>
-        <w:lastRenderedPageBreak/>
-        <w:drawing>
-          <wp:inline distT="0" distB="0" distL="0" distR="0" wp14:anchorId="6F922F9F" wp14:editId="5639CF83">
-            <wp:extent cx="3771900" cy="3819525"/>
-            <wp:effectExtent l="0" t="0" r="0" b="9525"/>
-            <wp:docPr id="22" name="Afbeelding 22"/>
-            <wp:cNvGraphicFramePr>
-              <a:graphicFrameLocks xmlns:a="http://schemas.openxmlformats.org/drawingml/2006/main" noChangeAspect="1"/>
-            </wp:cNvGraphicFramePr>
-            <a:graphic xmlns:a="http://schemas.openxmlformats.org/drawingml/2006/main">
-              <a:graphicData uri="http://schemas.openxmlformats.org/drawingml/2006/picture">
-                <pic:pic xmlns:pic="http://schemas.openxmlformats.org/drawingml/2006/picture">
-                  <pic:nvPicPr>
-                    <pic:cNvPr id="1" name=""/>
-                    <pic:cNvPicPr/>
-                  </pic:nvPicPr>
-                  <pic:blipFill>
-                    <a:blip r:embed="rId20"/>
-                    <a:stretch>
-                      <a:fillRect/>
-                    </a:stretch>
-                  </pic:blipFill>
-                  <pic:spPr>
-                    <a:xfrm>
-                      <a:off x="0" y="0"/>
-                      <a:ext cx="3771900" cy="3819525"/>
-                    </a:xfrm>
-                    <a:prstGeom prst="rect">
-                      <a:avLst/>
-                    </a:prstGeom>
-                  </pic:spPr>
-                </pic:pic>
-              </a:graphicData>
-            </a:graphic>
-          </wp:inline>
-        </w:drawing>
-      </w:r>
-    </w:p>
-    <w:p>
-      <w:pPr>
-        <w:spacing w:line="240" w:lineRule="auto"/>
-        <w:ind w:left="720"/>
-        <w:rPr>
-          <w:rFonts w:ascii="Calibri" w:eastAsia="Times New Roman" w:hAnsi="Calibri" w:cs="Calibri"/>
-          <w:lang w:eastAsia="nl-NL"/>
-        </w:rPr>
-      </w:pPr>
-      <w:r>
-        <w:rPr>
-          <w:rFonts w:ascii="Calibri" w:eastAsia="Times New Roman" w:hAnsi="Calibri" w:cs="Calibri"/>
-          <w:lang w:eastAsia="nl-NL"/>
-        </w:rPr>
-        <w:t xml:space="preserve">Hierboven ziet u de </w:t>
-      </w:r>
-      <w:r>
-        <w:rPr>
-          <w:rFonts w:ascii="Calibri" w:eastAsia="Times New Roman" w:hAnsi="Calibri" w:cs="Calibri"/>
-          <w:lang w:eastAsia="nl-NL"/>
-        </w:rPr>
-        <w:t>dashboard</w:t>
-      </w:r>
-      <w:r>
-        <w:rPr>
-          <w:rFonts w:ascii="Calibri" w:eastAsia="Times New Roman" w:hAnsi="Calibri" w:cs="Calibri"/>
-          <w:lang w:eastAsia="nl-NL"/>
-        </w:rPr>
-        <w:t xml:space="preserve">. Hier kom je binnen als je bent ingelogd als </w:t>
-      </w:r>
-      <w:proofErr w:type="spellStart"/>
-      <w:r>
-        <w:rPr>
-          <w:rFonts w:ascii="Calibri" w:eastAsia="Times New Roman" w:hAnsi="Calibri" w:cs="Calibri"/>
-          <w:lang w:eastAsia="nl-NL"/>
-        </w:rPr>
-        <w:t>admin</w:t>
-      </w:r>
-      <w:proofErr w:type="spellEnd"/>
-      <w:r>
-        <w:rPr>
-          <w:rFonts w:ascii="Calibri" w:eastAsia="Times New Roman" w:hAnsi="Calibri" w:cs="Calibri"/>
-          <w:lang w:eastAsia="nl-NL"/>
-        </w:rPr>
-        <w:t>/</w:t>
-      </w:r>
-      <w:r>
-        <w:rPr>
-          <w:rFonts w:ascii="Calibri" w:eastAsia="Times New Roman" w:hAnsi="Calibri" w:cs="Calibri"/>
-          <w:lang w:eastAsia="nl-NL"/>
-        </w:rPr>
-        <w:t>bioscoop</w:t>
-      </w:r>
-      <w:r>
-        <w:rPr>
-          <w:rFonts w:ascii="Calibri" w:eastAsia="Times New Roman" w:hAnsi="Calibri" w:cs="Calibri"/>
-          <w:lang w:eastAsia="nl-NL"/>
-        </w:rPr>
-        <w:t xml:space="preserve">. Je krijgt dan een </w:t>
-      </w:r>
-      <w:r>
-        <w:rPr>
-          <w:rFonts w:ascii="Calibri" w:eastAsia="Times New Roman" w:hAnsi="Calibri" w:cs="Calibri"/>
-          <w:lang w:eastAsia="nl-NL"/>
-        </w:rPr>
-        <w:t xml:space="preserve">als </w:t>
-      </w:r>
-      <w:proofErr w:type="spellStart"/>
-      <w:r>
-        <w:rPr>
-          <w:rFonts w:ascii="Calibri" w:eastAsia="Times New Roman" w:hAnsi="Calibri" w:cs="Calibri"/>
-          <w:lang w:eastAsia="nl-NL"/>
-        </w:rPr>
-        <w:t>admin</w:t>
-      </w:r>
-      <w:proofErr w:type="spellEnd"/>
-      <w:r>
-        <w:rPr>
-          <w:rFonts w:ascii="Calibri" w:eastAsia="Times New Roman" w:hAnsi="Calibri" w:cs="Calibri"/>
-          <w:lang w:eastAsia="nl-NL"/>
-        </w:rPr>
-        <w:t xml:space="preserve"> een </w:t>
-      </w:r>
-      <w:r>
-        <w:rPr>
-          <w:rFonts w:ascii="Calibri" w:eastAsia="Times New Roman" w:hAnsi="Calibri" w:cs="Calibri"/>
-          <w:lang w:eastAsia="nl-NL"/>
-        </w:rPr>
-        <w:t xml:space="preserve">dashboard met 4 knoppen. Een om </w:t>
-      </w:r>
-      <w:r>
-        <w:rPr>
-          <w:rFonts w:ascii="Calibri" w:eastAsia="Times New Roman" w:hAnsi="Calibri" w:cs="Calibri"/>
-          <w:lang w:eastAsia="nl-NL"/>
-        </w:rPr>
-        <w:t>bioscopen te kunnen</w:t>
-      </w:r>
-      <w:r>
-        <w:rPr>
-          <w:rFonts w:ascii="Calibri" w:eastAsia="Times New Roman" w:hAnsi="Calibri" w:cs="Calibri"/>
-          <w:lang w:eastAsia="nl-NL"/>
-        </w:rPr>
-        <w:t xml:space="preserve"> te gaan. Een </w:t>
-      </w:r>
-      <w:r>
-        <w:rPr>
-          <w:rFonts w:ascii="Calibri" w:eastAsia="Times New Roman" w:hAnsi="Calibri" w:cs="Calibri"/>
-          <w:lang w:eastAsia="nl-NL"/>
-        </w:rPr>
-        <w:t>om naar pakketten te gaan</w:t>
-      </w:r>
-      <w:r>
-        <w:rPr>
-          <w:rFonts w:ascii="Calibri" w:eastAsia="Times New Roman" w:hAnsi="Calibri" w:cs="Calibri"/>
-          <w:lang w:eastAsia="nl-NL"/>
-        </w:rPr>
-        <w:t xml:space="preserve">. Een om </w:t>
-      </w:r>
-      <w:r>
-        <w:rPr>
-          <w:rFonts w:ascii="Calibri" w:eastAsia="Times New Roman" w:hAnsi="Calibri" w:cs="Calibri"/>
-          <w:lang w:eastAsia="nl-NL"/>
-        </w:rPr>
-        <w:t>terug  te gaan naar de homepagina</w:t>
-      </w:r>
-      <w:r>
-        <w:rPr>
-          <w:rFonts w:ascii="Calibri" w:eastAsia="Times New Roman" w:hAnsi="Calibri" w:cs="Calibri"/>
-          <w:lang w:eastAsia="nl-NL"/>
-        </w:rPr>
-        <w:t xml:space="preserve">. En een om </w:t>
-      </w:r>
-      <w:r>
-        <w:rPr>
-          <w:rFonts w:ascii="Calibri" w:eastAsia="Times New Roman" w:hAnsi="Calibri" w:cs="Calibri"/>
-          <w:lang w:eastAsia="nl-NL"/>
-        </w:rPr>
-        <w:t>uit te loggen.</w:t>
-      </w:r>
-      <w:r>
-        <w:rPr>
-          <w:rFonts w:ascii="Calibri" w:eastAsia="Times New Roman" w:hAnsi="Calibri" w:cs="Calibri"/>
-          <w:lang w:eastAsia="nl-NL"/>
-        </w:rPr>
-        <w:t xml:space="preserve"> Als je ingelogd bent als bioscoop heb je een dashboard van 3 knoppen. Eentje om terug te gaan naar de homepagina. Eentje om te selecteren wat er allemaal beschikbaar is. En eentje om uit te loggen</w:t>
-      </w:r>
-    </w:p>
-    <w:p>
-      <w:pPr>
-        <w:spacing w:line="240" w:lineRule="auto"/>
-        <w:ind w:left="720"/>
-        <w:rPr>
-          <w:rFonts w:ascii="Calibri" w:eastAsia="Times New Roman" w:hAnsi="Calibri" w:cs="Calibri"/>
-          <w:lang w:eastAsia="nl-NL"/>
-        </w:rPr>
-      </w:pPr>
-    </w:p>
-    <w:p>
-      <w:pPr>
-        <w:spacing w:line="240" w:lineRule="auto"/>
-        <w:ind w:left="720"/>
-        <w:rPr>
-          <w:rFonts w:ascii="Calibri" w:eastAsia="Times New Roman" w:hAnsi="Calibri" w:cs="Calibri"/>
-          <w:lang w:eastAsia="nl-NL"/>
-        </w:rPr>
-      </w:pPr>
-      <w:r>
-        <w:rPr>
-          <w:noProof/>
-        </w:rPr>
-        <w:lastRenderedPageBreak/>
-        <w:drawing>
-          <wp:inline distT="0" distB="0" distL="0" distR="0" wp14:anchorId="0386EF2E" wp14:editId="5CD1AB05">
-            <wp:extent cx="5760720" cy="5804535"/>
-            <wp:effectExtent l="0" t="0" r="0" b="5715"/>
-            <wp:docPr id="23" name="Afbeelding 23"/>
-            <wp:cNvGraphicFramePr>
-              <a:graphicFrameLocks xmlns:a="http://schemas.openxmlformats.org/drawingml/2006/main" noChangeAspect="1"/>
-            </wp:cNvGraphicFramePr>
-            <a:graphic xmlns:a="http://schemas.openxmlformats.org/drawingml/2006/main">
-              <a:graphicData uri="http://schemas.openxmlformats.org/drawingml/2006/picture">
-                <pic:pic xmlns:pic="http://schemas.openxmlformats.org/drawingml/2006/picture">
-                  <pic:nvPicPr>
-                    <pic:cNvPr id="1" name=""/>
-                    <pic:cNvPicPr/>
-                  </pic:nvPicPr>
-                  <pic:blipFill>
-                    <a:blip r:embed="rId21"/>
-                    <a:stretch>
-                      <a:fillRect/>
-                    </a:stretch>
-                  </pic:blipFill>
-                  <pic:spPr>
-                    <a:xfrm>
-                      <a:off x="0" y="0"/>
-                      <a:ext cx="5760720" cy="5804535"/>
-                    </a:xfrm>
-                    <a:prstGeom prst="rect">
-                      <a:avLst/>
-                    </a:prstGeom>
-                  </pic:spPr>
-                </pic:pic>
-              </a:graphicData>
-            </a:graphic>
-          </wp:inline>
-        </w:drawing>
-      </w:r>
-    </w:p>
-    <w:p>
-      <w:pPr>
-        <w:spacing w:line="240" w:lineRule="auto"/>
-        <w:ind w:left="720"/>
-        <w:rPr>
-          <w:rFonts w:ascii="Calibri" w:eastAsia="Times New Roman" w:hAnsi="Calibri" w:cs="Calibri"/>
-          <w:lang w:eastAsia="nl-NL"/>
-        </w:rPr>
-      </w:pPr>
-      <w:r>
-        <w:rPr>
-          <w:rFonts w:ascii="Calibri" w:eastAsia="Times New Roman" w:hAnsi="Calibri" w:cs="Calibri"/>
-          <w:lang w:eastAsia="nl-NL"/>
-        </w:rPr>
-        <w:t xml:space="preserve">Hierboven ziet u de </w:t>
-      </w:r>
-      <w:r>
-        <w:rPr>
-          <w:rFonts w:ascii="Calibri" w:eastAsia="Times New Roman" w:hAnsi="Calibri" w:cs="Calibri"/>
-          <w:lang w:eastAsia="nl-NL"/>
-        </w:rPr>
-        <w:t>bioscoop pagina</w:t>
-      </w:r>
-      <w:r>
-        <w:rPr>
-          <w:rFonts w:ascii="Calibri" w:eastAsia="Times New Roman" w:hAnsi="Calibri" w:cs="Calibri"/>
-          <w:lang w:eastAsia="nl-NL"/>
-        </w:rPr>
-        <w:t xml:space="preserve">, Hier kom je op binnen als je </w:t>
-      </w:r>
-      <w:r>
-        <w:rPr>
-          <w:rFonts w:ascii="Calibri" w:eastAsia="Times New Roman" w:hAnsi="Calibri" w:cs="Calibri"/>
-          <w:lang w:eastAsia="nl-NL"/>
-        </w:rPr>
-        <w:t>ingelogd bent als</w:t>
-      </w:r>
-      <w:r>
-        <w:rPr>
-          <w:rFonts w:ascii="Calibri" w:eastAsia="Times New Roman" w:hAnsi="Calibri" w:cs="Calibri"/>
-          <w:lang w:eastAsia="nl-NL"/>
-        </w:rPr>
-        <w:t xml:space="preserve"> </w:t>
-      </w:r>
-      <w:r>
-        <w:rPr>
-          <w:rFonts w:ascii="Calibri" w:eastAsia="Times New Roman" w:hAnsi="Calibri" w:cs="Calibri"/>
-          <w:lang w:eastAsia="nl-NL"/>
-        </w:rPr>
-        <w:t xml:space="preserve">een bioscoop beheerder. Hier kunnen de bioscoopbeheerders aanpassen hoeveel zalen en plekken ze beschikbaar hebben en wat voor apparatuur. </w:t>
-      </w:r>
-    </w:p>
-    <w:p>
-      <w:pPr>
-        <w:spacing w:line="240" w:lineRule="auto"/>
-        <w:ind w:left="720"/>
-        <w:rPr>
-          <w:rFonts w:ascii="Calibri" w:eastAsia="Times New Roman" w:hAnsi="Calibri" w:cs="Calibri"/>
-          <w:lang w:eastAsia="nl-NL"/>
-        </w:rPr>
-      </w:pPr>
-      <w:r>
-        <w:rPr>
-          <w:noProof/>
-        </w:rPr>
-        <w:lastRenderedPageBreak/>
-        <w:drawing>
-          <wp:inline distT="0" distB="0" distL="0" distR="0" wp14:anchorId="28228072" wp14:editId="63C05C62">
-            <wp:extent cx="5760720" cy="6005830"/>
-            <wp:effectExtent l="0" t="0" r="0" b="0"/>
-            <wp:docPr id="24" name="Afbeelding 24"/>
-            <wp:cNvGraphicFramePr>
-              <a:graphicFrameLocks xmlns:a="http://schemas.openxmlformats.org/drawingml/2006/main" noChangeAspect="1"/>
-            </wp:cNvGraphicFramePr>
-            <a:graphic xmlns:a="http://schemas.openxmlformats.org/drawingml/2006/main">
-              <a:graphicData uri="http://schemas.openxmlformats.org/drawingml/2006/picture">
-                <pic:pic xmlns:pic="http://schemas.openxmlformats.org/drawingml/2006/picture">
-                  <pic:nvPicPr>
-                    <pic:cNvPr id="1" name=""/>
-                    <pic:cNvPicPr/>
-                  </pic:nvPicPr>
-                  <pic:blipFill>
-                    <a:blip r:embed="rId22"/>
-                    <a:stretch>
-                      <a:fillRect/>
-                    </a:stretch>
-                  </pic:blipFill>
-                  <pic:spPr>
-                    <a:xfrm>
-                      <a:off x="0" y="0"/>
-                      <a:ext cx="5760720" cy="6005830"/>
-                    </a:xfrm>
-                    <a:prstGeom prst="rect">
-                      <a:avLst/>
-                    </a:prstGeom>
-                  </pic:spPr>
-                </pic:pic>
-              </a:graphicData>
-            </a:graphic>
-          </wp:inline>
-        </w:drawing>
-      </w:r>
-    </w:p>
-    <w:p>
-      <w:pPr>
-        <w:spacing w:line="240" w:lineRule="auto"/>
-        <w:ind w:left="720"/>
-        <w:rPr>
-          <w:rFonts w:ascii="Calibri" w:eastAsia="Times New Roman" w:hAnsi="Calibri" w:cs="Calibri"/>
-          <w:lang w:eastAsia="nl-NL"/>
-        </w:rPr>
-      </w:pPr>
-      <w:r>
-        <w:rPr>
-          <w:rFonts w:ascii="Calibri" w:eastAsia="Times New Roman" w:hAnsi="Calibri" w:cs="Calibri"/>
-          <w:lang w:eastAsia="nl-NL"/>
-        </w:rPr>
-        <w:t xml:space="preserve">Hierboven ziet u de </w:t>
-      </w:r>
-      <w:r>
-        <w:rPr>
-          <w:rFonts w:ascii="Calibri" w:eastAsia="Times New Roman" w:hAnsi="Calibri" w:cs="Calibri"/>
-          <w:lang w:eastAsia="nl-NL"/>
-        </w:rPr>
-        <w:t>Bioscoopzaal toevoeg pagina</w:t>
-      </w:r>
-      <w:r>
-        <w:rPr>
-          <w:rFonts w:ascii="Calibri" w:eastAsia="Times New Roman" w:hAnsi="Calibri" w:cs="Calibri"/>
-          <w:lang w:eastAsia="nl-NL"/>
-        </w:rPr>
-        <w:t xml:space="preserve">, Hier kom je op binnen als je </w:t>
-      </w:r>
-      <w:r>
-        <w:rPr>
-          <w:rFonts w:ascii="Calibri" w:eastAsia="Times New Roman" w:hAnsi="Calibri" w:cs="Calibri"/>
-          <w:lang w:eastAsia="nl-NL"/>
-        </w:rPr>
-        <w:t>bij bioscoopzalen pagina drukt op de knop zaal toevoegen.</w:t>
-      </w:r>
-      <w:r>
-        <w:rPr>
-          <w:rFonts w:ascii="Calibri" w:eastAsia="Times New Roman" w:hAnsi="Calibri" w:cs="Calibri"/>
-          <w:lang w:eastAsia="nl-NL"/>
-        </w:rPr>
-        <w:t xml:space="preserve"> Hier k</w:t>
-      </w:r>
-      <w:r>
-        <w:rPr>
-          <w:rFonts w:ascii="Calibri" w:eastAsia="Times New Roman" w:hAnsi="Calibri" w:cs="Calibri"/>
-          <w:lang w:eastAsia="nl-NL"/>
-        </w:rPr>
-        <w:t>an de bioscoop beheerder een nieuwe zaal toevoegen als die wil</w:t>
-      </w:r>
-      <w:r>
-        <w:rPr>
-          <w:rFonts w:ascii="Calibri" w:eastAsia="Times New Roman" w:hAnsi="Calibri" w:cs="Calibri"/>
-          <w:lang w:eastAsia="nl-NL"/>
-        </w:rPr>
-        <w:t xml:space="preserve">. </w:t>
-      </w:r>
-    </w:p>
-    <w:p>
-      <w:pPr>
-        <w:spacing w:line="240" w:lineRule="auto"/>
-        <w:ind w:left="720"/>
-        <w:rPr>
-          <w:rFonts w:ascii="Calibri" w:eastAsia="Times New Roman" w:hAnsi="Calibri" w:cs="Calibri"/>
-          <w:lang w:eastAsia="nl-NL"/>
-        </w:rPr>
-      </w:pPr>
-    </w:p>
-    <w:p>
-      <w:pPr>
-        <w:spacing w:line="240" w:lineRule="auto"/>
-        <w:ind w:left="720"/>
-        <w:rPr>
-          <w:rFonts w:ascii="Calibri" w:eastAsia="Times New Roman" w:hAnsi="Calibri" w:cs="Calibri"/>
-          <w:lang w:eastAsia="nl-NL"/>
-        </w:rPr>
-      </w:pPr>
-      <w:r>
-        <w:rPr>
-          <w:noProof/>
-        </w:rPr>
-        <w:lastRenderedPageBreak/>
-        <w:drawing>
-          <wp:inline distT="0" distB="0" distL="0" distR="0" wp14:anchorId="35C2B484" wp14:editId="1AC743F1">
-            <wp:extent cx="5760720" cy="6385560"/>
-            <wp:effectExtent l="0" t="0" r="0" b="0"/>
-            <wp:docPr id="25" name="Afbeelding 25"/>
-            <wp:cNvGraphicFramePr>
-              <a:graphicFrameLocks xmlns:a="http://schemas.openxmlformats.org/drawingml/2006/main" noChangeAspect="1"/>
-            </wp:cNvGraphicFramePr>
-            <a:graphic xmlns:a="http://schemas.openxmlformats.org/drawingml/2006/main">
-              <a:graphicData uri="http://schemas.openxmlformats.org/drawingml/2006/picture">
-                <pic:pic xmlns:pic="http://schemas.openxmlformats.org/drawingml/2006/picture">
-                  <pic:nvPicPr>
-                    <pic:cNvPr id="1" name=""/>
-                    <pic:cNvPicPr/>
-                  </pic:nvPicPr>
-                  <pic:blipFill>
-                    <a:blip r:embed="rId23"/>
-                    <a:stretch>
-                      <a:fillRect/>
-                    </a:stretch>
-                  </pic:blipFill>
-                  <pic:spPr>
-                    <a:xfrm>
-                      <a:off x="0" y="0"/>
-                      <a:ext cx="5760720" cy="6385560"/>
-                    </a:xfrm>
-                    <a:prstGeom prst="rect">
-                      <a:avLst/>
-                    </a:prstGeom>
-                  </pic:spPr>
-                </pic:pic>
-              </a:graphicData>
-            </a:graphic>
-          </wp:inline>
-        </w:drawing>
-      </w:r>
-    </w:p>
-    <w:p>
-      <w:pPr>
-        <w:spacing w:line="240" w:lineRule="auto"/>
-        <w:ind w:left="720"/>
-        <w:rPr>
-          <w:rFonts w:ascii="Calibri" w:eastAsia="Times New Roman" w:hAnsi="Calibri" w:cs="Calibri"/>
-          <w:lang w:eastAsia="nl-NL"/>
-        </w:rPr>
-      </w:pPr>
-      <w:r>
-        <w:rPr>
-          <w:rFonts w:ascii="Calibri" w:eastAsia="Times New Roman" w:hAnsi="Calibri" w:cs="Calibri"/>
-          <w:lang w:eastAsia="nl-NL"/>
-        </w:rPr>
-        <w:t>Hierboven ziet u de</w:t>
-      </w:r>
-      <w:r>
-        <w:rPr>
-          <w:rFonts w:ascii="Calibri" w:eastAsia="Times New Roman" w:hAnsi="Calibri" w:cs="Calibri"/>
-          <w:lang w:eastAsia="nl-NL"/>
-        </w:rPr>
-        <w:t xml:space="preserve"> bioscoopzaal aanpas pagina</w:t>
-      </w:r>
-      <w:r>
-        <w:rPr>
-          <w:rFonts w:ascii="Calibri" w:eastAsia="Times New Roman" w:hAnsi="Calibri" w:cs="Calibri"/>
-          <w:lang w:eastAsia="nl-NL"/>
-        </w:rPr>
-        <w:t xml:space="preserve">. Hier komt </w:t>
-      </w:r>
-      <w:r>
-        <w:rPr>
-          <w:rFonts w:ascii="Calibri" w:eastAsia="Times New Roman" w:hAnsi="Calibri" w:cs="Calibri"/>
-          <w:lang w:eastAsia="nl-NL"/>
-        </w:rPr>
-        <w:t xml:space="preserve">u als op de bioscoop pagina op de knop bioscoop zaal aanpassen drukt. Hier kunt bioscoop aanpassen, hoeveel zalen er beschikbaar zijn en zitplaatsen. </w:t>
-      </w:r>
-    </w:p>
-    <w:p>
-      <w:pPr>
-        <w:spacing w:line="240" w:lineRule="auto"/>
-        <w:ind w:left="720"/>
-        <w:rPr>
-          <w:rFonts w:ascii="Calibri" w:eastAsia="Times New Roman" w:hAnsi="Calibri" w:cs="Calibri"/>
-          <w:lang w:eastAsia="nl-NL"/>
-        </w:rPr>
-      </w:pPr>
-    </w:p>
-    <w:p>
-      <w:pPr>
-        <w:spacing w:line="240" w:lineRule="auto"/>
-        <w:ind w:left="720"/>
-        <w:rPr>
-          <w:noProof/>
-        </w:rPr>
-      </w:pPr>
-      <w:r>
-        <w:rPr>
-          <w:noProof/>
-        </w:rPr>
-        <w:lastRenderedPageBreak/>
-        <w:drawing>
-          <wp:inline distT="0" distB="0" distL="0" distR="0" wp14:anchorId="3F621DF3" wp14:editId="2F1BAC5C">
-            <wp:extent cx="5760720" cy="5787390"/>
-            <wp:effectExtent l="0" t="0" r="0" b="3810"/>
-            <wp:docPr id="26" name="Afbeelding 26"/>
-            <wp:cNvGraphicFramePr>
-              <a:graphicFrameLocks xmlns:a="http://schemas.openxmlformats.org/drawingml/2006/main" noChangeAspect="1"/>
-            </wp:cNvGraphicFramePr>
-            <a:graphic xmlns:a="http://schemas.openxmlformats.org/drawingml/2006/main">
-              <a:graphicData uri="http://schemas.openxmlformats.org/drawingml/2006/picture">
-                <pic:pic xmlns:pic="http://schemas.openxmlformats.org/drawingml/2006/picture">
-                  <pic:nvPicPr>
-                    <pic:cNvPr id="1" name=""/>
-                    <pic:cNvPicPr/>
-                  </pic:nvPicPr>
-                  <pic:blipFill>
-                    <a:blip r:embed="rId24"/>
-                    <a:stretch>
-                      <a:fillRect/>
-                    </a:stretch>
-                  </pic:blipFill>
-                  <pic:spPr>
-                    <a:xfrm>
-                      <a:off x="0" y="0"/>
-                      <a:ext cx="5760720" cy="5787390"/>
-                    </a:xfrm>
-                    <a:prstGeom prst="rect">
-                      <a:avLst/>
-                    </a:prstGeom>
-                  </pic:spPr>
-                </pic:pic>
-              </a:graphicData>
-            </a:graphic>
-          </wp:inline>
-        </w:drawing>
-      </w:r>
-    </w:p>
-    <w:p>
-      <w:pPr>
-        <w:rPr>
-          <w:noProof/>
-        </w:rPr>
-      </w:pPr>
-    </w:p>
-    <w:p>
-      <w:pPr>
-        <w:spacing w:line="240" w:lineRule="auto"/>
-        <w:ind w:left="720"/>
-        <w:rPr>
-          <w:rFonts w:ascii="Calibri" w:eastAsia="Times New Roman" w:hAnsi="Calibri" w:cs="Calibri"/>
-          <w:lang w:eastAsia="nl-NL"/>
-        </w:rPr>
-      </w:pPr>
-      <w:r>
-        <w:rPr>
-          <w:rFonts w:ascii="Calibri" w:eastAsia="Times New Roman" w:hAnsi="Calibri" w:cs="Calibri"/>
-          <w:lang w:eastAsia="nl-NL"/>
-        </w:rPr>
-        <w:t xml:space="preserve">Hierboven ziet u de </w:t>
-      </w:r>
-      <w:proofErr w:type="spellStart"/>
-      <w:r>
-        <w:rPr>
-          <w:rFonts w:ascii="Calibri" w:eastAsia="Times New Roman" w:hAnsi="Calibri" w:cs="Calibri"/>
-          <w:lang w:eastAsia="nl-NL"/>
-        </w:rPr>
-        <w:t>adminpagina</w:t>
-      </w:r>
-      <w:proofErr w:type="spellEnd"/>
-      <w:r>
-        <w:rPr>
-          <w:rFonts w:ascii="Calibri" w:eastAsia="Times New Roman" w:hAnsi="Calibri" w:cs="Calibri"/>
-          <w:lang w:eastAsia="nl-NL"/>
-        </w:rPr>
-        <w:t xml:space="preserve">, Hier kom je op binnen als je ingelogd bent als een </w:t>
-      </w:r>
-      <w:proofErr w:type="spellStart"/>
-      <w:r>
-        <w:rPr>
-          <w:rFonts w:ascii="Calibri" w:eastAsia="Times New Roman" w:hAnsi="Calibri" w:cs="Calibri"/>
-          <w:lang w:eastAsia="nl-NL"/>
-        </w:rPr>
-        <w:t>admin</w:t>
-      </w:r>
-      <w:proofErr w:type="spellEnd"/>
-      <w:r>
-        <w:rPr>
-          <w:rFonts w:ascii="Calibri" w:eastAsia="Times New Roman" w:hAnsi="Calibri" w:cs="Calibri"/>
-          <w:lang w:eastAsia="nl-NL"/>
-        </w:rPr>
-        <w:t xml:space="preserve">. Hier kunnen de </w:t>
-      </w:r>
-      <w:proofErr w:type="spellStart"/>
-      <w:r>
-        <w:rPr>
-          <w:rFonts w:ascii="Calibri" w:eastAsia="Times New Roman" w:hAnsi="Calibri" w:cs="Calibri"/>
-          <w:lang w:eastAsia="nl-NL"/>
-        </w:rPr>
-        <w:t>admins</w:t>
-      </w:r>
-      <w:proofErr w:type="spellEnd"/>
-      <w:r>
-        <w:rPr>
-          <w:rFonts w:ascii="Calibri" w:eastAsia="Times New Roman" w:hAnsi="Calibri" w:cs="Calibri"/>
-          <w:lang w:eastAsia="nl-NL"/>
-        </w:rPr>
-        <w:t xml:space="preserve"> aanpassen welke bioscopen er actief zijn en welke niet. Ook kunnen ze hier de bioscopen aanpassen. En verwijderen.</w:t>
-      </w:r>
-    </w:p>
-    <w:p>
-      <w:pPr>
-        <w:tabs>
-          <w:tab w:val="left" w:pos="2280"/>
-        </w:tabs>
-      </w:pPr>
-      <w:r>
-        <w:rPr>
-          <w:noProof/>
-        </w:rPr>
-        <w:lastRenderedPageBreak/>
-        <w:drawing>
-          <wp:inline distT="0" distB="0" distL="0" distR="0" wp14:anchorId="7006DF40" wp14:editId="52AFA025">
-            <wp:extent cx="4429125" cy="7019925"/>
-            <wp:effectExtent l="0" t="0" r="9525" b="9525"/>
-            <wp:docPr id="27" name="Afbeelding 27"/>
-            <wp:cNvGraphicFramePr>
-              <a:graphicFrameLocks xmlns:a="http://schemas.openxmlformats.org/drawingml/2006/main" noChangeAspect="1"/>
-            </wp:cNvGraphicFramePr>
-            <a:graphic xmlns:a="http://schemas.openxmlformats.org/drawingml/2006/main">
-              <a:graphicData uri="http://schemas.openxmlformats.org/drawingml/2006/picture">
-                <pic:pic xmlns:pic="http://schemas.openxmlformats.org/drawingml/2006/picture">
-                  <pic:nvPicPr>
-                    <pic:cNvPr id="1" name=""/>
-                    <pic:cNvPicPr/>
-                  </pic:nvPicPr>
-                  <pic:blipFill>
-                    <a:blip r:embed="rId25"/>
-                    <a:stretch>
-                      <a:fillRect/>
-                    </a:stretch>
-                  </pic:blipFill>
-                  <pic:spPr>
-                    <a:xfrm>
-                      <a:off x="0" y="0"/>
                       <a:ext cx="4429125" cy="7019925"/>
                     </a:xfrm>
                     <a:prstGeom prst="rect">
@@ -3852,7 +3520,7 @@
                     <pic:cNvPicPr/>
                   </pic:nvPicPr>
                   <pic:blipFill>
-                    <a:blip r:embed="rId26"/>
+                    <a:blip r:embed="rId20"/>
                     <a:stretch>
                       <a:fillRect/>
                     </a:stretch>
@@ -5364,6 +5032,27 @@
     <w:qFormat/>
     <w:rsid w:val="0022222F"/>
   </w:style>
+  <w:style w:type="paragraph" w:styleId="Kop1">
+    <w:name w:val="heading 1"/>
+    <w:basedOn w:val="Standaard"/>
+    <w:next w:val="Standaard"/>
+    <w:link w:val="Kop1Char"/>
+    <w:uiPriority w:val="9"/>
+    <w:qFormat/>
+    <w:rsid w:val="001E7809"/>
+    <w:pPr>
+      <w:keepNext/>
+      <w:keepLines/>
+      <w:spacing w:before="240" w:after="0"/>
+      <w:outlineLvl w:val="0"/>
+    </w:pPr>
+    <w:rPr>
+      <w:rFonts w:asciiTheme="majorHAnsi" w:eastAsiaTheme="majorEastAsia" w:hAnsiTheme="majorHAnsi" w:cstheme="majorBidi"/>
+      <w:color w:val="2F5496" w:themeColor="accent1" w:themeShade="BF"/>
+      <w:sz w:val="32"/>
+      <w:szCs w:val="32"/>
+    </w:rPr>
+  </w:style>
   <w:style w:type="character" w:default="1" w:styleId="Standaardalinea-lettertype">
     <w:name w:val="Default Paragraph Font"/>
     <w:uiPriority w:val="1"/>
@@ -5416,6 +5105,57 @@
     <w:name w:val="value"/>
     <w:basedOn w:val="Standaardalinea-lettertype"/>
     <w:rsid w:val="0022222F"/>
+  </w:style>
+  <w:style w:type="character" w:customStyle="1" w:styleId="Kop1Char">
+    <w:name w:val="Kop 1 Char"/>
+    <w:basedOn w:val="Standaardalinea-lettertype"/>
+    <w:link w:val="Kop1"/>
+    <w:uiPriority w:val="9"/>
+    <w:rsid w:val="001E7809"/>
+    <w:rPr>
+      <w:rFonts w:asciiTheme="majorHAnsi" w:eastAsiaTheme="majorEastAsia" w:hAnsiTheme="majorHAnsi" w:cstheme="majorBidi"/>
+      <w:color w:val="2F5496" w:themeColor="accent1" w:themeShade="BF"/>
+      <w:sz w:val="32"/>
+      <w:szCs w:val="32"/>
+    </w:rPr>
+  </w:style>
+  <w:style w:type="paragraph" w:styleId="Kopvaninhoudsopgave">
+    <w:name w:val="TOC Heading"/>
+    <w:basedOn w:val="Kop1"/>
+    <w:next w:val="Standaard"/>
+    <w:uiPriority w:val="39"/>
+    <w:unhideWhenUsed/>
+    <w:qFormat/>
+    <w:rsid w:val="001E7809"/>
+    <w:pPr>
+      <w:outlineLvl w:val="9"/>
+    </w:pPr>
+    <w:rPr>
+      <w:lang w:eastAsia="nl-NL"/>
+    </w:rPr>
+  </w:style>
+  <w:style w:type="paragraph" w:styleId="Inhopg1">
+    <w:name w:val="toc 1"/>
+    <w:basedOn w:val="Standaard"/>
+    <w:next w:val="Standaard"/>
+    <w:autoRedefine/>
+    <w:uiPriority w:val="39"/>
+    <w:unhideWhenUsed/>
+    <w:rsid w:val="00354C22"/>
+    <w:pPr>
+      <w:spacing w:after="100"/>
+    </w:pPr>
+  </w:style>
+  <w:style w:type="character" w:styleId="Hyperlink">
+    <w:name w:val="Hyperlink"/>
+    <w:basedOn w:val="Standaardalinea-lettertype"/>
+    <w:uiPriority w:val="99"/>
+    <w:unhideWhenUsed/>
+    <w:rsid w:val="00354C22"/>
+    <w:rPr>
+      <w:color w:val="0563C1" w:themeColor="hyperlink"/>
+      <w:u w:val="single"/>
+    </w:rPr>
   </w:style>
 </w:styles>
 </file>
@@ -5713,4 +5453,16 @@
     </a:ext>
   </a:extLst>
 </a:theme>
+</file>
+
+<file path=customXml/item1.xml><?xml version="1.0" encoding="utf-8"?>
+<b:Sources xmlns:b="http://schemas.openxmlformats.org/officeDocument/2006/bibliography" xmlns="http://schemas.openxmlformats.org/officeDocument/2006/bibliography" SelectedStyle="\APASixthEditionOfficeOnline.xsl" StyleName="APA" Version="6"/>
+</file>
+
+<file path=customXml/itemProps1.xml><?xml version="1.0" encoding="utf-8"?>
+<ds:datastoreItem xmlns:ds="http://schemas.openxmlformats.org/officeDocument/2006/customXml" ds:itemID="{FC5AD1AC-F1D7-4830-BA4A-73E5294776CF}">
+  <ds:schemaRefs>
+    <ds:schemaRef ds:uri="http://schemas.openxmlformats.org/officeDocument/2006/bibliography"/>
+  </ds:schemaRefs>
+</ds:datastoreItem>
 </file>
</xml_diff>

<commit_message>
spelfouten verbeterd en update to
</commit_message>
<xml_diff>
--- a/documentatie/Functioneel ontwerp.docx
+++ b/documentatie/Functioneel ontwerp.docx
@@ -97,7 +97,6 @@
           <w:lang w:eastAsia="nl-NL"/>
         </w:rPr>
       </w:pPr>
-      <w:proofErr w:type="spellStart"/>
       <w:r>
         <w:rPr>
           <w:rFonts w:ascii="Calibri" w:eastAsia="Times New Roman" w:hAnsi="Calibri" w:cs="Calibri"/>
@@ -108,7 +107,6 @@
         </w:rPr>
         <w:t>Yeet</w:t>
       </w:r>
-      <w:proofErr w:type="spellEnd"/>
     </w:p>
     <w:p>
       <w:pPr>
@@ -241,11 +239,9 @@
                               </w:rPr>
                               <w:t xml:space="preserve">Naam: </w:t>
                             </w:r>
-                            <w:proofErr w:type="spellStart"/>
                             <w:r>
                               <w:t>Yeet</w:t>
                             </w:r>
-                            <w:proofErr w:type="spellEnd"/>
                           </w:p>
                           <w:p>
                             <w:pPr>
@@ -269,13 +265,8 @@
                           </w:p>
                           <w:p>
                             <w:r>
-                              <w:t xml:space="preserve">Remco van </w:t>
+                              <w:t>Remco van Oudheusden</w:t>
                             </w:r>
-                            <w:proofErr w:type="spellStart"/>
-                            <w:r>
-                              <w:t>Oudheusden</w:t>
-                            </w:r>
-                            <w:proofErr w:type="spellEnd"/>
                           </w:p>
                           <w:p>
                             <w:r>
@@ -326,13 +317,16 @@
                               <w:t xml:space="preserve">atum: </w:t>
                             </w:r>
                             <w:r>
-                              <w:t>2</w:t>
+                              <w:t>7</w:t>
                             </w:r>
                             <w:r>
-                              <w:t>9</w:t>
+                              <w:t>-</w:t>
                             </w:r>
                             <w:r>
-                              <w:t>-9-2020</w:t>
+                              <w:t>10</w:t>
+                            </w:r>
+                            <w:r>
+                              <w:t>-2020</w:t>
                             </w:r>
                           </w:p>
                           <w:p/>
@@ -371,11 +365,9 @@
                         </w:rPr>
                         <w:t xml:space="preserve">Naam: </w:t>
                       </w:r>
-                      <w:proofErr w:type="spellStart"/>
                       <w:r>
                         <w:t>Yeet</w:t>
                       </w:r>
-                      <w:proofErr w:type="spellEnd"/>
                     </w:p>
                     <w:p>
                       <w:pPr>
@@ -399,13 +391,8 @@
                     </w:p>
                     <w:p>
                       <w:r>
-                        <w:t xml:space="preserve">Remco van </w:t>
+                        <w:t>Remco van Oudheusden</w:t>
                       </w:r>
-                      <w:proofErr w:type="spellStart"/>
-                      <w:r>
-                        <w:t>Oudheusden</w:t>
-                      </w:r>
-                      <w:proofErr w:type="spellEnd"/>
                     </w:p>
                     <w:p>
                       <w:r>
@@ -456,13 +443,16 @@
                         <w:t xml:space="preserve">atum: </w:t>
                       </w:r>
                       <w:r>
-                        <w:t>2</w:t>
+                        <w:t>7</w:t>
                       </w:r>
                       <w:r>
-                        <w:t>9</w:t>
+                        <w:t>-</w:t>
                       </w:r>
                       <w:r>
-                        <w:t>-9-2020</w:t>
+                        <w:t>10</w:t>
+                      </w:r>
+                      <w:r>
+                        <w:t>-2020</w:t>
                       </w:r>
                     </w:p>
                     <w:p/>
@@ -483,6 +473,13 @@
     </w:p>
     <w:sdt>
       <w:sdtPr>
+        <w:rPr>
+          <w:rFonts w:asciiTheme="minorHAnsi" w:eastAsiaTheme="minorHAnsi" w:hAnsiTheme="minorHAnsi" w:cstheme="minorBidi"/>
+          <w:color w:val="auto"/>
+          <w:sz w:val="22"/>
+          <w:szCs w:val="22"/>
+          <w:lang w:eastAsia="en-US"/>
+        </w:rPr>
         <w:id w:val="1987432995"/>
         <w:docPartObj>
           <w:docPartGallery w:val="Table of Contents"/>
@@ -491,13 +488,8 @@
       </w:sdtPr>
       <w:sdtEndPr>
         <w:rPr>
-          <w:rFonts w:asciiTheme="minorHAnsi" w:eastAsiaTheme="minorHAnsi" w:hAnsiTheme="minorHAnsi" w:cstheme="minorBidi"/>
           <w:b/>
           <w:bCs/>
-          <w:color w:val="auto"/>
-          <w:sz w:val="22"/>
-          <w:szCs w:val="22"/>
-          <w:lang w:eastAsia="en-US"/>
         </w:rPr>
       </w:sdtEndPr>
       <w:sdtContent>
@@ -915,16 +907,8 @@
         <w:rPr>
           <w:rFonts w:ascii="Calibri" w:hAnsi="Calibri" w:cs="Calibri"/>
         </w:rPr>
-        <w:t xml:space="preserve"> voor het bedrijf </w:t>
-      </w:r>
-      <w:proofErr w:type="spellStart"/>
-      <w:r>
-        <w:rPr>
-          <w:rFonts w:ascii="Calibri" w:hAnsi="Calibri" w:cs="Calibri"/>
-        </w:rPr>
-        <w:t>GamePlayParty</w:t>
-      </w:r>
-      <w:proofErr w:type="spellEnd"/>
+        <w:t xml:space="preserve"> voor het bedrijf GamePlayParty</w:t>
+      </w:r>
       <w:r>
         <w:rPr>
           <w:rFonts w:ascii="Calibri" w:hAnsi="Calibri" w:cs="Calibri"/>
@@ -1008,25 +992,7 @@
           <w:color w:val="000000"/>
           <w:lang w:eastAsia="nl-NL"/>
         </w:rPr>
-        <w:t xml:space="preserve">, behalve bij mobiele </w:t>
-      </w:r>
-      <w:proofErr w:type="spellStart"/>
-      <w:r>
-        <w:rPr>
-          <w:rFonts w:ascii="Calibri" w:eastAsia="Times New Roman" w:hAnsi="Calibri" w:cs="Calibri"/>
-          <w:color w:val="000000"/>
-          <w:lang w:eastAsia="nl-NL"/>
-        </w:rPr>
-        <w:t>devices</w:t>
-      </w:r>
-      <w:proofErr w:type="spellEnd"/>
-      <w:r>
-        <w:rPr>
-          <w:rFonts w:ascii="Calibri" w:eastAsia="Times New Roman" w:hAnsi="Calibri" w:cs="Calibri"/>
-          <w:color w:val="000000"/>
-          <w:lang w:eastAsia="nl-NL"/>
-        </w:rPr>
-        <w:t xml:space="preserve"> dan heb je een uitklapbaar menu. </w:t>
+        <w:t xml:space="preserve">, behalve bij mobiele devices dan heb je een uitklapbaar menu. </w:t>
       </w:r>
       <w:r>
         <w:rPr>
@@ -1079,21 +1045,12 @@
           <w:lang w:eastAsia="nl-NL"/>
         </w:rPr>
       </w:pPr>
-      <w:proofErr w:type="spellStart"/>
-      <w:r>
-        <w:rPr>
-          <w:rFonts w:ascii="Calibri" w:eastAsia="Times New Roman" w:hAnsi="Calibri" w:cs="Calibri"/>
-          <w:lang w:eastAsia="nl-NL"/>
-        </w:rPr>
-        <w:t>Responsive</w:t>
-      </w:r>
-      <w:proofErr w:type="spellEnd"/>
-      <w:r>
-        <w:rPr>
-          <w:rFonts w:ascii="Calibri" w:eastAsia="Times New Roman" w:hAnsi="Calibri" w:cs="Calibri"/>
-          <w:lang w:eastAsia="nl-NL"/>
-        </w:rPr>
-        <w:t>, dit betekend dus als je de website kleiner maakt of groter dat het er nog steeds goed uitziet.</w:t>
+      <w:r>
+        <w:rPr>
+          <w:rFonts w:ascii="Calibri" w:eastAsia="Times New Roman" w:hAnsi="Calibri" w:cs="Calibri"/>
+          <w:lang w:eastAsia="nl-NL"/>
+        </w:rPr>
+        <w:t>Responsive, dit betekend dus als je de website kleiner maakt of groter dat het er nog steeds goed uitziet.</w:t>
       </w:r>
     </w:p>
     <w:p>
@@ -1191,23 +1148,7 @@
           <w:rFonts w:ascii="Calibri" w:eastAsia="Times New Roman" w:hAnsi="Calibri" w:cs="Calibri"/>
           <w:lang w:eastAsia="nl-NL"/>
         </w:rPr>
-        <w:t xml:space="preserve"> En kan je de zalen </w:t>
-      </w:r>
-      <w:proofErr w:type="spellStart"/>
-      <w:r>
-        <w:rPr>
-          <w:rFonts w:ascii="Calibri" w:eastAsia="Times New Roman" w:hAnsi="Calibri" w:cs="Calibri"/>
-          <w:lang w:eastAsia="nl-NL"/>
-        </w:rPr>
-        <w:t>reserven</w:t>
-      </w:r>
-      <w:proofErr w:type="spellEnd"/>
-      <w:r>
-        <w:rPr>
-          <w:rFonts w:ascii="Calibri" w:eastAsia="Times New Roman" w:hAnsi="Calibri" w:cs="Calibri"/>
-          <w:lang w:eastAsia="nl-NL"/>
-        </w:rPr>
-        <w:t>.</w:t>
+        <w:t xml:space="preserve"> En kan je de zalen reserven.</w:t>
       </w:r>
     </w:p>
     <w:p>
@@ -1228,7 +1169,7 @@
           <w:rFonts w:ascii="Calibri" w:eastAsia="Times New Roman" w:hAnsi="Calibri" w:cs="Calibri"/>
           <w:lang w:eastAsia="nl-NL"/>
         </w:rPr>
-        <w:t>Reserveerpagina</w:t>
+        <w:t>Inlogpagina</w:t>
       </w:r>
     </w:p>
     <w:p>
@@ -1236,7 +1177,7 @@
         <w:pStyle w:val="Lijstalinea"/>
         <w:numPr>
           <w:ilvl w:val="0"/>
-          <w:numId w:val="5"/>
+          <w:numId w:val="6"/>
         </w:numPr>
         <w:spacing w:line="240" w:lineRule="auto"/>
         <w:rPr>
@@ -1249,14 +1190,56 @@
           <w:rFonts w:ascii="Calibri" w:eastAsia="Times New Roman" w:hAnsi="Calibri" w:cs="Calibri"/>
           <w:lang w:eastAsia="nl-NL"/>
         </w:rPr>
-        <w:t xml:space="preserve">Hier kan  je bioscoopzalen reserveren </w:t>
-      </w:r>
-      <w:r>
-        <w:rPr>
-          <w:rFonts w:ascii="Calibri" w:eastAsia="Times New Roman" w:hAnsi="Calibri" w:cs="Calibri"/>
-          <w:lang w:eastAsia="nl-NL"/>
-        </w:rPr>
-        <w:t>en betalen</w:t>
+        <w:t>Hier kan je in je account inloggen</w:t>
+      </w:r>
+    </w:p>
+    <w:p>
+      <w:pPr>
+        <w:pStyle w:val="Lijstalinea"/>
+        <w:numPr>
+          <w:ilvl w:val="0"/>
+          <w:numId w:val="6"/>
+        </w:numPr>
+        <w:spacing w:line="240" w:lineRule="auto"/>
+        <w:rPr>
+          <w:rFonts w:ascii="Calibri" w:eastAsia="Times New Roman" w:hAnsi="Calibri" w:cs="Calibri"/>
+          <w:lang w:eastAsia="nl-NL"/>
+        </w:rPr>
+      </w:pPr>
+      <w:r>
+        <w:rPr>
+          <w:rFonts w:ascii="Calibri" w:eastAsia="Times New Roman" w:hAnsi="Calibri" w:cs="Calibri"/>
+          <w:lang w:eastAsia="nl-NL"/>
+        </w:rPr>
+        <w:t xml:space="preserve"> Hier zit ook een knop met een nieuw account aanmaken</w:t>
+      </w:r>
+      <w:r>
+        <w:rPr>
+          <w:rFonts w:ascii="Calibri" w:eastAsia="Times New Roman" w:hAnsi="Calibri" w:cs="Calibri"/>
+          <w:lang w:eastAsia="nl-NL"/>
+        </w:rPr>
+        <w:t>.</w:t>
+      </w:r>
+    </w:p>
+    <w:p>
+      <w:pPr>
+        <w:pStyle w:val="Lijstalinea"/>
+        <w:numPr>
+          <w:ilvl w:val="0"/>
+          <w:numId w:val="6"/>
+        </w:numPr>
+        <w:spacing w:line="240" w:lineRule="auto"/>
+        <w:rPr>
+          <w:rFonts w:ascii="Calibri" w:eastAsia="Times New Roman" w:hAnsi="Calibri" w:cs="Calibri"/>
+          <w:lang w:eastAsia="nl-NL"/>
+        </w:rPr>
+      </w:pPr>
+      <w:r>
+        <w:rPr>
+          <w:rFonts w:ascii="Calibri" w:eastAsia="Times New Roman" w:hAnsi="Calibri" w:cs="Calibri"/>
+          <w:lang w:eastAsia="nl-NL"/>
+        </w:rPr>
+        <w:t>Of wachtwoord vergeten</w:t>
       </w:r>
     </w:p>
     <w:p>
@@ -1277,97 +1260,6 @@
           <w:rFonts w:ascii="Calibri" w:eastAsia="Times New Roman" w:hAnsi="Calibri" w:cs="Calibri"/>
           <w:lang w:eastAsia="nl-NL"/>
         </w:rPr>
-        <w:t>Inlogpagina</w:t>
-      </w:r>
-    </w:p>
-    <w:p>
-      <w:pPr>
-        <w:pStyle w:val="Lijstalinea"/>
-        <w:numPr>
-          <w:ilvl w:val="0"/>
-          <w:numId w:val="6"/>
-        </w:numPr>
-        <w:spacing w:line="240" w:lineRule="auto"/>
-        <w:rPr>
-          <w:rFonts w:ascii="Calibri" w:eastAsia="Times New Roman" w:hAnsi="Calibri" w:cs="Calibri"/>
-          <w:lang w:eastAsia="nl-NL"/>
-        </w:rPr>
-      </w:pPr>
-      <w:r>
-        <w:rPr>
-          <w:rFonts w:ascii="Calibri" w:eastAsia="Times New Roman" w:hAnsi="Calibri" w:cs="Calibri"/>
-          <w:lang w:eastAsia="nl-NL"/>
-        </w:rPr>
-        <w:t>Hier kan je in je account inloggen</w:t>
-      </w:r>
-    </w:p>
-    <w:p>
-      <w:pPr>
-        <w:pStyle w:val="Lijstalinea"/>
-        <w:numPr>
-          <w:ilvl w:val="0"/>
-          <w:numId w:val="6"/>
-        </w:numPr>
-        <w:spacing w:line="240" w:lineRule="auto"/>
-        <w:rPr>
-          <w:rFonts w:ascii="Calibri" w:eastAsia="Times New Roman" w:hAnsi="Calibri" w:cs="Calibri"/>
-          <w:lang w:eastAsia="nl-NL"/>
-        </w:rPr>
-      </w:pPr>
-      <w:r>
-        <w:rPr>
-          <w:rFonts w:ascii="Calibri" w:eastAsia="Times New Roman" w:hAnsi="Calibri" w:cs="Calibri"/>
-          <w:lang w:eastAsia="nl-NL"/>
-        </w:rPr>
-        <w:t xml:space="preserve"> Hier zit ook een knop met een nieuw account aanmaken</w:t>
-      </w:r>
-      <w:r>
-        <w:rPr>
-          <w:rFonts w:ascii="Calibri" w:eastAsia="Times New Roman" w:hAnsi="Calibri" w:cs="Calibri"/>
-          <w:lang w:eastAsia="nl-NL"/>
-        </w:rPr>
-        <w:t>.</w:t>
-      </w:r>
-    </w:p>
-    <w:p>
-      <w:pPr>
-        <w:pStyle w:val="Lijstalinea"/>
-        <w:numPr>
-          <w:ilvl w:val="0"/>
-          <w:numId w:val="6"/>
-        </w:numPr>
-        <w:spacing w:line="240" w:lineRule="auto"/>
-        <w:rPr>
-          <w:rFonts w:ascii="Calibri" w:eastAsia="Times New Roman" w:hAnsi="Calibri" w:cs="Calibri"/>
-          <w:lang w:eastAsia="nl-NL"/>
-        </w:rPr>
-      </w:pPr>
-      <w:r>
-        <w:rPr>
-          <w:rFonts w:ascii="Calibri" w:eastAsia="Times New Roman" w:hAnsi="Calibri" w:cs="Calibri"/>
-          <w:lang w:eastAsia="nl-NL"/>
-        </w:rPr>
-        <w:t>Of wachtwoord vergeten</w:t>
-      </w:r>
-    </w:p>
-    <w:p>
-      <w:pPr>
-        <w:pStyle w:val="Lijstalinea"/>
-        <w:numPr>
-          <w:ilvl w:val="0"/>
-          <w:numId w:val="1"/>
-        </w:numPr>
-        <w:spacing w:line="240" w:lineRule="auto"/>
-        <w:rPr>
-          <w:rFonts w:ascii="Calibri" w:eastAsia="Times New Roman" w:hAnsi="Calibri" w:cs="Calibri"/>
-          <w:lang w:eastAsia="nl-NL"/>
-        </w:rPr>
-      </w:pPr>
-      <w:r>
-        <w:rPr>
-          <w:rFonts w:ascii="Calibri" w:eastAsia="Times New Roman" w:hAnsi="Calibri" w:cs="Calibri"/>
-          <w:lang w:eastAsia="nl-NL"/>
-        </w:rPr>
         <w:t>Dashboard</w:t>
       </w:r>
       <w:r>
@@ -1377,7 +1269,6 @@
         </w:rPr>
         <w:t xml:space="preserve"> </w:t>
       </w:r>
-      <w:proofErr w:type="spellStart"/>
       <w:r>
         <w:rPr>
           <w:rFonts w:ascii="Calibri" w:eastAsia="Times New Roman" w:hAnsi="Calibri" w:cs="Calibri"/>
@@ -1385,7 +1276,6 @@
         </w:rPr>
         <w:t>Admin</w:t>
       </w:r>
-      <w:proofErr w:type="spellEnd"/>
     </w:p>
     <w:p>
       <w:pPr>
@@ -1405,35 +1295,14 @@
           <w:rFonts w:ascii="Calibri" w:eastAsia="Times New Roman" w:hAnsi="Calibri" w:cs="Calibri"/>
           <w:lang w:eastAsia="nl-NL"/>
         </w:rPr>
-        <w:t xml:space="preserve">Hier kan </w:t>
-      </w:r>
-      <w:r>
-        <w:rPr>
-          <w:rFonts w:ascii="Calibri" w:eastAsia="Times New Roman" w:hAnsi="Calibri" w:cs="Calibri"/>
-          <w:lang w:eastAsia="nl-NL"/>
-        </w:rPr>
-        <w:t xml:space="preserve">je </w:t>
-      </w:r>
-      <w:r>
-        <w:rPr>
-          <w:rFonts w:ascii="Calibri" w:eastAsia="Times New Roman" w:hAnsi="Calibri" w:cs="Calibri"/>
-          <w:lang w:eastAsia="nl-NL"/>
-        </w:rPr>
-        <w:t xml:space="preserve">de </w:t>
-      </w:r>
-      <w:r>
-        <w:rPr>
-          <w:rFonts w:ascii="Calibri" w:eastAsia="Times New Roman" w:hAnsi="Calibri" w:cs="Calibri"/>
-          <w:lang w:eastAsia="nl-NL"/>
-        </w:rPr>
-        <w:t>bioscopen op actief/inactief zetten</w:t>
-      </w:r>
-      <w:r>
-        <w:rPr>
-          <w:rFonts w:ascii="Calibri" w:eastAsia="Times New Roman" w:hAnsi="Calibri" w:cs="Calibri"/>
-          <w:lang w:eastAsia="nl-NL"/>
-        </w:rPr>
-        <w:t>.</w:t>
+        <w:t xml:space="preserve">Hier </w:t>
+      </w:r>
+      <w:r>
+        <w:rPr>
+          <w:rFonts w:ascii="Calibri" w:eastAsia="Times New Roman" w:hAnsi="Calibri" w:cs="Calibri"/>
+          <w:lang w:eastAsia="nl-NL"/>
+        </w:rPr>
+        <w:t>kan je kiezen of je pagina’s wilt aanpassen, zoals contact of de homepagina.</w:t>
       </w:r>
     </w:p>
     <w:p>
@@ -1455,6 +1324,20 @@
           <w:lang w:eastAsia="nl-NL"/>
         </w:rPr>
         <w:t>Hier kan</w:t>
+      </w:r>
+      <w:r>
+        <w:rPr>
+          <w:rFonts w:ascii="Calibri" w:eastAsia="Times New Roman" w:hAnsi="Calibri" w:cs="Calibri"/>
+          <w:lang w:eastAsia="nl-NL"/>
+        </w:rPr>
+        <w:t xml:space="preserve"> jezelf ook navigeren naar bioscopen en naar pakket</w:t>
+      </w:r>
+      <w:r>
+        <w:rPr>
+          <w:rFonts w:ascii="Calibri" w:eastAsia="Times New Roman" w:hAnsi="Calibri" w:cs="Calibri"/>
+          <w:lang w:eastAsia="nl-NL"/>
+        </w:rPr>
+        <w:t>.</w:t>
       </w:r>
     </w:p>
     <w:p>
@@ -1666,23 +1549,7 @@
           <w:rFonts w:ascii="Calibri" w:hAnsi="Calibri" w:cs="Calibri"/>
           <w:color w:val="000000"/>
         </w:rPr>
-        <w:t xml:space="preserve">Alle pagina’s zullen de zelfde kleuren , navigatie(behalve mobiele </w:t>
-      </w:r>
-      <w:proofErr w:type="spellStart"/>
-      <w:r>
-        <w:rPr>
-          <w:rFonts w:ascii="Calibri" w:hAnsi="Calibri" w:cs="Calibri"/>
-          <w:color w:val="000000"/>
-        </w:rPr>
-        <w:t>devices</w:t>
-      </w:r>
-      <w:proofErr w:type="spellEnd"/>
-      <w:r>
-        <w:rPr>
-          <w:rFonts w:ascii="Calibri" w:hAnsi="Calibri" w:cs="Calibri"/>
-          <w:color w:val="000000"/>
-        </w:rPr>
-        <w:t>) en lettertype gebruiken.</w:t>
+        <w:t>Alle pagina’s zullen de zelfde kleuren , navigatie(behalve mobiele devices) en lettertype gebruiken.</w:t>
       </w:r>
     </w:p>
     <w:p>
@@ -1723,7 +1590,6 @@
           <w:lang w:val="en-US"/>
         </w:rPr>
       </w:pPr>
-      <w:proofErr w:type="spellStart"/>
       <w:r>
         <w:rPr>
           <w:rStyle w:val="webkit-css-property"/>
@@ -1732,18 +1598,7 @@
           <w:bCs/>
           <w:lang w:val="en-US"/>
         </w:rPr>
-        <w:t>Hoofd-Backgroundcolor</w:t>
-      </w:r>
-      <w:proofErr w:type="spellEnd"/>
-      <w:r>
-        <w:rPr>
-          <w:rStyle w:val="webkit-css-property"/>
-          <w:rFonts w:ascii="Calibri" w:hAnsi="Calibri" w:cs="Calibri"/>
-          <w:b/>
-          <w:bCs/>
-          <w:lang w:val="en-US"/>
-        </w:rPr>
-        <w:t xml:space="preserve"> </w:t>
+        <w:t xml:space="preserve">Hoofd-Backgroundcolor </w:t>
       </w:r>
       <w:r>
         <w:rPr>
@@ -1880,29 +1735,7 @@
           <w:bCs/>
           <w:lang w:val="en-US"/>
         </w:rPr>
-        <w:t>Footer-</w:t>
-      </w:r>
-      <w:proofErr w:type="spellStart"/>
-      <w:r>
-        <w:rPr>
-          <w:rStyle w:val="webkit-css-property"/>
-          <w:rFonts w:ascii="Calibri" w:hAnsi="Calibri" w:cs="Calibri"/>
-          <w:b/>
-          <w:bCs/>
-          <w:lang w:val="en-US"/>
-        </w:rPr>
-        <w:t>Backgroundcolor</w:t>
-      </w:r>
-      <w:proofErr w:type="spellEnd"/>
-      <w:r>
-        <w:rPr>
-          <w:rStyle w:val="webkit-css-property"/>
-          <w:rFonts w:ascii="Calibri" w:hAnsi="Calibri" w:cs="Calibri"/>
-          <w:b/>
-          <w:bCs/>
-          <w:lang w:val="en-US"/>
-        </w:rPr>
-        <w:t xml:space="preserve"> </w:t>
+        <w:t xml:space="preserve">Footer-Backgroundcolor </w:t>
       </w:r>
       <w:r>
         <w:rPr>
@@ -2049,7 +1882,6 @@
         </w:rPr>
         <w:t>Button-</w:t>
       </w:r>
-      <w:proofErr w:type="spellStart"/>
       <w:r>
         <w:rPr>
           <w:rStyle w:val="webkit-css-property"/>
@@ -2060,7 +1892,6 @@
         </w:rPr>
         <w:t>Backgroundcolor</w:t>
       </w:r>
-      <w:proofErr w:type="spellEnd"/>
       <w:r>
         <w:rPr>
           <w:rStyle w:val="value"/>
@@ -2151,7 +1982,6 @@
           <w:lang w:val="en-GB"/>
         </w:rPr>
       </w:pPr>
-      <w:proofErr w:type="spellStart"/>
       <w:r>
         <w:rPr>
           <w:rFonts w:ascii="Calibri" w:hAnsi="Calibri" w:cs="Calibri"/>
@@ -2160,18 +1990,7 @@
           <w:color w:val="222222"/>
           <w:lang w:val="en-US"/>
         </w:rPr>
-        <w:t>Tekst</w:t>
-      </w:r>
-      <w:proofErr w:type="spellEnd"/>
-      <w:r>
-        <w:rPr>
-          <w:rFonts w:ascii="Calibri" w:hAnsi="Calibri" w:cs="Calibri"/>
-          <w:b/>
-          <w:bCs/>
-          <w:color w:val="222222"/>
-          <w:lang w:val="en-US"/>
-        </w:rPr>
-        <w:t xml:space="preserve">-Color = </w:t>
+        <w:t xml:space="preserve">Tekst-Color = </w:t>
       </w:r>
       <w:r>
         <w:rPr>
@@ -2290,7 +2109,6 @@
           <w:color w:val="222222"/>
         </w:rPr>
       </w:pPr>
-      <w:proofErr w:type="spellStart"/>
       <w:r>
         <w:rPr>
           <w:rFonts w:ascii="Calibri" w:hAnsi="Calibri" w:cs="Calibri"/>
@@ -2300,7 +2118,6 @@
         </w:rPr>
         <w:t>Poppins</w:t>
       </w:r>
-      <w:proofErr w:type="spellEnd"/>
       <w:r>
         <w:rPr>
           <w:rFonts w:ascii="Calibri" w:hAnsi="Calibri" w:cs="Calibri"/>
@@ -2308,19 +2125,8 @@
           <w:bCs/>
           <w:color w:val="222222"/>
         </w:rPr>
-        <w:t>, sans-</w:t>
-      </w:r>
-      <w:proofErr w:type="spellStart"/>
-      <w:r>
-        <w:rPr>
-          <w:rFonts w:ascii="Calibri" w:hAnsi="Calibri" w:cs="Calibri"/>
-          <w:b/>
-          <w:bCs/>
-          <w:color w:val="222222"/>
-        </w:rPr>
-        <w:t>serif</w:t>
-      </w:r>
-      <w:proofErr w:type="spellEnd"/>
+        <w:t>, sans-serif</w:t>
+      </w:r>
     </w:p>
     <w:p>
       <w:pPr>
@@ -2693,21 +2499,12 @@
         </w:rPr>
         <w:t>klant/</w:t>
       </w:r>
-      <w:proofErr w:type="spellStart"/>
-      <w:r>
-        <w:rPr>
-          <w:rFonts w:ascii="Calibri" w:eastAsia="Times New Roman" w:hAnsi="Calibri" w:cs="Calibri"/>
-          <w:lang w:eastAsia="nl-NL"/>
-        </w:rPr>
-        <w:t>admin</w:t>
-      </w:r>
-      <w:proofErr w:type="spellEnd"/>
-      <w:r>
-        <w:rPr>
-          <w:rFonts w:ascii="Calibri" w:eastAsia="Times New Roman" w:hAnsi="Calibri" w:cs="Calibri"/>
-          <w:lang w:eastAsia="nl-NL"/>
-        </w:rPr>
-        <w:t xml:space="preserve"> loginpagina. Hier komt u </w:t>
+      <w:r>
+        <w:rPr>
+          <w:rFonts w:ascii="Calibri" w:eastAsia="Times New Roman" w:hAnsi="Calibri" w:cs="Calibri"/>
+          <w:lang w:eastAsia="nl-NL"/>
+        </w:rPr>
+        <w:t xml:space="preserve">admin loginpagina. Hier komt u </w:t>
       </w:r>
       <w:r>
         <w:rPr>
@@ -2742,17 +2539,8 @@
           <w:rFonts w:ascii="Calibri" w:eastAsia="Times New Roman" w:hAnsi="Calibri" w:cs="Calibri"/>
           <w:lang w:eastAsia="nl-NL"/>
         </w:rPr>
-        <w:t xml:space="preserve">. Hier kunt u inloggen om naar de </w:t>
-      </w:r>
-      <w:proofErr w:type="spellStart"/>
-      <w:r>
-        <w:rPr>
-          <w:rFonts w:ascii="Calibri" w:eastAsia="Times New Roman" w:hAnsi="Calibri" w:cs="Calibri"/>
-          <w:lang w:eastAsia="nl-NL"/>
-        </w:rPr>
-        <w:t>admin</w:t>
-      </w:r>
-      <w:proofErr w:type="spellEnd"/>
+        <w:t>. Hier kunt u inloggen om naar de admin</w:t>
+      </w:r>
       <w:r>
         <w:rPr>
           <w:rFonts w:ascii="Calibri" w:eastAsia="Times New Roman" w:hAnsi="Calibri" w:cs="Calibri"/>
@@ -2847,17 +2635,8 @@
           <w:rFonts w:ascii="Calibri" w:eastAsia="Times New Roman" w:hAnsi="Calibri" w:cs="Calibri"/>
           <w:lang w:eastAsia="nl-NL"/>
         </w:rPr>
-        <w:t xml:space="preserve">. Hier kom je binnen als je bent ingelogd als </w:t>
-      </w:r>
-      <w:proofErr w:type="spellStart"/>
-      <w:r>
-        <w:rPr>
-          <w:rFonts w:ascii="Calibri" w:eastAsia="Times New Roman" w:hAnsi="Calibri" w:cs="Calibri"/>
-          <w:lang w:eastAsia="nl-NL"/>
-        </w:rPr>
-        <w:t>admin</w:t>
-      </w:r>
-      <w:proofErr w:type="spellEnd"/>
+        <w:t>. Hier kom je binnen als je bent ingelogd als admin</w:t>
+      </w:r>
       <w:r>
         <w:rPr>
           <w:rFonts w:ascii="Calibri" w:eastAsia="Times New Roman" w:hAnsi="Calibri" w:cs="Calibri"/>
@@ -2884,23 +2663,7 @@
           <w:rFonts w:ascii="Calibri" w:eastAsia="Times New Roman" w:hAnsi="Calibri" w:cs="Calibri"/>
           <w:lang w:eastAsia="nl-NL"/>
         </w:rPr>
-        <w:t xml:space="preserve">als </w:t>
-      </w:r>
-      <w:proofErr w:type="spellStart"/>
-      <w:r>
-        <w:rPr>
-          <w:rFonts w:ascii="Calibri" w:eastAsia="Times New Roman" w:hAnsi="Calibri" w:cs="Calibri"/>
-          <w:lang w:eastAsia="nl-NL"/>
-        </w:rPr>
-        <w:t>admin</w:t>
-      </w:r>
-      <w:proofErr w:type="spellEnd"/>
-      <w:r>
-        <w:rPr>
-          <w:rFonts w:ascii="Calibri" w:eastAsia="Times New Roman" w:hAnsi="Calibri" w:cs="Calibri"/>
-          <w:lang w:eastAsia="nl-NL"/>
-        </w:rPr>
-        <w:t xml:space="preserve"> een </w:t>
+        <w:t xml:space="preserve">als admin een </w:t>
       </w:r>
       <w:r>
         <w:rPr>
@@ -3369,55 +3132,7 @@
           <w:rFonts w:ascii="Calibri" w:eastAsia="Times New Roman" w:hAnsi="Calibri" w:cs="Calibri"/>
           <w:lang w:eastAsia="nl-NL"/>
         </w:rPr>
-        <w:t xml:space="preserve">Hierboven ziet u de </w:t>
-      </w:r>
-      <w:proofErr w:type="spellStart"/>
-      <w:r>
-        <w:rPr>
-          <w:rFonts w:ascii="Calibri" w:eastAsia="Times New Roman" w:hAnsi="Calibri" w:cs="Calibri"/>
-          <w:lang w:eastAsia="nl-NL"/>
-        </w:rPr>
-        <w:t>adminpagina</w:t>
-      </w:r>
-      <w:proofErr w:type="spellEnd"/>
-      <w:r>
-        <w:rPr>
-          <w:rFonts w:ascii="Calibri" w:eastAsia="Times New Roman" w:hAnsi="Calibri" w:cs="Calibri"/>
-          <w:lang w:eastAsia="nl-NL"/>
-        </w:rPr>
-        <w:t xml:space="preserve">, Hier kom je op binnen als je ingelogd bent als een </w:t>
-      </w:r>
-      <w:proofErr w:type="spellStart"/>
-      <w:r>
-        <w:rPr>
-          <w:rFonts w:ascii="Calibri" w:eastAsia="Times New Roman" w:hAnsi="Calibri" w:cs="Calibri"/>
-          <w:lang w:eastAsia="nl-NL"/>
-        </w:rPr>
-        <w:t>admin</w:t>
-      </w:r>
-      <w:proofErr w:type="spellEnd"/>
-      <w:r>
-        <w:rPr>
-          <w:rFonts w:ascii="Calibri" w:eastAsia="Times New Roman" w:hAnsi="Calibri" w:cs="Calibri"/>
-          <w:lang w:eastAsia="nl-NL"/>
-        </w:rPr>
-        <w:t xml:space="preserve">. Hier kunnen de </w:t>
-      </w:r>
-      <w:proofErr w:type="spellStart"/>
-      <w:r>
-        <w:rPr>
-          <w:rFonts w:ascii="Calibri" w:eastAsia="Times New Roman" w:hAnsi="Calibri" w:cs="Calibri"/>
-          <w:lang w:eastAsia="nl-NL"/>
-        </w:rPr>
-        <w:t>admins</w:t>
-      </w:r>
-      <w:proofErr w:type="spellEnd"/>
-      <w:r>
-        <w:rPr>
-          <w:rFonts w:ascii="Calibri" w:eastAsia="Times New Roman" w:hAnsi="Calibri" w:cs="Calibri"/>
-          <w:lang w:eastAsia="nl-NL"/>
-        </w:rPr>
-        <w:t xml:space="preserve"> aanpassen welke bioscopen er actief zijn en welke niet. Ook kunnen ze hier de bioscopen aanpassen. En verwijderen.</w:t>
+        <w:t>Hierboven ziet u de adminpagina, Hier kom je op binnen als je ingelogd bent als een admin. Hier kunnen de admins aanpassen welke bioscopen er actief zijn en welke niet. Ook kunnen ze hier de bioscopen aanpassen. En verwijderen.</w:t>
       </w:r>
     </w:p>
     <w:p>
@@ -3480,15 +3195,7 @@
         <w:t xml:space="preserve">, hier </w:t>
       </w:r>
       <w:r>
-        <w:t xml:space="preserve">kom je als je op de </w:t>
-      </w:r>
-      <w:proofErr w:type="spellStart"/>
-      <w:r>
-        <w:t>adminpagina</w:t>
-      </w:r>
-      <w:proofErr w:type="spellEnd"/>
-      <w:r>
-        <w:t xml:space="preserve"> op de knop bioscoop aanpassen drukt. Hier kan je de </w:t>
+        <w:t xml:space="preserve">kom je als je op de adminpagina op de knop bioscoop aanpassen drukt. Hier kan je de </w:t>
       </w:r>
       <w:r>
         <w:t>naam</w:t>
@@ -3543,21 +3250,7 @@
     </w:p>
     <w:p>
       <w:r>
-        <w:t xml:space="preserve">Hierboven ziet u de </w:t>
-      </w:r>
-      <w:r>
-        <w:t>pakket toevoegen pagina</w:t>
-      </w:r>
-      <w:r>
-        <w:t xml:space="preserve">, hier kom je als je op de </w:t>
-      </w:r>
-      <w:proofErr w:type="spellStart"/>
-      <w:r>
-        <w:t>adminpagina</w:t>
-      </w:r>
-      <w:proofErr w:type="spellEnd"/>
-      <w:r>
-        <w:t xml:space="preserve"> op de knop </w:t>
+        <w:t xml:space="preserve">Hierboven ziet u de pakket toevoegen pagina, hier kom je als je op de adminpagina op de knop </w:t>
       </w:r>
       <w:r>
         <w:t>pakket aanmaken</w:t>

</xml_diff>

<commit_message>
Update met van alles
</commit_message>
<xml_diff>
--- a/documentatie/Functioneel ontwerp.docx
+++ b/documentatie/Functioneel ontwerp.docx
@@ -97,7 +97,6 @@
           <w:lang w:eastAsia="nl-NL"/>
         </w:rPr>
       </w:pPr>
-      <w:proofErr w:type="spellStart"/>
       <w:r>
         <w:rPr>
           <w:rFonts w:ascii="Calibri" w:eastAsia="Times New Roman" w:hAnsi="Calibri" w:cs="Calibri"/>
@@ -108,7 +107,6 @@
         </w:rPr>
         <w:t>Yeet</w:t>
       </w:r>
-      <w:proofErr w:type="spellEnd"/>
     </w:p>
     <w:p>
       <w:pPr>
@@ -241,11 +239,9 @@
                               </w:rPr>
                               <w:t xml:space="preserve">Naam: </w:t>
                             </w:r>
-                            <w:proofErr w:type="spellStart"/>
                             <w:r>
                               <w:t>Yeet</w:t>
                             </w:r>
-                            <w:proofErr w:type="spellEnd"/>
                           </w:p>
                           <w:p>
                             <w:pPr>
@@ -269,13 +265,8 @@
                           </w:p>
                           <w:p>
                             <w:r>
-                              <w:t xml:space="preserve">Remco van </w:t>
+                              <w:t>Remco van Oudheusden</w:t>
                             </w:r>
-                            <w:proofErr w:type="spellStart"/>
-                            <w:r>
-                              <w:t>Oudheusden</w:t>
-                            </w:r>
-                            <w:proofErr w:type="spellEnd"/>
                           </w:p>
                           <w:p>
                             <w:r>
@@ -326,7 +317,7 @@
                               <w:t xml:space="preserve">atum: </w:t>
                             </w:r>
                             <w:r>
-                              <w:t>7</w:t>
+                              <w:t>12</w:t>
                             </w:r>
                             <w:r>
                               <w:t>-</w:t>
@@ -374,11 +365,9 @@
                         </w:rPr>
                         <w:t xml:space="preserve">Naam: </w:t>
                       </w:r>
-                      <w:proofErr w:type="spellStart"/>
                       <w:r>
                         <w:t>Yeet</w:t>
                       </w:r>
-                      <w:proofErr w:type="spellEnd"/>
                     </w:p>
                     <w:p>
                       <w:pPr>
@@ -402,13 +391,8 @@
                     </w:p>
                     <w:p>
                       <w:r>
-                        <w:t xml:space="preserve">Remco van </w:t>
+                        <w:t>Remco van Oudheusden</w:t>
                       </w:r>
-                      <w:proofErr w:type="spellStart"/>
-                      <w:r>
-                        <w:t>Oudheusden</w:t>
-                      </w:r>
-                      <w:proofErr w:type="spellEnd"/>
                     </w:p>
                     <w:p>
                       <w:r>
@@ -459,7 +443,7 @@
                         <w:t xml:space="preserve">atum: </w:t>
                       </w:r>
                       <w:r>
-                        <w:t>7</w:t>
+                        <w:t>12</w:t>
                       </w:r>
                       <w:r>
                         <w:t>-</w:t>
@@ -923,16 +907,8 @@
         <w:rPr>
           <w:rFonts w:ascii="Calibri" w:hAnsi="Calibri" w:cs="Calibri"/>
         </w:rPr>
-        <w:t xml:space="preserve"> voor het bedrijf </w:t>
-      </w:r>
-      <w:proofErr w:type="spellStart"/>
-      <w:r>
-        <w:rPr>
-          <w:rFonts w:ascii="Calibri" w:hAnsi="Calibri" w:cs="Calibri"/>
-        </w:rPr>
-        <w:t>GamePlayParty</w:t>
-      </w:r>
-      <w:proofErr w:type="spellEnd"/>
+        <w:t xml:space="preserve"> voor het bedrijf GamePlayParty</w:t>
+      </w:r>
       <w:r>
         <w:rPr>
           <w:rFonts w:ascii="Calibri" w:hAnsi="Calibri" w:cs="Calibri"/>
@@ -1016,25 +992,7 @@
           <w:color w:val="000000"/>
           <w:lang w:eastAsia="nl-NL"/>
         </w:rPr>
-        <w:t xml:space="preserve">, behalve bij mobiele </w:t>
-      </w:r>
-      <w:proofErr w:type="spellStart"/>
-      <w:r>
-        <w:rPr>
-          <w:rFonts w:ascii="Calibri" w:eastAsia="Times New Roman" w:hAnsi="Calibri" w:cs="Calibri"/>
-          <w:color w:val="000000"/>
-          <w:lang w:eastAsia="nl-NL"/>
-        </w:rPr>
-        <w:t>devices</w:t>
-      </w:r>
-      <w:proofErr w:type="spellEnd"/>
-      <w:r>
-        <w:rPr>
-          <w:rFonts w:ascii="Calibri" w:eastAsia="Times New Roman" w:hAnsi="Calibri" w:cs="Calibri"/>
-          <w:color w:val="000000"/>
-          <w:lang w:eastAsia="nl-NL"/>
-        </w:rPr>
-        <w:t xml:space="preserve"> dan heb je een uitklapbaar menu. </w:t>
+        <w:t xml:space="preserve">, behalve bij mobiele devices dan heb je een uitklapbaar menu. </w:t>
       </w:r>
       <w:r>
         <w:rPr>
@@ -1087,21 +1045,12 @@
           <w:lang w:eastAsia="nl-NL"/>
         </w:rPr>
       </w:pPr>
-      <w:proofErr w:type="spellStart"/>
-      <w:r>
-        <w:rPr>
-          <w:rFonts w:ascii="Calibri" w:eastAsia="Times New Roman" w:hAnsi="Calibri" w:cs="Calibri"/>
-          <w:lang w:eastAsia="nl-NL"/>
-        </w:rPr>
-        <w:t>Responsive</w:t>
-      </w:r>
-      <w:proofErr w:type="spellEnd"/>
-      <w:r>
-        <w:rPr>
-          <w:rFonts w:ascii="Calibri" w:eastAsia="Times New Roman" w:hAnsi="Calibri" w:cs="Calibri"/>
-          <w:lang w:eastAsia="nl-NL"/>
-        </w:rPr>
-        <w:t>, dit betekend dus als je de website kleiner maakt of groter dat het er nog steeds goed uitziet.</w:t>
+      <w:r>
+        <w:rPr>
+          <w:rFonts w:ascii="Calibri" w:eastAsia="Times New Roman" w:hAnsi="Calibri" w:cs="Calibri"/>
+          <w:lang w:eastAsia="nl-NL"/>
+        </w:rPr>
+        <w:t>Responsive, dit betekend dus als je de website kleiner maakt of groter dat het er nog steeds goed uitziet.</w:t>
       </w:r>
     </w:p>
     <w:p>
@@ -1199,23 +1148,7 @@
           <w:rFonts w:ascii="Calibri" w:eastAsia="Times New Roman" w:hAnsi="Calibri" w:cs="Calibri"/>
           <w:lang w:eastAsia="nl-NL"/>
         </w:rPr>
-        <w:t xml:space="preserve"> En kan je de zalen </w:t>
-      </w:r>
-      <w:proofErr w:type="spellStart"/>
-      <w:r>
-        <w:rPr>
-          <w:rFonts w:ascii="Calibri" w:eastAsia="Times New Roman" w:hAnsi="Calibri" w:cs="Calibri"/>
-          <w:lang w:eastAsia="nl-NL"/>
-        </w:rPr>
-        <w:t>reserven</w:t>
-      </w:r>
-      <w:proofErr w:type="spellEnd"/>
-      <w:r>
-        <w:rPr>
-          <w:rFonts w:ascii="Calibri" w:eastAsia="Times New Roman" w:hAnsi="Calibri" w:cs="Calibri"/>
-          <w:lang w:eastAsia="nl-NL"/>
-        </w:rPr>
-        <w:t>.</w:t>
+        <w:t xml:space="preserve"> En kan je de zalen reserven.</w:t>
       </w:r>
     </w:p>
     <w:p>
@@ -1336,7 +1269,6 @@
         </w:rPr>
         <w:t xml:space="preserve"> </w:t>
       </w:r>
-      <w:proofErr w:type="spellStart"/>
       <w:r>
         <w:rPr>
           <w:rFonts w:ascii="Calibri" w:eastAsia="Times New Roman" w:hAnsi="Calibri" w:cs="Calibri"/>
@@ -1344,7 +1276,6 @@
         </w:rPr>
         <w:t>Admin</w:t>
       </w:r>
-      <w:proofErr w:type="spellEnd"/>
     </w:p>
     <w:p>
       <w:pPr>
@@ -1658,10 +1589,10 @@
           <w:noProof/>
         </w:rPr>
         <w:drawing>
-          <wp:inline distT="0" distB="0" distL="0" distR="0" wp14:anchorId="7B77AF06" wp14:editId="597E6C7D">
-            <wp:extent cx="2080260" cy="3855064"/>
-            <wp:effectExtent l="0" t="0" r="0" b="0"/>
-            <wp:docPr id="6" name="Afbeelding 6"/>
+          <wp:inline distT="0" distB="0" distL="0" distR="0" wp14:anchorId="485F8272" wp14:editId="34A66BCC">
+            <wp:extent cx="2667000" cy="3542270"/>
+            <wp:effectExtent l="0" t="0" r="0" b="1270"/>
+            <wp:docPr id="5" name="Afbeelding 5"/>
             <wp:cNvGraphicFramePr>
               <a:graphicFrameLocks xmlns:a="http://schemas.openxmlformats.org/drawingml/2006/main" noChangeAspect="1"/>
             </wp:cNvGraphicFramePr>
@@ -1681,7 +1612,7 @@
                   <pic:spPr>
                     <a:xfrm>
                       <a:off x="0" y="0"/>
-                      <a:ext cx="2088093" cy="3869580"/>
+                      <a:ext cx="2680497" cy="3560196"/>
                     </a:xfrm>
                     <a:prstGeom prst="rect">
                       <a:avLst/>
@@ -1708,23 +1639,7 @@
           <w:rFonts w:ascii="Calibri" w:hAnsi="Calibri" w:cs="Calibri"/>
           <w:color w:val="000000"/>
         </w:rPr>
-        <w:t xml:space="preserve">Alle pagina’s zullen de zelfde kleuren , navigatie(behalve mobiele </w:t>
-      </w:r>
-      <w:proofErr w:type="spellStart"/>
-      <w:r>
-        <w:rPr>
-          <w:rFonts w:ascii="Calibri" w:hAnsi="Calibri" w:cs="Calibri"/>
-          <w:color w:val="000000"/>
-        </w:rPr>
-        <w:t>devices</w:t>
-      </w:r>
-      <w:proofErr w:type="spellEnd"/>
-      <w:r>
-        <w:rPr>
-          <w:rFonts w:ascii="Calibri" w:hAnsi="Calibri" w:cs="Calibri"/>
-          <w:color w:val="000000"/>
-        </w:rPr>
-        <w:t>) en lettertype gebruiken.</w:t>
+        <w:t>Alle pagina’s zullen de zelfde kleuren , navigatie(behalve mobiele devices) en lettertype gebruiken.</w:t>
       </w:r>
     </w:p>
     <w:p>
@@ -1765,7 +1680,6 @@
           <w:lang w:val="en-US"/>
         </w:rPr>
       </w:pPr>
-      <w:proofErr w:type="spellStart"/>
       <w:r>
         <w:rPr>
           <w:rStyle w:val="webkit-css-property"/>
@@ -1774,18 +1688,7 @@
           <w:bCs/>
           <w:lang w:val="en-US"/>
         </w:rPr>
-        <w:t>Hoofd-Backgroundcolor</w:t>
-      </w:r>
-      <w:proofErr w:type="spellEnd"/>
-      <w:r>
-        <w:rPr>
-          <w:rStyle w:val="webkit-css-property"/>
-          <w:rFonts w:ascii="Calibri" w:hAnsi="Calibri" w:cs="Calibri"/>
-          <w:b/>
-          <w:bCs/>
-          <w:lang w:val="en-US"/>
-        </w:rPr>
-        <w:t xml:space="preserve"> </w:t>
+        <w:t xml:space="preserve">Hoofd-Backgroundcolor </w:t>
       </w:r>
       <w:r>
         <w:rPr>
@@ -1922,29 +1825,7 @@
           <w:bCs/>
           <w:lang w:val="en-US"/>
         </w:rPr>
-        <w:t>Footer-</w:t>
-      </w:r>
-      <w:proofErr w:type="spellStart"/>
-      <w:r>
-        <w:rPr>
-          <w:rStyle w:val="webkit-css-property"/>
-          <w:rFonts w:ascii="Calibri" w:hAnsi="Calibri" w:cs="Calibri"/>
-          <w:b/>
-          <w:bCs/>
-          <w:lang w:val="en-US"/>
-        </w:rPr>
-        <w:t>Backgroundcolor</w:t>
-      </w:r>
-      <w:proofErr w:type="spellEnd"/>
-      <w:r>
-        <w:rPr>
-          <w:rStyle w:val="webkit-css-property"/>
-          <w:rFonts w:ascii="Calibri" w:hAnsi="Calibri" w:cs="Calibri"/>
-          <w:b/>
-          <w:bCs/>
-          <w:lang w:val="en-US"/>
-        </w:rPr>
-        <w:t xml:space="preserve"> </w:t>
+        <w:t xml:space="preserve">Footer-Backgroundcolor </w:t>
       </w:r>
       <w:r>
         <w:rPr>
@@ -2091,7 +1972,6 @@
         </w:rPr>
         <w:t>Button-</w:t>
       </w:r>
-      <w:proofErr w:type="spellStart"/>
       <w:r>
         <w:rPr>
           <w:rStyle w:val="webkit-css-property"/>
@@ -2102,7 +1982,6 @@
         </w:rPr>
         <w:t>Backgroundcolor</w:t>
       </w:r>
-      <w:proofErr w:type="spellEnd"/>
       <w:r>
         <w:rPr>
           <w:rStyle w:val="value"/>
@@ -2175,6 +2054,7 @@
           <w:color w:val="222222"/>
           <w:sz w:val="18"/>
           <w:szCs w:val="18"/>
+          <w:lang w:val="en-US"/>
         </w:rPr>
         <w:t>#17a2b8</w:t>
       </w:r>
@@ -2193,7 +2073,6 @@
           <w:lang w:val="en-GB"/>
         </w:rPr>
       </w:pPr>
-      <w:proofErr w:type="spellStart"/>
       <w:r>
         <w:rPr>
           <w:rFonts w:ascii="Calibri" w:hAnsi="Calibri" w:cs="Calibri"/>
@@ -2202,18 +2081,7 @@
           <w:color w:val="222222"/>
           <w:lang w:val="en-US"/>
         </w:rPr>
-        <w:t>Tekst</w:t>
-      </w:r>
-      <w:proofErr w:type="spellEnd"/>
-      <w:r>
-        <w:rPr>
-          <w:rFonts w:ascii="Calibri" w:hAnsi="Calibri" w:cs="Calibri"/>
-          <w:b/>
-          <w:bCs/>
-          <w:color w:val="222222"/>
-          <w:lang w:val="en-US"/>
-        </w:rPr>
-        <w:t xml:space="preserve">-Color = </w:t>
+        <w:t xml:space="preserve">Tekst-Color = </w:t>
       </w:r>
       <w:r>
         <w:rPr>
@@ -2332,7 +2200,6 @@
           <w:color w:val="222222"/>
         </w:rPr>
       </w:pPr>
-      <w:proofErr w:type="spellStart"/>
       <w:r>
         <w:rPr>
           <w:rFonts w:ascii="Calibri" w:hAnsi="Calibri" w:cs="Calibri"/>
@@ -2342,7 +2209,6 @@
         </w:rPr>
         <w:t>Poppins</w:t>
       </w:r>
-      <w:proofErr w:type="spellEnd"/>
       <w:r>
         <w:rPr>
           <w:rFonts w:ascii="Calibri" w:hAnsi="Calibri" w:cs="Calibri"/>
@@ -2350,19 +2216,8 @@
           <w:bCs/>
           <w:color w:val="222222"/>
         </w:rPr>
-        <w:t>, sans-</w:t>
-      </w:r>
-      <w:proofErr w:type="spellStart"/>
-      <w:r>
-        <w:rPr>
-          <w:rFonts w:ascii="Calibri" w:hAnsi="Calibri" w:cs="Calibri"/>
-          <w:b/>
-          <w:bCs/>
-          <w:color w:val="222222"/>
-        </w:rPr>
-        <w:t>serif</w:t>
-      </w:r>
-      <w:proofErr w:type="spellEnd"/>
+        <w:t>, sans-serif</w:t>
+      </w:r>
     </w:p>
     <w:p>
       <w:pPr>
@@ -2405,7 +2260,113 @@
     </w:p>
     <w:p>
       <w:pPr>
-        <w:spacing w:line="240" w:lineRule="auto"/>
+        <w:pStyle w:val="Kop1"/>
+        <w:ind w:firstLine="708"/>
+      </w:pPr>
+      <w:bookmarkStart w:id="3" w:name="_Toc52268629"/>
+      <w:r>
+        <w:lastRenderedPageBreak/>
+        <w:t>Uitvoer Ontwerp</w:t>
+      </w:r>
+      <w:bookmarkEnd w:id="3"/>
+    </w:p>
+    <w:p>
+      <w:pPr>
+        <w:spacing w:line="240" w:lineRule="auto"/>
+        <w:ind w:left="720"/>
+        <w:rPr>
+          <w:rFonts w:ascii="Calibri" w:eastAsia="Times New Roman" w:hAnsi="Calibri" w:cs="Calibri"/>
+          <w:lang w:eastAsia="nl-NL"/>
+        </w:rPr>
+      </w:pPr>
+      <w:r>
+        <w:rPr>
+          <w:rFonts w:ascii="Calibri" w:hAnsi="Calibri" w:cs="Calibri"/>
+        </w:rPr>
+        <w:t xml:space="preserve">Onze website </w:t>
+      </w:r>
+      <w:r>
+        <w:rPr>
+          <w:rFonts w:ascii="Calibri" w:hAnsi="Calibri" w:cs="Calibri"/>
+        </w:rPr>
+        <w:t xml:space="preserve">Gameplayparty </w:t>
+      </w:r>
+      <w:r>
+        <w:rPr>
+          <w:rFonts w:ascii="Calibri" w:hAnsi="Calibri" w:cs="Calibri"/>
+        </w:rPr>
+        <w:t xml:space="preserve">geeft </w:t>
+      </w:r>
+      <w:r>
+        <w:rPr>
+          <w:rFonts w:ascii="Calibri" w:hAnsi="Calibri" w:cs="Calibri"/>
+        </w:rPr>
+        <w:t>de</w:t>
+      </w:r>
+      <w:r>
+        <w:rPr>
+          <w:rFonts w:ascii="Calibri" w:hAnsi="Calibri" w:cs="Calibri"/>
+        </w:rPr>
+        <w:t xml:space="preserve"> bezoekers de </w:t>
+      </w:r>
+      <w:r>
+        <w:rPr>
+          <w:rFonts w:ascii="Calibri" w:hAnsi="Calibri" w:cs="Calibri"/>
+        </w:rPr>
+        <w:t>informatie over wat het bedrijf Gameplayparty aanbiedt. Wat Gameplayparty aanbiedt. Uit welke pakketten je allemaal kan kiezen. En</w:t>
+      </w:r>
+      <w:r>
+        <w:rPr>
+          <w:rFonts w:ascii="Calibri" w:hAnsi="Calibri" w:cs="Calibri"/>
+        </w:rPr>
+        <w:t xml:space="preserve"> </w:t>
+      </w:r>
+      <w:r>
+        <w:rPr>
+          <w:rFonts w:ascii="Calibri" w:hAnsi="Calibri" w:cs="Calibri"/>
+        </w:rPr>
+        <w:t>op welke locaties je terecht kan. Om dan vervolgens een bioscoop te kunnen huren moet je een account aanmaken. Dan vervolgens kan  je met dat account een bioscoop reserveren.</w:t>
+      </w:r>
+    </w:p>
+    <w:p>
+      <w:pPr>
+        <w:spacing w:line="240" w:lineRule="auto"/>
+        <w:ind w:left="720"/>
+        <w:rPr>
+          <w:rFonts w:ascii="Times New Roman" w:eastAsia="Times New Roman" w:hAnsi="Times New Roman" w:cs="Times New Roman"/>
+          <w:sz w:val="24"/>
+          <w:szCs w:val="24"/>
+          <w:lang w:eastAsia="nl-NL"/>
+        </w:rPr>
+      </w:pPr>
+    </w:p>
+    <w:p>
+      <w:pPr>
+        <w:spacing w:line="240" w:lineRule="auto"/>
+        <w:ind w:left="720"/>
+        <w:rPr>
+          <w:rFonts w:ascii="Times New Roman" w:eastAsia="Times New Roman" w:hAnsi="Times New Roman" w:cs="Times New Roman"/>
+          <w:sz w:val="24"/>
+          <w:szCs w:val="24"/>
+          <w:lang w:eastAsia="nl-NL"/>
+        </w:rPr>
+      </w:pPr>
+    </w:p>
+    <w:p>
+      <w:pPr>
+        <w:pStyle w:val="Kop1"/>
+        <w:ind w:left="720"/>
+      </w:pPr>
+      <w:bookmarkStart w:id="4" w:name="_Toc52268630"/>
+      <w:r>
+        <w:t>Gebruikersschermen</w:t>
+      </w:r>
+      <w:bookmarkEnd w:id="4"/>
+    </w:p>
+    <w:p>
+      <w:pPr>
+        <w:spacing w:line="240" w:lineRule="auto"/>
+        <w:ind w:left="720"/>
         <w:rPr>
           <w:rFonts w:ascii="Calibri" w:hAnsi="Calibri" w:cs="Calibri"/>
           <w:color w:val="000000"/>
@@ -2413,271 +2374,15 @@
           <w:szCs w:val="48"/>
         </w:rPr>
       </w:pPr>
-    </w:p>
-    <w:p>
-      <w:pPr>
-        <w:pStyle w:val="Kop1"/>
-        <w:ind w:firstLine="708"/>
-      </w:pPr>
-      <w:bookmarkStart w:id="3" w:name="_Toc52268629"/>
-      <w:r>
-        <w:t>Uitvoer Ontwerp</w:t>
-      </w:r>
-      <w:bookmarkEnd w:id="3"/>
-    </w:p>
-    <w:p>
-      <w:pPr>
-        <w:spacing w:line="240" w:lineRule="auto"/>
-        <w:ind w:left="720"/>
-        <w:rPr>
-          <w:rFonts w:ascii="Calibri" w:eastAsia="Times New Roman" w:hAnsi="Calibri" w:cs="Calibri"/>
-          <w:lang w:eastAsia="nl-NL"/>
-        </w:rPr>
-      </w:pPr>
-      <w:r>
-        <w:rPr>
-          <w:rFonts w:ascii="Calibri" w:hAnsi="Calibri" w:cs="Calibri"/>
-        </w:rPr>
-        <w:t xml:space="preserve">Onze website </w:t>
-      </w:r>
-      <w:r>
-        <w:rPr>
-          <w:rFonts w:ascii="Calibri" w:hAnsi="Calibri" w:cs="Calibri"/>
-        </w:rPr>
-        <w:t xml:space="preserve">Gameplayparty </w:t>
-      </w:r>
-      <w:r>
-        <w:rPr>
-          <w:rFonts w:ascii="Calibri" w:hAnsi="Calibri" w:cs="Calibri"/>
-        </w:rPr>
-        <w:t xml:space="preserve">geeft </w:t>
-      </w:r>
-      <w:r>
-        <w:rPr>
-          <w:rFonts w:ascii="Calibri" w:hAnsi="Calibri" w:cs="Calibri"/>
-        </w:rPr>
-        <w:t>de</w:t>
-      </w:r>
-      <w:r>
-        <w:rPr>
-          <w:rFonts w:ascii="Calibri" w:hAnsi="Calibri" w:cs="Calibri"/>
-        </w:rPr>
-        <w:t xml:space="preserve"> bezoekers de </w:t>
-      </w:r>
-      <w:r>
-        <w:rPr>
-          <w:rFonts w:ascii="Calibri" w:hAnsi="Calibri" w:cs="Calibri"/>
-        </w:rPr>
-        <w:t>informatie over wat het bedrijf Gameplayparty aanbiedt. Wat Gameplayparty aanbiedt. Uit welke pakketten je allemaal kan kiezen. En</w:t>
-      </w:r>
-      <w:r>
-        <w:rPr>
-          <w:rFonts w:ascii="Calibri" w:hAnsi="Calibri" w:cs="Calibri"/>
-        </w:rPr>
-        <w:t xml:space="preserve"> </w:t>
-      </w:r>
-      <w:r>
-        <w:rPr>
-          <w:rFonts w:ascii="Calibri" w:hAnsi="Calibri" w:cs="Calibri"/>
-        </w:rPr>
-        <w:t>op welke locaties je terecht kan. Om dan vervolgens een bioscoop te kunnen huren moet je een account aanmaken. Dan vervolgens kan  je met dat account een bioscoop reserveren.</w:t>
-      </w:r>
-    </w:p>
-    <w:p>
-      <w:pPr>
-        <w:spacing w:line="240" w:lineRule="auto"/>
-        <w:ind w:left="720"/>
-        <w:rPr>
-          <w:rFonts w:ascii="Times New Roman" w:eastAsia="Times New Roman" w:hAnsi="Times New Roman" w:cs="Times New Roman"/>
-          <w:sz w:val="24"/>
-          <w:szCs w:val="24"/>
-          <w:lang w:eastAsia="nl-NL"/>
-        </w:rPr>
-      </w:pPr>
-    </w:p>
-    <w:p>
-      <w:pPr>
-        <w:spacing w:line="240" w:lineRule="auto"/>
-        <w:ind w:left="720"/>
-        <w:rPr>
-          <w:rFonts w:ascii="Times New Roman" w:eastAsia="Times New Roman" w:hAnsi="Times New Roman" w:cs="Times New Roman"/>
-          <w:sz w:val="24"/>
-          <w:szCs w:val="24"/>
-          <w:lang w:eastAsia="nl-NL"/>
-        </w:rPr>
-      </w:pPr>
-    </w:p>
-    <w:p>
-      <w:pPr>
-        <w:pStyle w:val="Kop1"/>
-        <w:ind w:left="720"/>
-      </w:pPr>
-      <w:bookmarkStart w:id="4" w:name="_Toc52268630"/>
-      <w:r>
-        <w:t>Gebruikersschermen</w:t>
-      </w:r>
-      <w:bookmarkEnd w:id="4"/>
-    </w:p>
-    <w:p>
-      <w:pPr>
-        <w:spacing w:line="240" w:lineRule="auto"/>
-        <w:ind w:left="720"/>
-        <w:rPr>
-          <w:rFonts w:ascii="Calibri" w:hAnsi="Calibri" w:cs="Calibri"/>
-          <w:color w:val="000000"/>
-          <w:sz w:val="48"/>
-          <w:szCs w:val="48"/>
-        </w:rPr>
-      </w:pPr>
       <w:r>
         <w:rPr>
           <w:noProof/>
         </w:rPr>
         <w:drawing>
-          <wp:inline distT="0" distB="0" distL="0" distR="0" wp14:anchorId="72D94EC2" wp14:editId="41A39F3F">
-            <wp:extent cx="2682240" cy="4970631"/>
-            <wp:effectExtent l="0" t="0" r="3810" b="1905"/>
+          <wp:inline distT="0" distB="0" distL="0" distR="0" wp14:anchorId="72D94EC2" wp14:editId="2A1D302C">
+            <wp:extent cx="4099560" cy="4970145"/>
+            <wp:effectExtent l="0" t="0" r="0" b="1905"/>
             <wp:docPr id="21" name="Afbeelding 21"/>
-            <wp:cNvGraphicFramePr>
-              <a:graphicFrameLocks xmlns:a="http://schemas.openxmlformats.org/drawingml/2006/main" noChangeAspect="1"/>
-            </wp:cNvGraphicFramePr>
-            <a:graphic xmlns:a="http://schemas.openxmlformats.org/drawingml/2006/main">
-              <a:graphicData uri="http://schemas.openxmlformats.org/drawingml/2006/picture">
-                <pic:pic xmlns:pic="http://schemas.openxmlformats.org/drawingml/2006/picture">
-                  <pic:nvPicPr>
-                    <pic:cNvPr id="1" name=""/>
-                    <pic:cNvPicPr/>
-                  </pic:nvPicPr>
-                  <pic:blipFill>
-                    <a:blip r:embed="rId8"/>
-                    <a:stretch>
-                      <a:fillRect/>
-                    </a:stretch>
-                  </pic:blipFill>
-                  <pic:spPr>
-                    <a:xfrm>
-                      <a:off x="0" y="0"/>
-                      <a:ext cx="2701319" cy="5005987"/>
-                    </a:xfrm>
-                    <a:prstGeom prst="rect">
-                      <a:avLst/>
-                    </a:prstGeom>
-                  </pic:spPr>
-                </pic:pic>
-              </a:graphicData>
-            </a:graphic>
-          </wp:inline>
-        </w:drawing>
-      </w:r>
-    </w:p>
-    <w:p>
-      <w:pPr>
-        <w:spacing w:line="240" w:lineRule="auto"/>
-        <w:ind w:left="720"/>
-        <w:rPr>
-          <w:rFonts w:ascii="Calibri" w:eastAsia="Times New Roman" w:hAnsi="Calibri" w:cs="Calibri"/>
-          <w:lang w:eastAsia="nl-NL"/>
-        </w:rPr>
-      </w:pPr>
-      <w:r>
-        <w:rPr>
-          <w:rFonts w:ascii="Calibri" w:eastAsia="Times New Roman" w:hAnsi="Calibri" w:cs="Calibri"/>
-          <w:lang w:eastAsia="nl-NL"/>
-        </w:rPr>
-        <w:t xml:space="preserve">Hierboven ziet u de homepagina, Hier kom je als aller eerst op binnen. </w:t>
-      </w:r>
-      <w:r>
-        <w:rPr>
-          <w:rFonts w:ascii="Calibri" w:eastAsia="Times New Roman" w:hAnsi="Calibri" w:cs="Calibri"/>
-          <w:lang w:eastAsia="nl-NL"/>
-        </w:rPr>
-        <w:t>Rechts b</w:t>
-      </w:r>
-      <w:r>
-        <w:rPr>
-          <w:rFonts w:ascii="Calibri" w:eastAsia="Times New Roman" w:hAnsi="Calibri" w:cs="Calibri"/>
-          <w:lang w:eastAsia="nl-NL"/>
-        </w:rPr>
-        <w:t>oven</w:t>
-      </w:r>
-      <w:r>
-        <w:rPr>
-          <w:rFonts w:ascii="Calibri" w:eastAsia="Times New Roman" w:hAnsi="Calibri" w:cs="Calibri"/>
-          <w:lang w:eastAsia="nl-NL"/>
-        </w:rPr>
-        <w:t xml:space="preserve"> </w:t>
-      </w:r>
-      <w:r>
-        <w:rPr>
-          <w:rFonts w:ascii="Calibri" w:eastAsia="Times New Roman" w:hAnsi="Calibri" w:cs="Calibri"/>
-          <w:lang w:eastAsia="nl-NL"/>
-        </w:rPr>
-        <w:t xml:space="preserve">in heb je de navigatiebar die je naar andere pagina’s kan leiden. </w:t>
-      </w:r>
-      <w:r>
-        <w:rPr>
-          <w:rFonts w:ascii="Calibri" w:eastAsia="Times New Roman" w:hAnsi="Calibri" w:cs="Calibri"/>
-          <w:lang w:eastAsia="nl-NL"/>
-        </w:rPr>
-        <w:t xml:space="preserve">Deze klapt verder uit als je bent ingelogd. </w:t>
-      </w:r>
-      <w:r>
-        <w:rPr>
-          <w:rFonts w:ascii="Calibri" w:eastAsia="Times New Roman" w:hAnsi="Calibri" w:cs="Calibri"/>
-          <w:lang w:eastAsia="nl-NL"/>
-        </w:rPr>
-        <w:t>Daaronder heb je informatie over wat Gameplayparty precies doet.</w:t>
-      </w:r>
-      <w:r>
-        <w:rPr>
-          <w:rFonts w:ascii="Calibri" w:eastAsia="Times New Roman" w:hAnsi="Calibri" w:cs="Calibri"/>
-          <w:lang w:eastAsia="nl-NL"/>
-        </w:rPr>
-        <w:t xml:space="preserve"> En daaronder heb je de </w:t>
-      </w:r>
-      <w:r>
-        <w:rPr>
-          <w:rFonts w:ascii="Calibri" w:eastAsia="Times New Roman" w:hAnsi="Calibri" w:cs="Calibri"/>
-          <w:lang w:eastAsia="nl-NL"/>
-        </w:rPr>
-        <w:t>bioscopen die beschikbaar zijn</w:t>
-      </w:r>
-      <w:r>
-        <w:rPr>
-          <w:rFonts w:ascii="Calibri" w:eastAsia="Times New Roman" w:hAnsi="Calibri" w:cs="Calibri"/>
-          <w:lang w:eastAsia="nl-NL"/>
-        </w:rPr>
-        <w:t xml:space="preserve">. </w:t>
-      </w:r>
-    </w:p>
-    <w:p>
-      <w:pPr>
-        <w:spacing w:line="240" w:lineRule="auto"/>
-        <w:ind w:left="720"/>
-        <w:rPr>
-          <w:rFonts w:ascii="Calibri" w:eastAsia="Times New Roman" w:hAnsi="Calibri" w:cs="Calibri"/>
-          <w:lang w:eastAsia="nl-NL"/>
-        </w:rPr>
-      </w:pPr>
-    </w:p>
-    <w:p>
-      <w:pPr>
-        <w:spacing w:line="240" w:lineRule="auto"/>
-        <w:ind w:left="720"/>
-        <w:rPr>
-          <w:rFonts w:ascii="Calibri" w:eastAsia="Times New Roman" w:hAnsi="Calibri" w:cs="Calibri"/>
-          <w:lang w:eastAsia="nl-NL"/>
-        </w:rPr>
-      </w:pPr>
-      <w:r>
-        <w:rPr>
-          <w:noProof/>
-        </w:rPr>
-        <w:drawing>
-          <wp:inline distT="0" distB="0" distL="0" distR="0" wp14:anchorId="70264297" wp14:editId="06D598BD">
-            <wp:extent cx="3819525" cy="5219700"/>
-            <wp:effectExtent l="0" t="0" r="9525" b="0"/>
-            <wp:docPr id="1" name="Afbeelding 1"/>
             <wp:cNvGraphicFramePr>
               <a:graphicFrameLocks xmlns:a="http://schemas.openxmlformats.org/drawingml/2006/main" noChangeAspect="1"/>
             </wp:cNvGraphicFramePr>
@@ -2697,7 +2402,7 @@
                   <pic:spPr>
                     <a:xfrm>
                       <a:off x="0" y="0"/>
-                      <a:ext cx="3819525" cy="5219700"/>
+                      <a:ext cx="4129131" cy="5005996"/>
                     </a:xfrm>
                     <a:prstGeom prst="rect">
                       <a:avLst/>
@@ -2724,51 +2429,21 @@
           <w:rFonts w:ascii="Calibri" w:eastAsia="Times New Roman" w:hAnsi="Calibri" w:cs="Calibri"/>
           <w:lang w:eastAsia="nl-NL"/>
         </w:rPr>
-        <w:t xml:space="preserve">Hierboven ziet u de </w:t>
-      </w:r>
-      <w:r>
-        <w:rPr>
-          <w:rFonts w:ascii="Calibri" w:eastAsia="Times New Roman" w:hAnsi="Calibri" w:cs="Calibri"/>
-          <w:lang w:eastAsia="nl-NL"/>
-        </w:rPr>
-        <w:t>bioscoopbeheerder</w:t>
-      </w:r>
-      <w:r>
-        <w:rPr>
-          <w:rFonts w:ascii="Calibri" w:eastAsia="Times New Roman" w:hAnsi="Calibri" w:cs="Calibri"/>
-          <w:lang w:eastAsia="nl-NL"/>
-        </w:rPr>
-        <w:t>/</w:t>
-      </w:r>
-      <w:proofErr w:type="spellStart"/>
-      <w:r>
-        <w:rPr>
-          <w:rFonts w:ascii="Calibri" w:eastAsia="Times New Roman" w:hAnsi="Calibri" w:cs="Calibri"/>
-          <w:lang w:eastAsia="nl-NL"/>
-        </w:rPr>
-        <w:t>admin</w:t>
-      </w:r>
-      <w:proofErr w:type="spellEnd"/>
-      <w:r>
-        <w:rPr>
-          <w:rFonts w:ascii="Calibri" w:eastAsia="Times New Roman" w:hAnsi="Calibri" w:cs="Calibri"/>
-          <w:lang w:eastAsia="nl-NL"/>
-        </w:rPr>
-        <w:t xml:space="preserve"> loginpagina. Hier komt u </w:t>
-      </w:r>
-      <w:r>
-        <w:rPr>
-          <w:rFonts w:ascii="Calibri" w:eastAsia="Times New Roman" w:hAnsi="Calibri" w:cs="Calibri"/>
-          <w:lang w:eastAsia="nl-NL"/>
-        </w:rPr>
-        <w:t xml:space="preserve">als u </w:t>
-      </w:r>
-      <w:r>
-        <w:rPr>
-          <w:rFonts w:ascii="Calibri" w:eastAsia="Times New Roman" w:hAnsi="Calibri" w:cs="Calibri"/>
-          <w:lang w:eastAsia="nl-NL"/>
-        </w:rPr>
-        <w:t>op de homepagina inloggen drukt</w:t>
+        <w:t xml:space="preserve">Hierboven ziet u de homepagina, Hier kom je als aller eerst op binnen. </w:t>
+      </w:r>
+      <w:r>
+        <w:rPr>
+          <w:rFonts w:ascii="Calibri" w:eastAsia="Times New Roman" w:hAnsi="Calibri" w:cs="Calibri"/>
+          <w:lang w:eastAsia="nl-NL"/>
+        </w:rPr>
+        <w:t>Rechts b</w:t>
+      </w:r>
+      <w:r>
+        <w:rPr>
+          <w:rFonts w:ascii="Calibri" w:eastAsia="Times New Roman" w:hAnsi="Calibri" w:cs="Calibri"/>
+          <w:lang w:eastAsia="nl-NL"/>
+        </w:rPr>
+        <w:t>oven</w:t>
       </w:r>
       <w:r>
         <w:rPr>
@@ -2782,45 +2457,73 @@
           <w:rFonts w:ascii="Calibri" w:eastAsia="Times New Roman" w:hAnsi="Calibri" w:cs="Calibri"/>
           <w:lang w:eastAsia="nl-NL"/>
         </w:rPr>
-        <w:t>in de navigatie</w:t>
-      </w:r>
-      <w:r>
-        <w:rPr>
-          <w:rFonts w:ascii="Calibri" w:eastAsia="Times New Roman" w:hAnsi="Calibri" w:cs="Calibri"/>
-          <w:lang w:eastAsia="nl-NL"/>
-        </w:rPr>
-        <w:t xml:space="preserve">. Hier kunt u inloggen om naar de </w:t>
-      </w:r>
-      <w:proofErr w:type="spellStart"/>
-      <w:r>
-        <w:rPr>
-          <w:rFonts w:ascii="Calibri" w:eastAsia="Times New Roman" w:hAnsi="Calibri" w:cs="Calibri"/>
-          <w:lang w:eastAsia="nl-NL"/>
-        </w:rPr>
-        <w:t>admin</w:t>
-      </w:r>
-      <w:proofErr w:type="spellEnd"/>
-      <w:r>
-        <w:rPr>
-          <w:rFonts w:ascii="Calibri" w:eastAsia="Times New Roman" w:hAnsi="Calibri" w:cs="Calibri"/>
-          <w:lang w:eastAsia="nl-NL"/>
-        </w:rPr>
-        <w:t>/</w:t>
-      </w:r>
-      <w:r>
-        <w:rPr>
-          <w:rFonts w:ascii="Calibri" w:eastAsia="Times New Roman" w:hAnsi="Calibri" w:cs="Calibri"/>
-          <w:lang w:eastAsia="nl-NL"/>
-        </w:rPr>
-        <w:t xml:space="preserve">bioscoopbeheerder </w:t>
-      </w:r>
-      <w:r>
-        <w:rPr>
-          <w:rFonts w:ascii="Calibri" w:eastAsia="Times New Roman" w:hAnsi="Calibri" w:cs="Calibri"/>
-          <w:lang w:eastAsia="nl-NL"/>
-        </w:rPr>
-        <w:t xml:space="preserve">dashboard te gaan. </w:t>
-      </w:r>
+        <w:t xml:space="preserve">in heb je de navigatiebar die je naar andere pagina’s kan leiden. </w:t>
+      </w:r>
+      <w:r>
+        <w:rPr>
+          <w:rFonts w:ascii="Calibri" w:eastAsia="Times New Roman" w:hAnsi="Calibri" w:cs="Calibri"/>
+          <w:lang w:eastAsia="nl-NL"/>
+        </w:rPr>
+        <w:t xml:space="preserve">Deze klapt verder uit als je bent ingelogd. </w:t>
+      </w:r>
+      <w:r>
+        <w:rPr>
+          <w:rFonts w:ascii="Calibri" w:eastAsia="Times New Roman" w:hAnsi="Calibri" w:cs="Calibri"/>
+          <w:lang w:eastAsia="nl-NL"/>
+        </w:rPr>
+        <w:t>Daaronder heb je informatie over wat Gameplayparty precies doet.</w:t>
+      </w:r>
+      <w:r>
+        <w:rPr>
+          <w:rFonts w:ascii="Calibri" w:eastAsia="Times New Roman" w:hAnsi="Calibri" w:cs="Calibri"/>
+          <w:lang w:eastAsia="nl-NL"/>
+        </w:rPr>
+        <w:t xml:space="preserve"> En daaronder heb je de </w:t>
+      </w:r>
+      <w:r>
+        <w:rPr>
+          <w:rFonts w:ascii="Calibri" w:eastAsia="Times New Roman" w:hAnsi="Calibri" w:cs="Calibri"/>
+          <w:lang w:eastAsia="nl-NL"/>
+        </w:rPr>
+        <w:t>bioscopen die beschikbaar zijn</w:t>
+      </w:r>
+      <w:r>
+        <w:rPr>
+          <w:rFonts w:ascii="Calibri" w:eastAsia="Times New Roman" w:hAnsi="Calibri" w:cs="Calibri"/>
+          <w:lang w:eastAsia="nl-NL"/>
+        </w:rPr>
+        <w:t xml:space="preserve">. </w:t>
+      </w:r>
+    </w:p>
+    <w:p>
+      <w:pPr>
+        <w:spacing w:line="240" w:lineRule="auto"/>
+        <w:ind w:left="720"/>
+        <w:rPr>
+          <w:rFonts w:ascii="Calibri" w:eastAsia="Times New Roman" w:hAnsi="Calibri" w:cs="Calibri"/>
+          <w:lang w:eastAsia="nl-NL"/>
+        </w:rPr>
+      </w:pPr>
+    </w:p>
+    <w:p>
+      <w:pPr>
+        <w:spacing w:line="240" w:lineRule="auto"/>
+        <w:ind w:left="720"/>
+        <w:rPr>
+          <w:rFonts w:ascii="Calibri" w:eastAsia="Times New Roman" w:hAnsi="Calibri" w:cs="Calibri"/>
+          <w:lang w:eastAsia="nl-NL"/>
+        </w:rPr>
+      </w:pPr>
+    </w:p>
+    <w:p>
+      <w:pPr>
+        <w:spacing w:line="240" w:lineRule="auto"/>
+        <w:ind w:left="720"/>
+        <w:rPr>
+          <w:rFonts w:ascii="Calibri" w:eastAsia="Times New Roman" w:hAnsi="Calibri" w:cs="Calibri"/>
+          <w:lang w:eastAsia="nl-NL"/>
+        </w:rPr>
+      </w:pPr>
     </w:p>
     <w:p>
       <w:pPr>
@@ -2837,10 +2540,10 @@
         </w:rPr>
         <w:lastRenderedPageBreak/>
         <w:drawing>
-          <wp:inline distT="0" distB="0" distL="0" distR="0" wp14:anchorId="6F922F9F" wp14:editId="5639CF83">
-            <wp:extent cx="3771900" cy="3819525"/>
-            <wp:effectExtent l="0" t="0" r="0" b="9525"/>
-            <wp:docPr id="22" name="Afbeelding 22"/>
+          <wp:inline distT="0" distB="0" distL="0" distR="0" wp14:anchorId="36F90134" wp14:editId="7601069A">
+            <wp:extent cx="4526280" cy="4914437"/>
+            <wp:effectExtent l="0" t="0" r="7620" b="635"/>
+            <wp:docPr id="7" name="Afbeelding 7"/>
             <wp:cNvGraphicFramePr>
               <a:graphicFrameLocks xmlns:a="http://schemas.openxmlformats.org/drawingml/2006/main" noChangeAspect="1"/>
             </wp:cNvGraphicFramePr>
@@ -2860,7 +2563,7 @@
                   <pic:spPr>
                     <a:xfrm>
                       <a:off x="0" y="0"/>
-                      <a:ext cx="3771900" cy="3819525"/>
+                      <a:ext cx="4544228" cy="4933924"/>
                     </a:xfrm>
                     <a:prstGeom prst="rect">
                       <a:avLst/>
@@ -2887,148 +2590,8 @@
           <w:rFonts w:ascii="Calibri" w:eastAsia="Times New Roman" w:hAnsi="Calibri" w:cs="Calibri"/>
           <w:lang w:eastAsia="nl-NL"/>
         </w:rPr>
-        <w:t xml:space="preserve">Hierboven ziet u de </w:t>
-      </w:r>
-      <w:r>
-        <w:rPr>
-          <w:rFonts w:ascii="Calibri" w:eastAsia="Times New Roman" w:hAnsi="Calibri" w:cs="Calibri"/>
-          <w:lang w:eastAsia="nl-NL"/>
-        </w:rPr>
-        <w:t>dashboard</w:t>
-      </w:r>
-      <w:r>
-        <w:rPr>
-          <w:rFonts w:ascii="Calibri" w:eastAsia="Times New Roman" w:hAnsi="Calibri" w:cs="Calibri"/>
-          <w:lang w:eastAsia="nl-NL"/>
-        </w:rPr>
-        <w:t xml:space="preserve">. Hier kom je binnen als je bent ingelogd als </w:t>
-      </w:r>
-      <w:proofErr w:type="spellStart"/>
-      <w:r>
-        <w:rPr>
-          <w:rFonts w:ascii="Calibri" w:eastAsia="Times New Roman" w:hAnsi="Calibri" w:cs="Calibri"/>
-          <w:lang w:eastAsia="nl-NL"/>
-        </w:rPr>
-        <w:t>admin</w:t>
-      </w:r>
-      <w:proofErr w:type="spellEnd"/>
-      <w:r>
-        <w:rPr>
-          <w:rFonts w:ascii="Calibri" w:eastAsia="Times New Roman" w:hAnsi="Calibri" w:cs="Calibri"/>
-          <w:lang w:eastAsia="nl-NL"/>
-        </w:rPr>
-        <w:t>/</w:t>
-      </w:r>
-      <w:r>
-        <w:rPr>
-          <w:rFonts w:ascii="Calibri" w:eastAsia="Times New Roman" w:hAnsi="Calibri" w:cs="Calibri"/>
-          <w:lang w:eastAsia="nl-NL"/>
-        </w:rPr>
-        <w:t>bioscoop</w:t>
-      </w:r>
-      <w:r>
-        <w:rPr>
-          <w:rFonts w:ascii="Calibri" w:eastAsia="Times New Roman" w:hAnsi="Calibri" w:cs="Calibri"/>
-          <w:lang w:eastAsia="nl-NL"/>
-        </w:rPr>
-        <w:t xml:space="preserve">. Je krijgt dan een </w:t>
-      </w:r>
-      <w:r>
-        <w:rPr>
-          <w:rFonts w:ascii="Calibri" w:eastAsia="Times New Roman" w:hAnsi="Calibri" w:cs="Calibri"/>
-          <w:lang w:eastAsia="nl-NL"/>
-        </w:rPr>
-        <w:t xml:space="preserve">als </w:t>
-      </w:r>
-      <w:proofErr w:type="spellStart"/>
-      <w:r>
-        <w:rPr>
-          <w:rFonts w:ascii="Calibri" w:eastAsia="Times New Roman" w:hAnsi="Calibri" w:cs="Calibri"/>
-          <w:lang w:eastAsia="nl-NL"/>
-        </w:rPr>
-        <w:t>admin</w:t>
-      </w:r>
-      <w:proofErr w:type="spellEnd"/>
-      <w:r>
-        <w:rPr>
-          <w:rFonts w:ascii="Calibri" w:eastAsia="Times New Roman" w:hAnsi="Calibri" w:cs="Calibri"/>
-          <w:lang w:eastAsia="nl-NL"/>
-        </w:rPr>
-        <w:t xml:space="preserve"> een </w:t>
-      </w:r>
-      <w:r>
-        <w:rPr>
-          <w:rFonts w:ascii="Calibri" w:eastAsia="Times New Roman" w:hAnsi="Calibri" w:cs="Calibri"/>
-          <w:lang w:eastAsia="nl-NL"/>
-        </w:rPr>
-        <w:t xml:space="preserve">dashboard met 4 knoppen. Een om </w:t>
-      </w:r>
-      <w:r>
-        <w:rPr>
-          <w:rFonts w:ascii="Calibri" w:eastAsia="Times New Roman" w:hAnsi="Calibri" w:cs="Calibri"/>
-          <w:lang w:eastAsia="nl-NL"/>
-        </w:rPr>
-        <w:t>bioscopen te kunnen</w:t>
-      </w:r>
-      <w:r>
-        <w:rPr>
-          <w:rFonts w:ascii="Calibri" w:eastAsia="Times New Roman" w:hAnsi="Calibri" w:cs="Calibri"/>
-          <w:lang w:eastAsia="nl-NL"/>
-        </w:rPr>
-        <w:t xml:space="preserve"> te gaan. Een </w:t>
-      </w:r>
-      <w:r>
-        <w:rPr>
-          <w:rFonts w:ascii="Calibri" w:eastAsia="Times New Roman" w:hAnsi="Calibri" w:cs="Calibri"/>
-          <w:lang w:eastAsia="nl-NL"/>
-        </w:rPr>
-        <w:t>om naar pakketten te gaan</w:t>
-      </w:r>
-      <w:r>
-        <w:rPr>
-          <w:rFonts w:ascii="Calibri" w:eastAsia="Times New Roman" w:hAnsi="Calibri" w:cs="Calibri"/>
-          <w:lang w:eastAsia="nl-NL"/>
-        </w:rPr>
-        <w:t xml:space="preserve">. Een om </w:t>
-      </w:r>
-      <w:r>
-        <w:rPr>
-          <w:rFonts w:ascii="Calibri" w:eastAsia="Times New Roman" w:hAnsi="Calibri" w:cs="Calibri"/>
-          <w:lang w:eastAsia="nl-NL"/>
-        </w:rPr>
-        <w:t>terug  te gaan naar de homepagina</w:t>
-      </w:r>
-      <w:r>
-        <w:rPr>
-          <w:rFonts w:ascii="Calibri" w:eastAsia="Times New Roman" w:hAnsi="Calibri" w:cs="Calibri"/>
-          <w:lang w:eastAsia="nl-NL"/>
-        </w:rPr>
-        <w:t xml:space="preserve">. En een om </w:t>
-      </w:r>
-      <w:r>
-        <w:rPr>
-          <w:rFonts w:ascii="Calibri" w:eastAsia="Times New Roman" w:hAnsi="Calibri" w:cs="Calibri"/>
-          <w:lang w:eastAsia="nl-NL"/>
-        </w:rPr>
-        <w:t>uit te loggen.</w:t>
-      </w:r>
-      <w:r>
-        <w:rPr>
-          <w:rFonts w:ascii="Calibri" w:eastAsia="Times New Roman" w:hAnsi="Calibri" w:cs="Calibri"/>
-          <w:lang w:eastAsia="nl-NL"/>
-        </w:rPr>
-        <w:t xml:space="preserve"> Als je ingelogd bent als bioscoop heb je een dashboard van 3 knoppen. Eentje om terug te gaan naar de homepagina. Eentje om te selecteren wat er allemaal beschikbaar is. En eentje om uit te loggen</w:t>
-      </w:r>
-    </w:p>
-    <w:p>
-      <w:pPr>
-        <w:spacing w:line="240" w:lineRule="auto"/>
-        <w:ind w:left="720"/>
-        <w:rPr>
-          <w:rFonts w:ascii="Calibri" w:eastAsia="Times New Roman" w:hAnsi="Calibri" w:cs="Calibri"/>
-          <w:lang w:eastAsia="nl-NL"/>
-        </w:rPr>
-      </w:pPr>
+        <w:t>Hierboven ziet u de pakketten pagina. Hier kunt u een pakket kiezen die u bij uw bioscoop wilt. En dan erbij kopen.</w:t>
+      </w:r>
     </w:p>
     <w:p>
       <w:pPr>
@@ -3045,10 +2608,10 @@
         </w:rPr>
         <w:lastRenderedPageBreak/>
         <w:drawing>
-          <wp:inline distT="0" distB="0" distL="0" distR="0" wp14:anchorId="0386EF2E" wp14:editId="5CD1AB05">
-            <wp:extent cx="5760720" cy="5804535"/>
-            <wp:effectExtent l="0" t="0" r="0" b="5715"/>
-            <wp:docPr id="23" name="Afbeelding 23"/>
+          <wp:inline distT="0" distB="0" distL="0" distR="0" wp14:anchorId="70264297" wp14:editId="06D598BD">
+            <wp:extent cx="3819525" cy="5219700"/>
+            <wp:effectExtent l="0" t="0" r="9525" b="0"/>
+            <wp:docPr id="1" name="Afbeelding 1"/>
             <wp:cNvGraphicFramePr>
               <a:graphicFrameLocks xmlns:a="http://schemas.openxmlformats.org/drawingml/2006/main" noChangeAspect="1"/>
             </wp:cNvGraphicFramePr>
@@ -3068,7 +2631,7 @@
                   <pic:spPr>
                     <a:xfrm>
                       <a:off x="0" y="0"/>
-                      <a:ext cx="5760720" cy="5804535"/>
+                      <a:ext cx="3819525" cy="5219700"/>
                     </a:xfrm>
                     <a:prstGeom prst="rect">
                       <a:avLst/>
@@ -3102,21 +2665,35 @@
           <w:rFonts w:ascii="Calibri" w:eastAsia="Times New Roman" w:hAnsi="Calibri" w:cs="Calibri"/>
           <w:lang w:eastAsia="nl-NL"/>
         </w:rPr>
-        <w:t>bioscoop pagina</w:t>
-      </w:r>
-      <w:r>
-        <w:rPr>
-          <w:rFonts w:ascii="Calibri" w:eastAsia="Times New Roman" w:hAnsi="Calibri" w:cs="Calibri"/>
-          <w:lang w:eastAsia="nl-NL"/>
-        </w:rPr>
-        <w:t xml:space="preserve">, Hier kom je op binnen als je </w:t>
-      </w:r>
-      <w:r>
-        <w:rPr>
-          <w:rFonts w:ascii="Calibri" w:eastAsia="Times New Roman" w:hAnsi="Calibri" w:cs="Calibri"/>
-          <w:lang w:eastAsia="nl-NL"/>
-        </w:rPr>
-        <w:t>ingelogd bent als</w:t>
+        <w:t>bioscoopbeheerder</w:t>
+      </w:r>
+      <w:r>
+        <w:rPr>
+          <w:rFonts w:ascii="Calibri" w:eastAsia="Times New Roman" w:hAnsi="Calibri" w:cs="Calibri"/>
+          <w:lang w:eastAsia="nl-NL"/>
+        </w:rPr>
+        <w:t>/</w:t>
+      </w:r>
+      <w:r>
+        <w:rPr>
+          <w:rFonts w:ascii="Calibri" w:eastAsia="Times New Roman" w:hAnsi="Calibri" w:cs="Calibri"/>
+          <w:lang w:eastAsia="nl-NL"/>
+        </w:rPr>
+        <w:t xml:space="preserve">admin loginpagina. Hier komt u </w:t>
+      </w:r>
+      <w:r>
+        <w:rPr>
+          <w:rFonts w:ascii="Calibri" w:eastAsia="Times New Roman" w:hAnsi="Calibri" w:cs="Calibri"/>
+          <w:lang w:eastAsia="nl-NL"/>
+        </w:rPr>
+        <w:t xml:space="preserve">als u </w:t>
+      </w:r>
+      <w:r>
+        <w:rPr>
+          <w:rFonts w:ascii="Calibri" w:eastAsia="Times New Roman" w:hAnsi="Calibri" w:cs="Calibri"/>
+          <w:lang w:eastAsia="nl-NL"/>
+        </w:rPr>
+        <w:t>op de homepagina inloggen drukt</w:t>
       </w:r>
       <w:r>
         <w:rPr>
@@ -3130,7 +2707,35 @@
           <w:rFonts w:ascii="Calibri" w:eastAsia="Times New Roman" w:hAnsi="Calibri" w:cs="Calibri"/>
           <w:lang w:eastAsia="nl-NL"/>
         </w:rPr>
-        <w:t xml:space="preserve">een bioscoop beheerder. Hier kunnen de bioscoopbeheerders aanpassen hoeveel zalen en plekken ze beschikbaar hebben en wat voor apparatuur. </w:t>
+        <w:t>in de navigatie</w:t>
+      </w:r>
+      <w:r>
+        <w:rPr>
+          <w:rFonts w:ascii="Calibri" w:eastAsia="Times New Roman" w:hAnsi="Calibri" w:cs="Calibri"/>
+          <w:lang w:eastAsia="nl-NL"/>
+        </w:rPr>
+        <w:t>. Hier kunt u inloggen om naar de admin</w:t>
+      </w:r>
+      <w:r>
+        <w:rPr>
+          <w:rFonts w:ascii="Calibri" w:eastAsia="Times New Roman" w:hAnsi="Calibri" w:cs="Calibri"/>
+          <w:lang w:eastAsia="nl-NL"/>
+        </w:rPr>
+        <w:t>/</w:t>
+      </w:r>
+      <w:r>
+        <w:rPr>
+          <w:rFonts w:ascii="Calibri" w:eastAsia="Times New Roman" w:hAnsi="Calibri" w:cs="Calibri"/>
+          <w:lang w:eastAsia="nl-NL"/>
+        </w:rPr>
+        <w:t xml:space="preserve">bioscoopbeheerder </w:t>
+      </w:r>
+      <w:r>
+        <w:rPr>
+          <w:rFonts w:ascii="Calibri" w:eastAsia="Times New Roman" w:hAnsi="Calibri" w:cs="Calibri"/>
+          <w:lang w:eastAsia="nl-NL"/>
+        </w:rPr>
+        <w:t xml:space="preserve">dashboard te gaan. </w:t>
       </w:r>
     </w:p>
     <w:p>
@@ -3148,10 +2753,10 @@
         </w:rPr>
         <w:lastRenderedPageBreak/>
         <w:drawing>
-          <wp:inline distT="0" distB="0" distL="0" distR="0" wp14:anchorId="28228072" wp14:editId="63C05C62">
-            <wp:extent cx="5760720" cy="6005830"/>
-            <wp:effectExtent l="0" t="0" r="0" b="0"/>
-            <wp:docPr id="24" name="Afbeelding 24"/>
+          <wp:inline distT="0" distB="0" distL="0" distR="0" wp14:anchorId="6F922F9F" wp14:editId="5639CF83">
+            <wp:extent cx="3771900" cy="3819525"/>
+            <wp:effectExtent l="0" t="0" r="0" b="9525"/>
+            <wp:docPr id="22" name="Afbeelding 22"/>
             <wp:cNvGraphicFramePr>
               <a:graphicFrameLocks xmlns:a="http://schemas.openxmlformats.org/drawingml/2006/main" noChangeAspect="1"/>
             </wp:cNvGraphicFramePr>
@@ -3171,7 +2776,7 @@
                   <pic:spPr>
                     <a:xfrm>
                       <a:off x="0" y="0"/>
-                      <a:ext cx="5760720" cy="6005830"/>
+                      <a:ext cx="3771900" cy="3819525"/>
                     </a:xfrm>
                     <a:prstGeom prst="rect">
                       <a:avLst/>
@@ -3205,42 +2810,105 @@
           <w:rFonts w:ascii="Calibri" w:eastAsia="Times New Roman" w:hAnsi="Calibri" w:cs="Calibri"/>
           <w:lang w:eastAsia="nl-NL"/>
         </w:rPr>
-        <w:t>Bioscoopzaal toevoeg pagina</w:t>
-      </w:r>
-      <w:r>
-        <w:rPr>
-          <w:rFonts w:ascii="Calibri" w:eastAsia="Times New Roman" w:hAnsi="Calibri" w:cs="Calibri"/>
-          <w:lang w:eastAsia="nl-NL"/>
-        </w:rPr>
-        <w:t xml:space="preserve">, Hier kom je op binnen als je </w:t>
-      </w:r>
-      <w:r>
-        <w:rPr>
-          <w:rFonts w:ascii="Calibri" w:eastAsia="Times New Roman" w:hAnsi="Calibri" w:cs="Calibri"/>
-          <w:lang w:eastAsia="nl-NL"/>
-        </w:rPr>
-        <w:t>bij bioscoopzalen pagina drukt op de knop zaal toevoegen.</w:t>
-      </w:r>
-      <w:r>
-        <w:rPr>
-          <w:rFonts w:ascii="Calibri" w:eastAsia="Times New Roman" w:hAnsi="Calibri" w:cs="Calibri"/>
-          <w:lang w:eastAsia="nl-NL"/>
-        </w:rPr>
-        <w:t xml:space="preserve"> Hier k</w:t>
-      </w:r>
-      <w:r>
-        <w:rPr>
-          <w:rFonts w:ascii="Calibri" w:eastAsia="Times New Roman" w:hAnsi="Calibri" w:cs="Calibri"/>
-          <w:lang w:eastAsia="nl-NL"/>
-        </w:rPr>
-        <w:t>an de bioscoop beheerder een nieuwe zaal toevoegen als die wil</w:t>
-      </w:r>
-      <w:r>
-        <w:rPr>
-          <w:rFonts w:ascii="Calibri" w:eastAsia="Times New Roman" w:hAnsi="Calibri" w:cs="Calibri"/>
-          <w:lang w:eastAsia="nl-NL"/>
-        </w:rPr>
-        <w:t xml:space="preserve">. </w:t>
+        <w:t>dashboard</w:t>
+      </w:r>
+      <w:r>
+        <w:rPr>
+          <w:rFonts w:ascii="Calibri" w:eastAsia="Times New Roman" w:hAnsi="Calibri" w:cs="Calibri"/>
+          <w:lang w:eastAsia="nl-NL"/>
+        </w:rPr>
+        <w:t>. Hier kom je binnen als je bent ingelogd als admin</w:t>
+      </w:r>
+      <w:r>
+        <w:rPr>
+          <w:rFonts w:ascii="Calibri" w:eastAsia="Times New Roman" w:hAnsi="Calibri" w:cs="Calibri"/>
+          <w:lang w:eastAsia="nl-NL"/>
+        </w:rPr>
+        <w:t>/</w:t>
+      </w:r>
+      <w:r>
+        <w:rPr>
+          <w:rFonts w:ascii="Calibri" w:eastAsia="Times New Roman" w:hAnsi="Calibri" w:cs="Calibri"/>
+          <w:lang w:eastAsia="nl-NL"/>
+        </w:rPr>
+        <w:t>bioscoop</w:t>
+      </w:r>
+      <w:r>
+        <w:rPr>
+          <w:rFonts w:ascii="Calibri" w:eastAsia="Times New Roman" w:hAnsi="Calibri" w:cs="Calibri"/>
+          <w:lang w:eastAsia="nl-NL"/>
+        </w:rPr>
+        <w:t xml:space="preserve">. Je krijgt dan een </w:t>
+      </w:r>
+      <w:r>
+        <w:rPr>
+          <w:rFonts w:ascii="Calibri" w:eastAsia="Times New Roman" w:hAnsi="Calibri" w:cs="Calibri"/>
+          <w:lang w:eastAsia="nl-NL"/>
+        </w:rPr>
+        <w:t xml:space="preserve">als admin een </w:t>
+      </w:r>
+      <w:r>
+        <w:rPr>
+          <w:rFonts w:ascii="Calibri" w:eastAsia="Times New Roman" w:hAnsi="Calibri" w:cs="Calibri"/>
+          <w:lang w:eastAsia="nl-NL"/>
+        </w:rPr>
+        <w:t xml:space="preserve">dashboard met 4 knoppen. Een om </w:t>
+      </w:r>
+      <w:r>
+        <w:rPr>
+          <w:rFonts w:ascii="Calibri" w:eastAsia="Times New Roman" w:hAnsi="Calibri" w:cs="Calibri"/>
+          <w:lang w:eastAsia="nl-NL"/>
+        </w:rPr>
+        <w:t>bioscopen te kunnen</w:t>
+      </w:r>
+      <w:r>
+        <w:rPr>
+          <w:rFonts w:ascii="Calibri" w:eastAsia="Times New Roman" w:hAnsi="Calibri" w:cs="Calibri"/>
+          <w:lang w:eastAsia="nl-NL"/>
+        </w:rPr>
+        <w:t xml:space="preserve"> te gaan. Een </w:t>
+      </w:r>
+      <w:r>
+        <w:rPr>
+          <w:rFonts w:ascii="Calibri" w:eastAsia="Times New Roman" w:hAnsi="Calibri" w:cs="Calibri"/>
+          <w:lang w:eastAsia="nl-NL"/>
+        </w:rPr>
+        <w:t>om naar pakketten te gaan</w:t>
+      </w:r>
+      <w:r>
+        <w:rPr>
+          <w:rFonts w:ascii="Calibri" w:eastAsia="Times New Roman" w:hAnsi="Calibri" w:cs="Calibri"/>
+          <w:lang w:eastAsia="nl-NL"/>
+        </w:rPr>
+        <w:t xml:space="preserve">. Een om </w:t>
+      </w:r>
+      <w:r>
+        <w:rPr>
+          <w:rFonts w:ascii="Calibri" w:eastAsia="Times New Roman" w:hAnsi="Calibri" w:cs="Calibri"/>
+          <w:lang w:eastAsia="nl-NL"/>
+        </w:rPr>
+        <w:t>terug  te gaan naar de homepagina</w:t>
+      </w:r>
+      <w:r>
+        <w:rPr>
+          <w:rFonts w:ascii="Calibri" w:eastAsia="Times New Roman" w:hAnsi="Calibri" w:cs="Calibri"/>
+          <w:lang w:eastAsia="nl-NL"/>
+        </w:rPr>
+        <w:t xml:space="preserve">. En een om </w:t>
+      </w:r>
+      <w:r>
+        <w:rPr>
+          <w:rFonts w:ascii="Calibri" w:eastAsia="Times New Roman" w:hAnsi="Calibri" w:cs="Calibri"/>
+          <w:lang w:eastAsia="nl-NL"/>
+        </w:rPr>
+        <w:t>uit te loggen.</w:t>
+      </w:r>
+      <w:r>
+        <w:rPr>
+          <w:rFonts w:ascii="Calibri" w:eastAsia="Times New Roman" w:hAnsi="Calibri" w:cs="Calibri"/>
+          <w:lang w:eastAsia="nl-NL"/>
+        </w:rPr>
+        <w:t xml:space="preserve"> Als je ingelogd bent als bioscoop heb je een dashboard van 3 knoppen. Eentje om terug te gaan naar de homepagina. Eentje om te selecteren wat er allemaal beschikbaar is. En eentje om uit te loggen</w:t>
       </w:r>
     </w:p>
     <w:p>
@@ -3268,10 +2936,10 @@
         </w:rPr>
         <w:lastRenderedPageBreak/>
         <w:drawing>
-          <wp:inline distT="0" distB="0" distL="0" distR="0" wp14:anchorId="35C2B484" wp14:editId="1AC743F1">
-            <wp:extent cx="5760720" cy="6385560"/>
-            <wp:effectExtent l="0" t="0" r="0" b="0"/>
-            <wp:docPr id="25" name="Afbeelding 25"/>
+          <wp:inline distT="0" distB="0" distL="0" distR="0" wp14:anchorId="0386EF2E" wp14:editId="5CD1AB05">
+            <wp:extent cx="5760720" cy="5804535"/>
+            <wp:effectExtent l="0" t="0" r="0" b="5715"/>
+            <wp:docPr id="23" name="Afbeelding 23"/>
             <wp:cNvGraphicFramePr>
               <a:graphicFrameLocks xmlns:a="http://schemas.openxmlformats.org/drawingml/2006/main" noChangeAspect="1"/>
             </wp:cNvGraphicFramePr>
@@ -3291,7 +2959,7 @@
                   <pic:spPr>
                     <a:xfrm>
                       <a:off x="0" y="0"/>
-                      <a:ext cx="5760720" cy="6385560"/>
+                      <a:ext cx="5760720" cy="5804535"/>
                     </a:xfrm>
                     <a:prstGeom prst="rect">
                       <a:avLst/>
@@ -3318,28 +2986,42 @@
           <w:rFonts w:ascii="Calibri" w:eastAsia="Times New Roman" w:hAnsi="Calibri" w:cs="Calibri"/>
           <w:lang w:eastAsia="nl-NL"/>
         </w:rPr>
-        <w:t>Hierboven ziet u de</w:t>
-      </w:r>
-      <w:r>
-        <w:rPr>
-          <w:rFonts w:ascii="Calibri" w:eastAsia="Times New Roman" w:hAnsi="Calibri" w:cs="Calibri"/>
-          <w:lang w:eastAsia="nl-NL"/>
-        </w:rPr>
-        <w:t xml:space="preserve"> bioscoopzaal aanpas pagina</w:t>
-      </w:r>
-      <w:r>
-        <w:rPr>
-          <w:rFonts w:ascii="Calibri" w:eastAsia="Times New Roman" w:hAnsi="Calibri" w:cs="Calibri"/>
-          <w:lang w:eastAsia="nl-NL"/>
-        </w:rPr>
-        <w:t xml:space="preserve">. Hier komt </w:t>
-      </w:r>
-      <w:r>
-        <w:rPr>
-          <w:rFonts w:ascii="Calibri" w:eastAsia="Times New Roman" w:hAnsi="Calibri" w:cs="Calibri"/>
-          <w:lang w:eastAsia="nl-NL"/>
-        </w:rPr>
-        <w:t xml:space="preserve">u als op de bioscoop pagina op de knop bioscoop zaal aanpassen drukt. Hier kunt bioscoop aanpassen, hoeveel zalen er beschikbaar zijn en zitplaatsen. </w:t>
+        <w:t xml:space="preserve">Hierboven ziet u de </w:t>
+      </w:r>
+      <w:r>
+        <w:rPr>
+          <w:rFonts w:ascii="Calibri" w:eastAsia="Times New Roman" w:hAnsi="Calibri" w:cs="Calibri"/>
+          <w:lang w:eastAsia="nl-NL"/>
+        </w:rPr>
+        <w:t>bioscoop pagina</w:t>
+      </w:r>
+      <w:r>
+        <w:rPr>
+          <w:rFonts w:ascii="Calibri" w:eastAsia="Times New Roman" w:hAnsi="Calibri" w:cs="Calibri"/>
+          <w:lang w:eastAsia="nl-NL"/>
+        </w:rPr>
+        <w:t xml:space="preserve">, Hier kom je op binnen als je </w:t>
+      </w:r>
+      <w:r>
+        <w:rPr>
+          <w:rFonts w:ascii="Calibri" w:eastAsia="Times New Roman" w:hAnsi="Calibri" w:cs="Calibri"/>
+          <w:lang w:eastAsia="nl-NL"/>
+        </w:rPr>
+        <w:t>ingelogd bent als</w:t>
+      </w:r>
+      <w:r>
+        <w:rPr>
+          <w:rFonts w:ascii="Calibri" w:eastAsia="Times New Roman" w:hAnsi="Calibri" w:cs="Calibri"/>
+          <w:lang w:eastAsia="nl-NL"/>
+        </w:rPr>
+        <w:t xml:space="preserve"> </w:t>
+      </w:r>
+      <w:r>
+        <w:rPr>
+          <w:rFonts w:ascii="Calibri" w:eastAsia="Times New Roman" w:hAnsi="Calibri" w:cs="Calibri"/>
+          <w:lang w:eastAsia="nl-NL"/>
+        </w:rPr>
+        <w:t xml:space="preserve">een bioscoop beheerder. Hier kunnen de bioscoopbeheerders aanpassen hoeveel zalen en plekken ze beschikbaar hebben en wat voor apparatuur. </w:t>
       </w:r>
     </w:p>
     <w:p>
@@ -3349,15 +3031,6 @@
         <w:rPr>
           <w:rFonts w:ascii="Calibri" w:eastAsia="Times New Roman" w:hAnsi="Calibri" w:cs="Calibri"/>
           <w:lang w:eastAsia="nl-NL"/>
-        </w:rPr>
-      </w:pPr>
-    </w:p>
-    <w:p>
-      <w:pPr>
-        <w:spacing w:line="240" w:lineRule="auto"/>
-        <w:ind w:left="720"/>
-        <w:rPr>
-          <w:noProof/>
         </w:rPr>
       </w:pPr>
       <w:r>
@@ -3366,10 +3039,10 @@
         </w:rPr>
         <w:lastRenderedPageBreak/>
         <w:drawing>
-          <wp:inline distT="0" distB="0" distL="0" distR="0" wp14:anchorId="3F621DF3" wp14:editId="2F1BAC5C">
-            <wp:extent cx="5760720" cy="5787390"/>
-            <wp:effectExtent l="0" t="0" r="0" b="3810"/>
-            <wp:docPr id="26" name="Afbeelding 26"/>
+          <wp:inline distT="0" distB="0" distL="0" distR="0" wp14:anchorId="28228072" wp14:editId="63C05C62">
+            <wp:extent cx="5760720" cy="6005830"/>
+            <wp:effectExtent l="0" t="0" r="0" b="0"/>
+            <wp:docPr id="24" name="Afbeelding 24"/>
             <wp:cNvGraphicFramePr>
               <a:graphicFrameLocks xmlns:a="http://schemas.openxmlformats.org/drawingml/2006/main" noChangeAspect="1"/>
             </wp:cNvGraphicFramePr>
@@ -3389,7 +3062,7 @@
                   <pic:spPr>
                     <a:xfrm>
                       <a:off x="0" y="0"/>
-                      <a:ext cx="5760720" cy="5787390"/>
+                      <a:ext cx="5760720" cy="6005830"/>
                     </a:xfrm>
                     <a:prstGeom prst="rect">
                       <a:avLst/>
@@ -3404,13 +3077,6 @@
     </w:p>
     <w:p>
       <w:pPr>
-        <w:rPr>
-          <w:noProof/>
-        </w:rPr>
-      </w:pPr>
-    </w:p>
-    <w:p>
-      <w:pPr>
         <w:spacing w:line="240" w:lineRule="auto"/>
         <w:ind w:left="720"/>
         <w:rPr>
@@ -3425,60 +3091,67 @@
         </w:rPr>
         <w:t xml:space="preserve">Hierboven ziet u de </w:t>
       </w:r>
-      <w:proofErr w:type="spellStart"/>
-      <w:r>
-        <w:rPr>
-          <w:rFonts w:ascii="Calibri" w:eastAsia="Times New Roman" w:hAnsi="Calibri" w:cs="Calibri"/>
-          <w:lang w:eastAsia="nl-NL"/>
-        </w:rPr>
-        <w:t>adminpagina</w:t>
-      </w:r>
-      <w:proofErr w:type="spellEnd"/>
-      <w:r>
-        <w:rPr>
-          <w:rFonts w:ascii="Calibri" w:eastAsia="Times New Roman" w:hAnsi="Calibri" w:cs="Calibri"/>
-          <w:lang w:eastAsia="nl-NL"/>
-        </w:rPr>
-        <w:t xml:space="preserve">, Hier kom je op binnen als je ingelogd bent als een </w:t>
-      </w:r>
-      <w:proofErr w:type="spellStart"/>
-      <w:r>
-        <w:rPr>
-          <w:rFonts w:ascii="Calibri" w:eastAsia="Times New Roman" w:hAnsi="Calibri" w:cs="Calibri"/>
-          <w:lang w:eastAsia="nl-NL"/>
-        </w:rPr>
-        <w:t>admin</w:t>
-      </w:r>
-      <w:proofErr w:type="spellEnd"/>
-      <w:r>
-        <w:rPr>
-          <w:rFonts w:ascii="Calibri" w:eastAsia="Times New Roman" w:hAnsi="Calibri" w:cs="Calibri"/>
-          <w:lang w:eastAsia="nl-NL"/>
-        </w:rPr>
-        <w:t xml:space="preserve">. Hier kunnen de </w:t>
-      </w:r>
-      <w:proofErr w:type="spellStart"/>
-      <w:r>
-        <w:rPr>
-          <w:rFonts w:ascii="Calibri" w:eastAsia="Times New Roman" w:hAnsi="Calibri" w:cs="Calibri"/>
-          <w:lang w:eastAsia="nl-NL"/>
-        </w:rPr>
-        <w:t>admins</w:t>
-      </w:r>
-      <w:proofErr w:type="spellEnd"/>
-      <w:r>
-        <w:rPr>
-          <w:rFonts w:ascii="Calibri" w:eastAsia="Times New Roman" w:hAnsi="Calibri" w:cs="Calibri"/>
-          <w:lang w:eastAsia="nl-NL"/>
-        </w:rPr>
-        <w:t xml:space="preserve"> aanpassen welke bioscopen er actief zijn en welke niet. Ook kunnen ze hier de bioscopen aanpassen. En verwijderen.</w:t>
-      </w:r>
-    </w:p>
-    <w:p>
-      <w:pPr>
-        <w:tabs>
-          <w:tab w:val="left" w:pos="2280"/>
-        </w:tabs>
+      <w:r>
+        <w:rPr>
+          <w:rFonts w:ascii="Calibri" w:eastAsia="Times New Roman" w:hAnsi="Calibri" w:cs="Calibri"/>
+          <w:lang w:eastAsia="nl-NL"/>
+        </w:rPr>
+        <w:t>Bioscoopzaal toevoeg pagina</w:t>
+      </w:r>
+      <w:r>
+        <w:rPr>
+          <w:rFonts w:ascii="Calibri" w:eastAsia="Times New Roman" w:hAnsi="Calibri" w:cs="Calibri"/>
+          <w:lang w:eastAsia="nl-NL"/>
+        </w:rPr>
+        <w:t xml:space="preserve">, Hier kom je op binnen als je </w:t>
+      </w:r>
+      <w:r>
+        <w:rPr>
+          <w:rFonts w:ascii="Calibri" w:eastAsia="Times New Roman" w:hAnsi="Calibri" w:cs="Calibri"/>
+          <w:lang w:eastAsia="nl-NL"/>
+        </w:rPr>
+        <w:t>bij bioscoopzalen pagina drukt op de knop zaal toevoegen.</w:t>
+      </w:r>
+      <w:r>
+        <w:rPr>
+          <w:rFonts w:ascii="Calibri" w:eastAsia="Times New Roman" w:hAnsi="Calibri" w:cs="Calibri"/>
+          <w:lang w:eastAsia="nl-NL"/>
+        </w:rPr>
+        <w:t xml:space="preserve"> Hier k</w:t>
+      </w:r>
+      <w:r>
+        <w:rPr>
+          <w:rFonts w:ascii="Calibri" w:eastAsia="Times New Roman" w:hAnsi="Calibri" w:cs="Calibri"/>
+          <w:lang w:eastAsia="nl-NL"/>
+        </w:rPr>
+        <w:t>an de bioscoop beheerder een nieuwe zaal toevoegen als die wil</w:t>
+      </w:r>
+      <w:r>
+        <w:rPr>
+          <w:rFonts w:ascii="Calibri" w:eastAsia="Times New Roman" w:hAnsi="Calibri" w:cs="Calibri"/>
+          <w:lang w:eastAsia="nl-NL"/>
+        </w:rPr>
+        <w:t xml:space="preserve">. </w:t>
+      </w:r>
+    </w:p>
+    <w:p>
+      <w:pPr>
+        <w:spacing w:line="240" w:lineRule="auto"/>
+        <w:ind w:left="720"/>
+        <w:rPr>
+          <w:rFonts w:ascii="Calibri" w:eastAsia="Times New Roman" w:hAnsi="Calibri" w:cs="Calibri"/>
+          <w:lang w:eastAsia="nl-NL"/>
+        </w:rPr>
+      </w:pPr>
+    </w:p>
+    <w:p>
+      <w:pPr>
+        <w:spacing w:line="240" w:lineRule="auto"/>
+        <w:ind w:left="720"/>
+        <w:rPr>
+          <w:rFonts w:ascii="Calibri" w:eastAsia="Times New Roman" w:hAnsi="Calibri" w:cs="Calibri"/>
+          <w:lang w:eastAsia="nl-NL"/>
+        </w:rPr>
       </w:pPr>
       <w:r>
         <w:rPr>
@@ -3486,10 +3159,10 @@
         </w:rPr>
         <w:lastRenderedPageBreak/>
         <w:drawing>
-          <wp:inline distT="0" distB="0" distL="0" distR="0" wp14:anchorId="7006DF40" wp14:editId="52AFA025">
-            <wp:extent cx="4429125" cy="7019925"/>
-            <wp:effectExtent l="0" t="0" r="9525" b="9525"/>
-            <wp:docPr id="27" name="Afbeelding 27"/>
+          <wp:inline distT="0" distB="0" distL="0" distR="0" wp14:anchorId="35C2B484" wp14:editId="1AC743F1">
+            <wp:extent cx="5760720" cy="6385560"/>
+            <wp:effectExtent l="0" t="0" r="0" b="0"/>
+            <wp:docPr id="25" name="Afbeelding 25"/>
             <wp:cNvGraphicFramePr>
               <a:graphicFrameLocks xmlns:a="http://schemas.openxmlformats.org/drawingml/2006/main" noChangeAspect="1"/>
             </wp:cNvGraphicFramePr>
@@ -3509,7 +3182,7 @@
                   <pic:spPr>
                     <a:xfrm>
                       <a:off x="0" y="0"/>
-                      <a:ext cx="4429125" cy="7019925"/>
+                      <a:ext cx="5760720" cy="6385560"/>
                     </a:xfrm>
                     <a:prstGeom prst="rect">
                       <a:avLst/>
@@ -3522,47 +3195,72 @@
         </w:drawing>
       </w:r>
     </w:p>
-    <w:p/>
-    <w:p>
-      <w:r>
-        <w:t xml:space="preserve">Hierboven ziet u de </w:t>
-      </w:r>
-      <w:r>
-        <w:t>bioscoop account aanpassen pagina</w:t>
-      </w:r>
-      <w:r>
-        <w:t xml:space="preserve">, hier </w:t>
-      </w:r>
-      <w:r>
-        <w:t xml:space="preserve">kom je als je op de </w:t>
-      </w:r>
-      <w:proofErr w:type="spellStart"/>
-      <w:r>
-        <w:t>adminpagina</w:t>
-      </w:r>
-      <w:proofErr w:type="spellEnd"/>
-      <w:r>
-        <w:t xml:space="preserve"> op de knop bioscoop aanpassen drukt. Hier kan je de </w:t>
-      </w:r>
-      <w:r>
-        <w:t>naam</w:t>
-      </w:r>
-      <w:r>
-        <w:t xml:space="preserve"> de foto en de inloggegevens wijzigen.</w:t>
-      </w:r>
-    </w:p>
-    <w:p/>
-    <w:p>
+    <w:p>
+      <w:pPr>
+        <w:spacing w:line="240" w:lineRule="auto"/>
+        <w:ind w:left="720"/>
+        <w:rPr>
+          <w:rFonts w:ascii="Calibri" w:eastAsia="Times New Roman" w:hAnsi="Calibri" w:cs="Calibri"/>
+          <w:lang w:eastAsia="nl-NL"/>
+        </w:rPr>
+      </w:pPr>
+      <w:r>
+        <w:rPr>
+          <w:rFonts w:ascii="Calibri" w:eastAsia="Times New Roman" w:hAnsi="Calibri" w:cs="Calibri"/>
+          <w:lang w:eastAsia="nl-NL"/>
+        </w:rPr>
+        <w:t>Hierboven ziet u de</w:t>
+      </w:r>
+      <w:r>
+        <w:rPr>
+          <w:rFonts w:ascii="Calibri" w:eastAsia="Times New Roman" w:hAnsi="Calibri" w:cs="Calibri"/>
+          <w:lang w:eastAsia="nl-NL"/>
+        </w:rPr>
+        <w:t xml:space="preserve"> bioscoopzaal aanpas pagina</w:t>
+      </w:r>
+      <w:r>
+        <w:rPr>
+          <w:rFonts w:ascii="Calibri" w:eastAsia="Times New Roman" w:hAnsi="Calibri" w:cs="Calibri"/>
+          <w:lang w:eastAsia="nl-NL"/>
+        </w:rPr>
+        <w:t xml:space="preserve">. Hier komt </w:t>
+      </w:r>
+      <w:r>
+        <w:rPr>
+          <w:rFonts w:ascii="Calibri" w:eastAsia="Times New Roman" w:hAnsi="Calibri" w:cs="Calibri"/>
+          <w:lang w:eastAsia="nl-NL"/>
+        </w:rPr>
+        <w:t xml:space="preserve">u als op de bioscoop pagina op de knop bioscoop zaal aanpassen drukt. Hier kunt bioscoop aanpassen, hoeveel zalen er beschikbaar zijn en zitplaatsen. </w:t>
+      </w:r>
+    </w:p>
+    <w:p>
+      <w:pPr>
+        <w:spacing w:line="240" w:lineRule="auto"/>
+        <w:ind w:left="720"/>
+        <w:rPr>
+          <w:rFonts w:ascii="Calibri" w:eastAsia="Times New Roman" w:hAnsi="Calibri" w:cs="Calibri"/>
+          <w:lang w:eastAsia="nl-NL"/>
+        </w:rPr>
+      </w:pPr>
+    </w:p>
+    <w:p>
+      <w:pPr>
+        <w:spacing w:line="240" w:lineRule="auto"/>
+        <w:ind w:left="720"/>
+        <w:rPr>
+          <w:noProof/>
+        </w:rPr>
+      </w:pPr>
       <w:r>
         <w:rPr>
           <w:noProof/>
         </w:rPr>
         <w:lastRenderedPageBreak/>
         <w:drawing>
-          <wp:inline distT="0" distB="0" distL="0" distR="0" wp14:anchorId="6D9D31E9" wp14:editId="4E565CFC">
-            <wp:extent cx="5760720" cy="5979795"/>
-            <wp:effectExtent l="0" t="0" r="0" b="1905"/>
-            <wp:docPr id="2" name="Afbeelding 2"/>
+          <wp:inline distT="0" distB="0" distL="0" distR="0" wp14:anchorId="3F621DF3" wp14:editId="2F1BAC5C">
+            <wp:extent cx="5760720" cy="5787390"/>
+            <wp:effectExtent l="0" t="0" r="0" b="3810"/>
+            <wp:docPr id="26" name="Afbeelding 26"/>
             <wp:cNvGraphicFramePr>
               <a:graphicFrameLocks xmlns:a="http://schemas.openxmlformats.org/drawingml/2006/main" noChangeAspect="1"/>
             </wp:cNvGraphicFramePr>
@@ -3582,6 +3280,143 @@
                   <pic:spPr>
                     <a:xfrm>
                       <a:off x="0" y="0"/>
+                      <a:ext cx="5760720" cy="5787390"/>
+                    </a:xfrm>
+                    <a:prstGeom prst="rect">
+                      <a:avLst/>
+                    </a:prstGeom>
+                  </pic:spPr>
+                </pic:pic>
+              </a:graphicData>
+            </a:graphic>
+          </wp:inline>
+        </w:drawing>
+      </w:r>
+    </w:p>
+    <w:p>
+      <w:pPr>
+        <w:rPr>
+          <w:noProof/>
+        </w:rPr>
+      </w:pPr>
+    </w:p>
+    <w:p>
+      <w:pPr>
+        <w:spacing w:line="240" w:lineRule="auto"/>
+        <w:ind w:left="720"/>
+        <w:rPr>
+          <w:rFonts w:ascii="Calibri" w:eastAsia="Times New Roman" w:hAnsi="Calibri" w:cs="Calibri"/>
+          <w:lang w:eastAsia="nl-NL"/>
+        </w:rPr>
+      </w:pPr>
+      <w:r>
+        <w:rPr>
+          <w:rFonts w:ascii="Calibri" w:eastAsia="Times New Roman" w:hAnsi="Calibri" w:cs="Calibri"/>
+          <w:lang w:eastAsia="nl-NL"/>
+        </w:rPr>
+        <w:t>Hierboven ziet u de adminpagina, Hier kom je op binnen als je ingelogd bent als een admin. Hier kunnen de admins aanpassen welke bioscopen er actief zijn en welke niet. Ook kunnen ze hier de bioscopen aanpassen. En verwijderen.</w:t>
+      </w:r>
+    </w:p>
+    <w:p>
+      <w:pPr>
+        <w:tabs>
+          <w:tab w:val="left" w:pos="2280"/>
+        </w:tabs>
+      </w:pPr>
+      <w:r>
+        <w:rPr>
+          <w:noProof/>
+        </w:rPr>
+        <w:lastRenderedPageBreak/>
+        <w:drawing>
+          <wp:inline distT="0" distB="0" distL="0" distR="0" wp14:anchorId="7006DF40" wp14:editId="52AFA025">
+            <wp:extent cx="4429125" cy="7019925"/>
+            <wp:effectExtent l="0" t="0" r="9525" b="9525"/>
+            <wp:docPr id="27" name="Afbeelding 27"/>
+            <wp:cNvGraphicFramePr>
+              <a:graphicFrameLocks xmlns:a="http://schemas.openxmlformats.org/drawingml/2006/main" noChangeAspect="1"/>
+            </wp:cNvGraphicFramePr>
+            <a:graphic xmlns:a="http://schemas.openxmlformats.org/drawingml/2006/main">
+              <a:graphicData uri="http://schemas.openxmlformats.org/drawingml/2006/picture">
+                <pic:pic xmlns:pic="http://schemas.openxmlformats.org/drawingml/2006/picture">
+                  <pic:nvPicPr>
+                    <pic:cNvPr id="1" name=""/>
+                    <pic:cNvPicPr/>
+                  </pic:nvPicPr>
+                  <pic:blipFill>
+                    <a:blip r:embed="rId21"/>
+                    <a:stretch>
+                      <a:fillRect/>
+                    </a:stretch>
+                  </pic:blipFill>
+                  <pic:spPr>
+                    <a:xfrm>
+                      <a:off x="0" y="0"/>
+                      <a:ext cx="4429125" cy="7019925"/>
+                    </a:xfrm>
+                    <a:prstGeom prst="rect">
+                      <a:avLst/>
+                    </a:prstGeom>
+                  </pic:spPr>
+                </pic:pic>
+              </a:graphicData>
+            </a:graphic>
+          </wp:inline>
+        </w:drawing>
+      </w:r>
+    </w:p>
+    <w:p/>
+    <w:p>
+      <w:r>
+        <w:t xml:space="preserve">Hierboven ziet u de </w:t>
+      </w:r>
+      <w:r>
+        <w:t>bioscoop account aanpassen pagina</w:t>
+      </w:r>
+      <w:r>
+        <w:t xml:space="preserve">, hier </w:t>
+      </w:r>
+      <w:r>
+        <w:t xml:space="preserve">kom je als je op de adminpagina op de knop bioscoop aanpassen drukt. Hier kan je de </w:t>
+      </w:r>
+      <w:r>
+        <w:t>naam</w:t>
+      </w:r>
+      <w:r>
+        <w:t xml:space="preserve"> de foto en de inloggegevens wijzigen.</w:t>
+      </w:r>
+    </w:p>
+    <w:p/>
+    <w:p>
+      <w:r>
+        <w:rPr>
+          <w:noProof/>
+        </w:rPr>
+        <w:lastRenderedPageBreak/>
+        <w:drawing>
+          <wp:inline distT="0" distB="0" distL="0" distR="0" wp14:anchorId="6D9D31E9" wp14:editId="4E565CFC">
+            <wp:extent cx="5760720" cy="5979795"/>
+            <wp:effectExtent l="0" t="0" r="0" b="1905"/>
+            <wp:docPr id="2" name="Afbeelding 2"/>
+            <wp:cNvGraphicFramePr>
+              <a:graphicFrameLocks xmlns:a="http://schemas.openxmlformats.org/drawingml/2006/main" noChangeAspect="1"/>
+            </wp:cNvGraphicFramePr>
+            <a:graphic xmlns:a="http://schemas.openxmlformats.org/drawingml/2006/main">
+              <a:graphicData uri="http://schemas.openxmlformats.org/drawingml/2006/picture">
+                <pic:pic xmlns:pic="http://schemas.openxmlformats.org/drawingml/2006/picture">
+                  <pic:nvPicPr>
+                    <pic:cNvPr id="1" name=""/>
+                    <pic:cNvPicPr/>
+                  </pic:nvPicPr>
+                  <pic:blipFill>
+                    <a:blip r:embed="rId22"/>
+                    <a:stretch>
+                      <a:fillRect/>
+                    </a:stretch>
+                  </pic:blipFill>
+                  <pic:spPr>
+                    <a:xfrm>
+                      <a:off x="0" y="0"/>
                       <a:ext cx="5760720" cy="5979795"/>
                     </a:xfrm>
                     <a:prstGeom prst="rect">
@@ -3597,13 +3432,8 @@
     </w:p>
     <w:p>
       <w:r>
-        <w:t xml:space="preserve">Hierboven ziet u de pakket toevoegen pagina, hier kom je als je op de </w:t>
-      </w:r>
-      <w:proofErr w:type="spellStart"/>
-      <w:r>
-        <w:t>admin</w:t>
-      </w:r>
-      <w:proofErr w:type="spellEnd"/>
+        <w:t>Hierboven ziet u de pakket toevoegen pagina, hier kom je als je op de admin</w:t>
+      </w:r>
       <w:r>
         <w:t xml:space="preserve"> </w:t>
       </w:r>

</xml_diff>